<commit_message>
Vocabulary 1.0 from WT-2 done
Former-commit-id: 591f9bc2ca5ceb532c7800ebe2f1dcd1581c7741
Former-commit-id: ea64ccf24014007cb118f966407c26bc471eed3b
</commit_message>
<xml_diff>
--- a/Documents/Task1_DeveloperDiary.docx
+++ b/Documents/Task1_DeveloperDiary.docx
@@ -28,7 +28,7 @@
       <w:r>
         <w:fldChar w:fldCharType="separate"/>
       </w:r>
-      <w:hyperlink w:anchor="_Toc22202003" w:history="1">
+      <w:hyperlink w:anchor="_Toc22227081" w:history="1">
         <w:r>
           <w:rPr>
             <w:rStyle w:val="Hyperlink"/>
@@ -55,7 +55,7 @@
             <w:noProof/>
             <w:webHidden/>
           </w:rPr>
-          <w:instrText xml:space="preserve"> PAGEREF _Toc22202003 \h </w:instrText>
+          <w:instrText xml:space="preserve"> PAGEREF _Toc22227081 \h </w:instrText>
         </w:r>
         <w:r>
           <w:rPr>
@@ -103,7 +103,7 @@
           <w:lang w:eastAsia="en-GB"/>
         </w:rPr>
       </w:pPr>
-      <w:hyperlink w:anchor="_Toc22202004" w:history="1">
+      <w:hyperlink w:anchor="_Toc22227082" w:history="1">
         <w:r>
           <w:rPr>
             <w:rStyle w:val="Hyperlink"/>
@@ -130,7 +130,7 @@
             <w:noProof/>
             <w:webHidden/>
           </w:rPr>
-          <w:instrText xml:space="preserve"> PAGEREF _Toc22202004 \h </w:instrText>
+          <w:instrText xml:space="preserve"> PAGEREF _Toc22227082 \h </w:instrText>
         </w:r>
         <w:r>
           <w:rPr>
@@ -176,27 +176,13 @@
           <w:lang w:eastAsia="en-GB"/>
         </w:rPr>
       </w:pPr>
-      <w:hyperlink w:anchor="_Toc22202005" w:history="1">
+      <w:hyperlink w:anchor="_Toc22227083" w:history="1">
         <w:r>
           <w:rPr>
             <w:rStyle w:val="Hyperlink"/>
             <w:noProof/>
           </w:rPr>
-          <w:t>Step 0 : Vocab</w:t>
-        </w:r>
-        <w:r>
-          <w:rPr>
-            <w:rStyle w:val="Hyperlink"/>
-            <w:noProof/>
-          </w:rPr>
-          <w:t>u</w:t>
-        </w:r>
-        <w:r>
-          <w:rPr>
-            <w:rStyle w:val="Hyperlink"/>
-            <w:noProof/>
-          </w:rPr>
-          <w:t>lary</w:t>
+          <w:t>Step 0 : Vocabulary</w:t>
         </w:r>
         <w:r>
           <w:rPr>
@@ -217,7 +203,7 @@
             <w:noProof/>
             <w:webHidden/>
           </w:rPr>
-          <w:instrText xml:space="preserve"> PAGEREF _Toc22202005 \h </w:instrText>
+          <w:instrText xml:space="preserve"> PAGEREF _Toc22227083 \h </w:instrText>
         </w:r>
         <w:r>
           <w:rPr>
@@ -237,7 +223,7 @@
             <w:noProof/>
             <w:webHidden/>
           </w:rPr>
-          <w:t>5</w:t>
+          <w:t>6</w:t>
         </w:r>
         <w:r>
           <w:rPr>
@@ -249,6 +235,79 @@
       </w:hyperlink>
     </w:p>
     <w:p>
+      <w:pPr>
+        <w:pStyle w:val="TOC2"/>
+        <w:tabs>
+          <w:tab w:val="right" w:leader="dot" w:pos="9010"/>
+        </w:tabs>
+        <w:rPr>
+          <w:rFonts w:eastAsiaTheme="minorEastAsia" w:cstheme="minorBidi"/>
+          <w:smallCaps w:val="0"/>
+          <w:noProof/>
+          <w:sz w:val="24"/>
+          <w:szCs w:val="24"/>
+          <w:lang w:eastAsia="en-GB"/>
+        </w:rPr>
+      </w:pPr>
+      <w:hyperlink w:anchor="_Toc22227084" w:history="1">
+        <w:r>
+          <w:rPr>
+            <w:rStyle w:val="Hyperlink"/>
+            <w:noProof/>
+          </w:rPr>
+          <w:t>Step 1 : Retrieving and storing KB &amp; Dictionary data for the Vocabulary</w:t>
+        </w:r>
+        <w:r>
+          <w:rPr>
+            <w:noProof/>
+            <w:webHidden/>
+          </w:rPr>
+          <w:tab/>
+        </w:r>
+        <w:r>
+          <w:rPr>
+            <w:noProof/>
+            <w:webHidden/>
+          </w:rPr>
+          <w:fldChar w:fldCharType="begin"/>
+        </w:r>
+        <w:r>
+          <w:rPr>
+            <w:noProof/>
+            <w:webHidden/>
+          </w:rPr>
+          <w:instrText xml:space="preserve"> PAGEREF _Toc22227084 \h </w:instrText>
+        </w:r>
+        <w:r>
+          <w:rPr>
+            <w:noProof/>
+            <w:webHidden/>
+          </w:rPr>
+        </w:r>
+        <w:r>
+          <w:rPr>
+            <w:noProof/>
+            <w:webHidden/>
+          </w:rPr>
+          <w:fldChar w:fldCharType="separate"/>
+        </w:r>
+        <w:r>
+          <w:rPr>
+            <w:noProof/>
+            <w:webHidden/>
+          </w:rPr>
+          <w:t>8</w:t>
+        </w:r>
+        <w:r>
+          <w:rPr>
+            <w:noProof/>
+            <w:webHidden/>
+          </w:rPr>
+          <w:fldChar w:fldCharType="end"/>
+        </w:r>
+      </w:hyperlink>
+    </w:p>
+    <w:p>
       <w:r>
         <w:fldChar w:fldCharType="end"/>
       </w:r>
@@ -276,7 +335,7 @@
       <w:pPr>
         <w:pStyle w:val="Heading1"/>
       </w:pPr>
-      <w:bookmarkStart w:id="0" w:name="_Toc22202003"/>
+      <w:bookmarkStart w:id="0" w:name="_Toc22227081"/>
       <w:r>
         <w:t>Reflections and the next st</w:t>
       </w:r>
@@ -3492,7 +3551,7 @@
       <w:pPr>
         <w:pStyle w:val="Heading1"/>
       </w:pPr>
-      <w:bookmarkStart w:id="1" w:name="_Toc22202004"/>
+      <w:bookmarkStart w:id="1" w:name="_Toc22227082"/>
       <w:r>
         <w:lastRenderedPageBreak/>
         <w:t>Development – 1</w:t>
@@ -4462,7 +4521,6 @@
       <w:pPr>
         <w:pStyle w:val="Heading2"/>
       </w:pPr>
-      <w:bookmarkStart w:id="2" w:name="_Toc22202005"/>
     </w:p>
     <w:p>
       <w:pPr>
@@ -4489,6 +4547,7 @@
       <w:pPr>
         <w:pStyle w:val="Heading2"/>
       </w:pPr>
+      <w:bookmarkStart w:id="2" w:name="_Toc22227083"/>
       <w:r>
         <w:lastRenderedPageBreak/>
         <w:t xml:space="preserve">Step </w:t>
@@ -6292,8 +6351,845 @@
         </w:rPr>
         <w:t>The vocabulary should be created at the start of everything. Before retrieving the data from the KB sources.</w:t>
       </w:r>
+    </w:p>
+    <w:p>
+      <w:pPr>
+        <w:pStyle w:val="HTMLPreformatted"/>
+        <w:shd w:val="clear" w:color="auto" w:fill="FFFFFF"/>
+        <w:rPr>
+          <w:rFonts w:ascii="Times New Roman" w:hAnsi="Times New Roman" w:cs="Times New Roman"/>
+          <w:sz w:val="24"/>
+          <w:szCs w:val="24"/>
+        </w:rPr>
+      </w:pPr>
+    </w:p>
+    <w:p>
+      <w:pPr>
+        <w:pStyle w:val="HTMLPreformatted"/>
+        <w:shd w:val="clear" w:color="auto" w:fill="FFFFFF"/>
+        <w:rPr>
+          <w:rFonts w:ascii="Times New Roman" w:hAnsi="Times New Roman" w:cs="Times New Roman"/>
+          <w:sz w:val="24"/>
+          <w:szCs w:val="24"/>
+        </w:rPr>
+      </w:pPr>
+      <w:r>
+        <w:rPr>
+          <w:rFonts w:ascii="Times New Roman" w:hAnsi="Times New Roman" w:cs="Times New Roman"/>
+          <w:sz w:val="24"/>
+          <w:szCs w:val="24"/>
+        </w:rPr>
+        <w:t xml:space="preserve">With </w:t>
+      </w:r>
+      <w:proofErr w:type="spellStart"/>
+      <w:r>
+        <w:rPr>
+          <w:rFonts w:ascii="Times New Roman" w:hAnsi="Times New Roman" w:cs="Times New Roman"/>
+          <w:sz w:val="24"/>
+          <w:szCs w:val="24"/>
+        </w:rPr>
+        <w:t>min_count</w:t>
+      </w:r>
+      <w:proofErr w:type="spellEnd"/>
+      <w:r>
+        <w:rPr>
+          <w:rFonts w:ascii="Times New Roman" w:hAnsi="Times New Roman" w:cs="Times New Roman"/>
+          <w:sz w:val="24"/>
+          <w:szCs w:val="24"/>
+        </w:rPr>
+        <w:t xml:space="preserve"> = 1, I get a vocabulary of </w:t>
+      </w:r>
+      <w:r>
+        <w:rPr>
+          <w:rFonts w:ascii="Times New Roman" w:hAnsi="Times New Roman" w:cs="Times New Roman"/>
+          <w:sz w:val="24"/>
+          <w:szCs w:val="24"/>
+        </w:rPr>
+        <w:t>32</w:t>
+      </w:r>
+      <w:r>
+        <w:rPr>
+          <w:rFonts w:ascii="Times New Roman" w:hAnsi="Times New Roman" w:cs="Times New Roman"/>
+          <w:sz w:val="24"/>
+          <w:szCs w:val="24"/>
+        </w:rPr>
+        <w:t>,</w:t>
+      </w:r>
+      <w:r>
+        <w:rPr>
+          <w:rFonts w:ascii="Times New Roman" w:hAnsi="Times New Roman" w:cs="Times New Roman"/>
+          <w:sz w:val="24"/>
+          <w:szCs w:val="24"/>
+        </w:rPr>
+        <w:t>156</w:t>
+      </w:r>
+      <w:r>
+        <w:rPr>
+          <w:rFonts w:ascii="Times New Roman" w:hAnsi="Times New Roman" w:cs="Times New Roman"/>
+          <w:sz w:val="24"/>
+          <w:szCs w:val="24"/>
+        </w:rPr>
+        <w:t xml:space="preserve"> from WikiText-2.</w:t>
+      </w:r>
+    </w:p>
+    <w:p>
+      <w:pPr>
+        <w:pStyle w:val="HTMLPreformatted"/>
+        <w:shd w:val="clear" w:color="auto" w:fill="FFFFFF"/>
+        <w:rPr>
+          <w:rFonts w:ascii="Times New Roman" w:hAnsi="Times New Roman" w:cs="Times New Roman"/>
+          <w:sz w:val="24"/>
+          <w:szCs w:val="24"/>
+        </w:rPr>
+      </w:pPr>
+      <w:r>
+        <w:rPr>
+          <w:rFonts w:ascii="Times New Roman" w:hAnsi="Times New Roman" w:cs="Times New Roman"/>
+          <w:sz w:val="24"/>
+          <w:szCs w:val="24"/>
+        </w:rPr>
+        <w:t xml:space="preserve">Dataset statistics: |V| = </w:t>
+      </w:r>
+      <w:proofErr w:type="gramStart"/>
+      <w:r>
+        <w:rPr>
+          <w:rFonts w:ascii="Arial" w:hAnsi="Arial" w:cs="Arial"/>
+          <w:sz w:val="21"/>
+          <w:szCs w:val="21"/>
+          <w:shd w:val="clear" w:color="auto" w:fill="F7F7F7"/>
+        </w:rPr>
+        <w:t>33,278</w:t>
+      </w:r>
+      <w:r>
+        <w:rPr>
+          <w:rFonts w:ascii="Arial" w:hAnsi="Arial" w:cs="Arial"/>
+          <w:sz w:val="21"/>
+          <w:szCs w:val="21"/>
+          <w:shd w:val="clear" w:color="auto" w:fill="F7F7F7"/>
+        </w:rPr>
+        <w:t xml:space="preserve">  </w:t>
+      </w:r>
+      <w:r>
+        <w:rPr>
+          <w:rFonts w:ascii="Times New Roman" w:hAnsi="Times New Roman" w:cs="Times New Roman"/>
+          <w:sz w:val="24"/>
+          <w:szCs w:val="24"/>
+        </w:rPr>
+        <w:t>(</w:t>
+      </w:r>
+      <w:proofErr w:type="gramEnd"/>
+      <w:r>
+        <w:rPr>
+          <w:rFonts w:ascii="Times New Roman" w:hAnsi="Times New Roman" w:cs="Times New Roman"/>
+          <w:sz w:val="24"/>
+          <w:szCs w:val="24"/>
+        </w:rPr>
+        <w:t>close enough)</w:t>
+      </w:r>
+    </w:p>
+    <w:p>
+      <w:pPr>
+        <w:pStyle w:val="HTMLPreformatted"/>
+        <w:shd w:val="clear" w:color="auto" w:fill="FFFFFF"/>
+        <w:rPr>
+          <w:rFonts w:ascii="Times New Roman" w:hAnsi="Times New Roman" w:cs="Times New Roman"/>
+          <w:sz w:val="24"/>
+          <w:szCs w:val="24"/>
+        </w:rPr>
+      </w:pPr>
+    </w:p>
+    <w:p>
+      <w:pPr>
+        <w:pStyle w:val="HTMLPreformatted"/>
+        <w:shd w:val="clear" w:color="auto" w:fill="FFFFFF"/>
+        <w:rPr>
+          <w:rFonts w:ascii="Times New Roman" w:hAnsi="Times New Roman" w:cs="Times New Roman"/>
+          <w:sz w:val="24"/>
+          <w:szCs w:val="24"/>
+        </w:rPr>
+      </w:pPr>
+      <w:r>
+        <w:rPr>
+          <w:rFonts w:ascii="Times New Roman" w:hAnsi="Times New Roman" w:cs="Times New Roman"/>
+          <w:sz w:val="24"/>
+          <w:szCs w:val="24"/>
+        </w:rPr>
+        <w:t xml:space="preserve">Emergent problem: </w:t>
+      </w:r>
+    </w:p>
+    <w:p>
+      <w:pPr>
+        <w:pStyle w:val="HTMLPreformatted"/>
+        <w:shd w:val="clear" w:color="auto" w:fill="FFFFFF"/>
+        <w:rPr>
+          <w:rFonts w:ascii="Times New Roman" w:hAnsi="Times New Roman" w:cs="Times New Roman"/>
+          <w:sz w:val="24"/>
+          <w:szCs w:val="24"/>
+        </w:rPr>
+      </w:pPr>
+      <w:r>
+        <w:rPr>
+          <w:rFonts w:ascii="Times New Roman" w:hAnsi="Times New Roman" w:cs="Times New Roman"/>
+          <w:sz w:val="24"/>
+          <w:szCs w:val="24"/>
+        </w:rPr>
+        <w:t xml:space="preserve">The titles and subsection-titles of the Wikipedia articles are presented </w:t>
+      </w:r>
+      <w:r>
+        <w:rPr>
+          <w:rFonts w:ascii="Times New Roman" w:hAnsi="Times New Roman" w:cs="Times New Roman"/>
+          <w:sz w:val="24"/>
+          <w:szCs w:val="24"/>
+        </w:rPr>
+        <w:t>in-between ‘=’ signs.</w:t>
+      </w:r>
+    </w:p>
+    <w:p>
+      <w:pPr>
+        <w:pStyle w:val="HTMLPreformatted"/>
+        <w:shd w:val="clear" w:color="auto" w:fill="FFFFFF"/>
+        <w:rPr>
+          <w:rFonts w:ascii="Menlo" w:hAnsi="Menlo" w:cs="Menlo"/>
+          <w:sz w:val="18"/>
+          <w:szCs w:val="18"/>
+        </w:rPr>
+      </w:pPr>
+      <w:r>
+        <w:rPr>
+          <w:rFonts w:ascii="Menlo" w:hAnsi="Menlo" w:cs="Menlo"/>
+          <w:sz w:val="18"/>
+          <w:szCs w:val="18"/>
+        </w:rPr>
+        <w:t xml:space="preserve">= </w:t>
+      </w:r>
+      <w:proofErr w:type="spellStart"/>
+      <w:r>
+        <w:rPr>
+          <w:rFonts w:ascii="Menlo" w:hAnsi="Menlo" w:cs="Menlo"/>
+          <w:sz w:val="18"/>
+          <w:szCs w:val="18"/>
+        </w:rPr>
+        <w:t>Valkyria</w:t>
+      </w:r>
+      <w:proofErr w:type="spellEnd"/>
+      <w:r>
+        <w:rPr>
+          <w:rFonts w:ascii="Menlo" w:hAnsi="Menlo" w:cs="Menlo"/>
+          <w:sz w:val="18"/>
+          <w:szCs w:val="18"/>
+        </w:rPr>
+        <w:t xml:space="preserve"> Chronicles III =</w:t>
+      </w:r>
+    </w:p>
+    <w:p>
+      <w:pPr>
+        <w:pStyle w:val="HTMLPreformatted"/>
+        <w:shd w:val="clear" w:color="auto" w:fill="FFFFFF"/>
+        <w:rPr>
+          <w:rFonts w:ascii="Menlo" w:hAnsi="Menlo" w:cs="Menlo"/>
+          <w:sz w:val="18"/>
+          <w:szCs w:val="18"/>
+        </w:rPr>
+      </w:pPr>
+      <w:r>
+        <w:rPr>
+          <w:rFonts w:ascii="Menlo" w:hAnsi="Menlo" w:cs="Menlo"/>
+          <w:sz w:val="18"/>
+          <w:szCs w:val="18"/>
+        </w:rPr>
+        <w:t>…</w:t>
+      </w:r>
+    </w:p>
+    <w:p>
+      <w:pPr>
+        <w:pStyle w:val="HTMLPreformatted"/>
+        <w:shd w:val="clear" w:color="auto" w:fill="FFFFFF"/>
+        <w:rPr>
+          <w:rFonts w:ascii="Menlo" w:hAnsi="Menlo" w:cs="Menlo"/>
+          <w:sz w:val="18"/>
+          <w:szCs w:val="18"/>
+        </w:rPr>
+      </w:pPr>
+      <w:r>
+        <w:rPr>
+          <w:rFonts w:ascii="Menlo" w:hAnsi="Menlo" w:cs="Menlo"/>
+          <w:sz w:val="18"/>
+          <w:szCs w:val="18"/>
+        </w:rPr>
+        <w:t>= = Gameplay = =</w:t>
+      </w:r>
+      <w:r>
+        <w:rPr>
+          <w:rFonts w:ascii="Menlo" w:hAnsi="Menlo" w:cs="Menlo"/>
+          <w:sz w:val="18"/>
+          <w:szCs w:val="18"/>
+        </w:rPr>
+        <w:t xml:space="preserve"> </w:t>
+      </w:r>
+    </w:p>
+    <w:p>
+      <w:pPr>
+        <w:pStyle w:val="HTMLPreformatted"/>
+        <w:shd w:val="clear" w:color="auto" w:fill="FFFFFF"/>
+        <w:rPr>
+          <w:rFonts w:ascii="Menlo" w:hAnsi="Menlo" w:cs="Menlo"/>
+          <w:sz w:val="18"/>
+          <w:szCs w:val="18"/>
+        </w:rPr>
+      </w:pPr>
+      <w:r>
+        <w:rPr>
+          <w:rFonts w:ascii="Menlo" w:hAnsi="Menlo" w:cs="Menlo"/>
+          <w:sz w:val="18"/>
+          <w:szCs w:val="18"/>
+        </w:rPr>
+        <w:t>…</w:t>
+      </w:r>
+    </w:p>
+    <w:p>
+      <w:pPr>
+        <w:pStyle w:val="HTMLPreformatted"/>
+        <w:shd w:val="clear" w:color="auto" w:fill="FFFFFF"/>
+        <w:rPr>
+          <w:rFonts w:ascii="Times New Roman" w:hAnsi="Times New Roman" w:cs="Times New Roman"/>
+          <w:sz w:val="24"/>
+          <w:szCs w:val="24"/>
+        </w:rPr>
+      </w:pPr>
+      <w:r>
+        <w:rPr>
+          <w:rFonts w:ascii="Times New Roman" w:hAnsi="Times New Roman" w:cs="Times New Roman"/>
+          <w:sz w:val="24"/>
+          <w:szCs w:val="24"/>
+        </w:rPr>
+        <w:t>We thus add a regex check</w:t>
+      </w:r>
+      <w:r>
+        <w:rPr>
+          <w:rFonts w:ascii="Times New Roman" w:hAnsi="Times New Roman" w:cs="Times New Roman"/>
+          <w:sz w:val="24"/>
+          <w:szCs w:val="24"/>
+        </w:rPr>
+        <w:t xml:space="preserve"> in the vocabulary processing.</w:t>
+      </w:r>
+      <w:r>
+        <w:rPr>
+          <w:rFonts w:ascii="Times New Roman" w:hAnsi="Times New Roman" w:cs="Times New Roman"/>
+          <w:sz w:val="24"/>
+          <w:szCs w:val="24"/>
+        </w:rPr>
+        <w:t xml:space="preserve"> to remove the </w:t>
+      </w:r>
+      <w:proofErr w:type="gramStart"/>
+      <w:r>
+        <w:rPr>
+          <w:rFonts w:ascii="Times New Roman" w:hAnsi="Times New Roman" w:cs="Times New Roman"/>
+          <w:sz w:val="24"/>
+          <w:szCs w:val="24"/>
+        </w:rPr>
+        <w:t>‘ =</w:t>
+      </w:r>
+      <w:proofErr w:type="gramEnd"/>
+      <w:r>
+        <w:rPr>
+          <w:rFonts w:ascii="Times New Roman" w:hAnsi="Times New Roman" w:cs="Times New Roman"/>
+          <w:sz w:val="24"/>
+          <w:szCs w:val="24"/>
+        </w:rPr>
+        <w:t xml:space="preserve"> ‘ segments</w:t>
+      </w:r>
+      <w:r>
+        <w:rPr>
+          <w:rFonts w:ascii="Times New Roman" w:hAnsi="Times New Roman" w:cs="Times New Roman"/>
+          <w:sz w:val="24"/>
+          <w:szCs w:val="24"/>
+        </w:rPr>
+        <w:t xml:space="preserve"> from the vocabulary creation process.</w:t>
+      </w:r>
+    </w:p>
+    <w:p>
+      <w:pPr>
+        <w:pStyle w:val="HTMLPreformatted"/>
+        <w:shd w:val="clear" w:color="auto" w:fill="FFFFFF"/>
+        <w:rPr>
+          <w:rFonts w:ascii="Times New Roman" w:hAnsi="Times New Roman" w:cs="Times New Roman"/>
+          <w:sz w:val="24"/>
+          <w:szCs w:val="24"/>
+        </w:rPr>
+      </w:pPr>
+    </w:p>
+    <w:p>
+      <w:pPr>
+        <w:pStyle w:val="HTMLPreformatted"/>
+        <w:shd w:val="clear" w:color="auto" w:fill="FFFFFF"/>
+        <w:rPr>
+          <w:rFonts w:ascii="Times New Roman" w:hAnsi="Times New Roman" w:cs="Times New Roman"/>
+          <w:sz w:val="24"/>
+          <w:szCs w:val="24"/>
+        </w:rPr>
+      </w:pPr>
+      <w:r>
+        <w:rPr>
+          <w:rFonts w:ascii="Times New Roman" w:hAnsi="Times New Roman" w:cs="Times New Roman"/>
+          <w:sz w:val="24"/>
+          <w:szCs w:val="24"/>
+        </w:rPr>
+        <w:t>Executing our pre-processing, we now get:</w:t>
+      </w:r>
+    </w:p>
+    <w:p>
+      <w:pPr>
+        <w:rPr>
+          <w:rFonts w:ascii="Times New Roman" w:eastAsia="Times New Roman" w:hAnsi="Times New Roman" w:cs="Times New Roman"/>
+          <w:lang w:eastAsia="en-GB"/>
+        </w:rPr>
+      </w:pPr>
+      <w:r>
+        <w:rPr>
+          <w:rFonts w:ascii="Menlo" w:hAnsi="Menlo" w:cs="Menlo"/>
+          <w:sz w:val="18"/>
+          <w:szCs w:val="18"/>
+        </w:rPr>
+        <w:t>Vocabulary created, after processing 2</w:t>
+      </w:r>
+      <w:r>
+        <w:rPr>
+          <w:rFonts w:ascii="Menlo" w:hAnsi="Menlo" w:cs="Menlo"/>
+          <w:sz w:val="18"/>
+          <w:szCs w:val="18"/>
+        </w:rPr>
+        <w:t>,</w:t>
+      </w:r>
+      <w:r>
+        <w:rPr>
+          <w:rFonts w:ascii="Menlo" w:hAnsi="Menlo" w:cs="Menlo"/>
+          <w:sz w:val="18"/>
+          <w:szCs w:val="18"/>
+        </w:rPr>
+        <w:t>089</w:t>
+      </w:r>
+      <w:r>
+        <w:rPr>
+          <w:rFonts w:ascii="Menlo" w:hAnsi="Menlo" w:cs="Menlo"/>
+          <w:sz w:val="18"/>
+          <w:szCs w:val="18"/>
+        </w:rPr>
+        <w:t>,</w:t>
+      </w:r>
+      <w:r>
+        <w:rPr>
+          <w:rFonts w:ascii="Menlo" w:hAnsi="Menlo" w:cs="Menlo"/>
+          <w:sz w:val="18"/>
+          <w:szCs w:val="18"/>
+        </w:rPr>
+        <w:t>445 tokens</w:t>
+      </w:r>
+      <w:r>
+        <w:rPr>
+          <w:rFonts w:ascii="Menlo" w:hAnsi="Menlo" w:cs="Menlo"/>
+          <w:sz w:val="18"/>
+          <w:szCs w:val="18"/>
+        </w:rPr>
+        <w:t xml:space="preserve"> [</w:t>
+      </w:r>
+      <w:r>
+        <w:rPr>
+          <w:rFonts w:ascii="Arial" w:eastAsia="Times New Roman" w:hAnsi="Arial" w:cs="Arial"/>
+          <w:sz w:val="21"/>
+          <w:szCs w:val="21"/>
+          <w:shd w:val="clear" w:color="auto" w:fill="F7F7F7"/>
+          <w:lang w:eastAsia="en-GB"/>
+        </w:rPr>
+        <w:t xml:space="preserve">statistics= </w:t>
+      </w:r>
+      <w:r>
+        <w:rPr>
+          <w:rFonts w:ascii="Arial" w:eastAsia="Times New Roman" w:hAnsi="Arial" w:cs="Arial"/>
+          <w:sz w:val="21"/>
+          <w:szCs w:val="21"/>
+          <w:shd w:val="clear" w:color="auto" w:fill="F7F7F7"/>
+          <w:lang w:eastAsia="en-GB"/>
+        </w:rPr>
+        <w:t>2,088,628</w:t>
+      </w:r>
+      <w:r>
+        <w:rPr>
+          <w:rFonts w:ascii="Arial" w:eastAsia="Times New Roman" w:hAnsi="Arial" w:cs="Arial"/>
+          <w:sz w:val="21"/>
+          <w:szCs w:val="21"/>
+          <w:shd w:val="clear" w:color="auto" w:fill="F7F7F7"/>
+          <w:lang w:eastAsia="en-GB"/>
+        </w:rPr>
+        <w:t>]</w:t>
+      </w:r>
+    </w:p>
+    <w:p>
+      <w:pPr>
+        <w:pStyle w:val="HTMLPreformatted"/>
+        <w:shd w:val="clear" w:color="auto" w:fill="FFFFFF"/>
+        <w:rPr>
+          <w:rFonts w:ascii="Times New Roman" w:hAnsi="Times New Roman" w:cs="Times New Roman"/>
+          <w:sz w:val="24"/>
+          <w:szCs w:val="24"/>
+        </w:rPr>
+      </w:pPr>
+      <w:r>
+        <w:rPr>
+          <w:rFonts w:ascii="Times New Roman" w:hAnsi="Times New Roman" w:cs="Times New Roman"/>
+          <w:sz w:val="24"/>
+          <w:szCs w:val="24"/>
+        </w:rPr>
+        <w:t>32013 rows x 2 columns</w:t>
+      </w:r>
+      <w:r>
+        <w:rPr>
+          <w:rFonts w:ascii="Times New Roman" w:hAnsi="Times New Roman" w:cs="Times New Roman"/>
+          <w:sz w:val="24"/>
+          <w:szCs w:val="24"/>
+        </w:rPr>
+        <w:t xml:space="preserve"> – (</w:t>
+      </w:r>
+      <w:r>
+        <w:rPr>
+          <w:rFonts w:ascii="Arial" w:hAnsi="Arial" w:cs="Arial"/>
+          <w:sz w:val="21"/>
+          <w:szCs w:val="21"/>
+          <w:shd w:val="clear" w:color="auto" w:fill="F7F7F7"/>
+        </w:rPr>
+        <w:t>33,278</w:t>
+      </w:r>
+      <w:r>
+        <w:rPr>
+          <w:rFonts w:ascii="Arial" w:hAnsi="Arial" w:cs="Arial"/>
+          <w:sz w:val="21"/>
+          <w:szCs w:val="21"/>
+          <w:shd w:val="clear" w:color="auto" w:fill="F7F7F7"/>
+        </w:rPr>
+        <w:t>)</w:t>
+      </w:r>
+    </w:p>
+    <w:p>
+      <w:pPr>
+        <w:pStyle w:val="HTMLPreformatted"/>
+        <w:shd w:val="clear" w:color="auto" w:fill="FFFFFF"/>
+        <w:rPr>
+          <w:rFonts w:ascii="Times New Roman" w:hAnsi="Times New Roman" w:cs="Times New Roman"/>
+          <w:sz w:val="24"/>
+          <w:szCs w:val="24"/>
+        </w:rPr>
+      </w:pPr>
+    </w:p>
+    <w:p>
+      <w:pPr>
+        <w:pStyle w:val="HTMLPreformatted"/>
+        <w:shd w:val="clear" w:color="auto" w:fill="FFFFFF"/>
+        <w:rPr>
+          <w:rFonts w:ascii="Times New Roman" w:hAnsi="Times New Roman" w:cs="Times New Roman"/>
+          <w:sz w:val="24"/>
+          <w:szCs w:val="24"/>
+        </w:rPr>
+      </w:pPr>
+      <w:r>
+        <w:rPr>
+          <w:rFonts w:ascii="Times New Roman" w:hAnsi="Times New Roman" w:cs="Times New Roman"/>
+          <w:sz w:val="24"/>
+          <w:szCs w:val="24"/>
+        </w:rPr>
+        <w:t>{What about normalizing acronyms? Not necessary, especially if we wish to be able to face datasets that have not been pre-processed in the same way}</w:t>
+      </w:r>
+    </w:p>
+    <w:p>
+      <w:pPr>
+        <w:pStyle w:val="HTMLPreformatted"/>
+        <w:shd w:val="clear" w:color="auto" w:fill="FFFFFF"/>
+        <w:rPr>
+          <w:rFonts w:ascii="Times New Roman" w:hAnsi="Times New Roman" w:cs="Times New Roman"/>
+          <w:sz w:val="24"/>
+          <w:szCs w:val="24"/>
+        </w:rPr>
+      </w:pPr>
+    </w:p>
+    <w:p>
+      <w:pPr>
+        <w:pStyle w:val="HTMLPreformatted"/>
+        <w:shd w:val="clear" w:color="auto" w:fill="FFFFFF"/>
+        <w:rPr>
+          <w:rFonts w:ascii="Times New Roman" w:hAnsi="Times New Roman" w:cs="Times New Roman"/>
+          <w:sz w:val="24"/>
+          <w:szCs w:val="24"/>
+        </w:rPr>
+      </w:pPr>
+      <w:r>
+        <w:rPr>
+          <w:rFonts w:ascii="Times New Roman" w:hAnsi="Times New Roman" w:cs="Times New Roman"/>
+          <w:sz w:val="24"/>
+          <w:szCs w:val="24"/>
+        </w:rPr>
+        <w:t xml:space="preserve">I decide to set </w:t>
+      </w:r>
+      <w:proofErr w:type="spellStart"/>
+      <w:r>
+        <w:rPr>
+          <w:rFonts w:ascii="Times New Roman" w:hAnsi="Times New Roman" w:cs="Times New Roman"/>
+          <w:sz w:val="24"/>
+          <w:szCs w:val="24"/>
+        </w:rPr>
+        <w:t>min_count</w:t>
+      </w:r>
+      <w:proofErr w:type="spellEnd"/>
+      <w:r>
+        <w:rPr>
+          <w:rFonts w:ascii="Times New Roman" w:hAnsi="Times New Roman" w:cs="Times New Roman"/>
+          <w:sz w:val="24"/>
+          <w:szCs w:val="24"/>
+        </w:rPr>
+        <w:t>=</w:t>
+      </w:r>
+      <w:r>
+        <w:rPr>
+          <w:rFonts w:ascii="Times New Roman" w:hAnsi="Times New Roman" w:cs="Times New Roman"/>
+          <w:sz w:val="24"/>
+          <w:szCs w:val="24"/>
+        </w:rPr>
+        <w:t>2</w:t>
+      </w:r>
       <w:bookmarkStart w:id="3" w:name="_GoBack"/>
       <w:bookmarkEnd w:id="3"/>
+      <w:r>
+        <w:rPr>
+          <w:rFonts w:ascii="Times New Roman" w:hAnsi="Times New Roman" w:cs="Times New Roman"/>
+          <w:sz w:val="24"/>
+          <w:szCs w:val="24"/>
+        </w:rPr>
+        <w:t xml:space="preserve"> on</w:t>
+      </w:r>
+      <w:r>
+        <w:rPr>
+          <w:rFonts w:ascii="Times New Roman" w:hAnsi="Times New Roman" w:cs="Times New Roman"/>
+          <w:sz w:val="24"/>
+          <w:szCs w:val="24"/>
+        </w:rPr>
+        <w:t xml:space="preserve"> the training set of</w:t>
+      </w:r>
+      <w:r>
+        <w:rPr>
+          <w:rFonts w:ascii="Times New Roman" w:hAnsi="Times New Roman" w:cs="Times New Roman"/>
+          <w:sz w:val="24"/>
+          <w:szCs w:val="24"/>
+        </w:rPr>
+        <w:t xml:space="preserve"> WikiText-2, </w:t>
+      </w:r>
+    </w:p>
+    <w:p>
+      <w:pPr>
+        <w:pStyle w:val="HTMLPreformatted"/>
+        <w:shd w:val="clear" w:color="auto" w:fill="FFFFFF"/>
+        <w:rPr>
+          <w:rFonts w:ascii="Times New Roman" w:hAnsi="Times New Roman" w:cs="Times New Roman"/>
+          <w:sz w:val="24"/>
+          <w:szCs w:val="24"/>
+        </w:rPr>
+      </w:pPr>
+      <w:r>
+        <w:rPr>
+          <w:rFonts w:ascii="Times New Roman" w:hAnsi="Times New Roman" w:cs="Times New Roman"/>
+          <w:sz w:val="24"/>
+          <w:szCs w:val="24"/>
+        </w:rPr>
+        <w:t xml:space="preserve">finally obtaining </w:t>
+      </w:r>
+      <w:r>
+        <w:rPr>
+          <w:rFonts w:ascii="Times New Roman" w:hAnsi="Times New Roman" w:cs="Times New Roman"/>
+          <w:sz w:val="24"/>
+          <w:szCs w:val="24"/>
+        </w:rPr>
+        <w:t>31628</w:t>
+      </w:r>
+      <w:r>
+        <w:rPr>
+          <w:rFonts w:ascii="Times New Roman" w:hAnsi="Times New Roman" w:cs="Times New Roman"/>
+          <w:sz w:val="24"/>
+          <w:szCs w:val="24"/>
+        </w:rPr>
+        <w:t xml:space="preserve"> words</w:t>
+      </w:r>
+      <w:r>
+        <w:rPr>
+          <w:rFonts w:ascii="Times New Roman" w:hAnsi="Times New Roman" w:cs="Times New Roman"/>
+          <w:sz w:val="24"/>
+          <w:szCs w:val="24"/>
+        </w:rPr>
+        <w:t>.</w:t>
+      </w:r>
+    </w:p>
+    <w:p>
+      <w:pPr>
+        <w:pStyle w:val="HTMLPreformatted"/>
+        <w:shd w:val="clear" w:color="auto" w:fill="FFFFFF"/>
+        <w:rPr>
+          <w:rFonts w:ascii="Times New Roman" w:hAnsi="Times New Roman" w:cs="Times New Roman"/>
+          <w:sz w:val="24"/>
+          <w:szCs w:val="24"/>
+        </w:rPr>
+      </w:pPr>
+    </w:p>
+    <w:p>
+      <w:pPr>
+        <w:pStyle w:val="HTMLPreformatted"/>
+        <w:shd w:val="clear" w:color="auto" w:fill="FFFFFF"/>
+        <w:rPr>
+          <w:rFonts w:ascii="Times New Roman" w:hAnsi="Times New Roman" w:cs="Times New Roman"/>
+          <w:sz w:val="24"/>
+          <w:szCs w:val="24"/>
+        </w:rPr>
+      </w:pPr>
+    </w:p>
+    <w:p>
+      <w:pPr>
+        <w:pStyle w:val="HTMLPreformatted"/>
+        <w:shd w:val="clear" w:color="auto" w:fill="FFFFFF"/>
+        <w:rPr>
+          <w:rFonts w:ascii="Times New Roman" w:hAnsi="Times New Roman" w:cs="Times New Roman"/>
+          <w:sz w:val="24"/>
+          <w:szCs w:val="24"/>
+        </w:rPr>
+      </w:pPr>
+    </w:p>
+    <w:p>
+      <w:pPr>
+        <w:pStyle w:val="HTMLPreformatted"/>
+        <w:shd w:val="clear" w:color="auto" w:fill="FFFFFF"/>
+        <w:rPr>
+          <w:rFonts w:ascii="Times New Roman" w:hAnsi="Times New Roman" w:cs="Times New Roman"/>
+          <w:sz w:val="24"/>
+          <w:szCs w:val="24"/>
+        </w:rPr>
+      </w:pPr>
+    </w:p>
+    <w:p>
+      <w:pPr>
+        <w:pStyle w:val="HTMLPreformatted"/>
+        <w:shd w:val="clear" w:color="auto" w:fill="FFFFFF"/>
+        <w:rPr>
+          <w:rFonts w:ascii="Times New Roman" w:hAnsi="Times New Roman" w:cs="Times New Roman"/>
+          <w:sz w:val="24"/>
+          <w:szCs w:val="24"/>
+        </w:rPr>
+      </w:pPr>
+    </w:p>
+    <w:p>
+      <w:pPr>
+        <w:pStyle w:val="HTMLPreformatted"/>
+        <w:shd w:val="clear" w:color="auto" w:fill="FFFFFF"/>
+        <w:rPr>
+          <w:rFonts w:ascii="Times New Roman" w:hAnsi="Times New Roman" w:cs="Times New Roman"/>
+          <w:sz w:val="24"/>
+          <w:szCs w:val="24"/>
+        </w:rPr>
+      </w:pPr>
+    </w:p>
+    <w:p>
+      <w:pPr>
+        <w:pStyle w:val="HTMLPreformatted"/>
+        <w:shd w:val="clear" w:color="auto" w:fill="FFFFFF"/>
+        <w:rPr>
+          <w:rFonts w:ascii="Times New Roman" w:hAnsi="Times New Roman" w:cs="Times New Roman"/>
+          <w:sz w:val="24"/>
+          <w:szCs w:val="24"/>
+        </w:rPr>
+      </w:pPr>
+    </w:p>
+    <w:p>
+      <w:pPr>
+        <w:pStyle w:val="HTMLPreformatted"/>
+        <w:shd w:val="clear" w:color="auto" w:fill="FFFFFF"/>
+        <w:rPr>
+          <w:rFonts w:ascii="Times New Roman" w:hAnsi="Times New Roman" w:cs="Times New Roman"/>
+          <w:sz w:val="24"/>
+          <w:szCs w:val="24"/>
+        </w:rPr>
+      </w:pPr>
+    </w:p>
+    <w:p>
+      <w:pPr>
+        <w:pStyle w:val="HTMLPreformatted"/>
+        <w:shd w:val="clear" w:color="auto" w:fill="FFFFFF"/>
+        <w:rPr>
+          <w:rFonts w:ascii="Times New Roman" w:hAnsi="Times New Roman" w:cs="Times New Roman"/>
+          <w:sz w:val="24"/>
+          <w:szCs w:val="24"/>
+        </w:rPr>
+      </w:pPr>
+    </w:p>
+    <w:p>
+      <w:pPr>
+        <w:pStyle w:val="HTMLPreformatted"/>
+        <w:shd w:val="clear" w:color="auto" w:fill="FFFFFF"/>
+        <w:rPr>
+          <w:rFonts w:ascii="Times New Roman" w:hAnsi="Times New Roman" w:cs="Times New Roman"/>
+          <w:sz w:val="24"/>
+          <w:szCs w:val="24"/>
+        </w:rPr>
+      </w:pPr>
+    </w:p>
+    <w:p>
+      <w:pPr>
+        <w:pStyle w:val="Heading2"/>
+      </w:pPr>
+      <w:bookmarkStart w:id="4" w:name="_Toc22227084"/>
+      <w:r>
+        <w:lastRenderedPageBreak/>
+        <w:t xml:space="preserve">Step </w:t>
+      </w:r>
+      <w:proofErr w:type="gramStart"/>
+      <w:r>
+        <w:t>1</w:t>
+      </w:r>
+      <w:r>
+        <w:t xml:space="preserve"> :</w:t>
+      </w:r>
+      <w:proofErr w:type="gramEnd"/>
+      <w:r>
+        <w:t xml:space="preserve"> </w:t>
+      </w:r>
+      <w:r>
+        <w:t>Retrieving and storing KB &amp; Dictionary data for the Vocabulary</w:t>
+      </w:r>
+      <w:bookmarkEnd w:id="4"/>
+    </w:p>
+    <w:p>
+      <w:pPr>
+        <w:pStyle w:val="HTMLPreformatted"/>
+        <w:shd w:val="clear" w:color="auto" w:fill="FFFFFF"/>
+        <w:rPr>
+          <w:rFonts w:ascii="Times New Roman" w:hAnsi="Times New Roman" w:cs="Times New Roman"/>
+          <w:sz w:val="24"/>
+          <w:szCs w:val="24"/>
+        </w:rPr>
+      </w:pPr>
+    </w:p>
+    <w:p>
+      <w:pPr>
+        <w:pStyle w:val="HTMLPreformatted"/>
+        <w:shd w:val="clear" w:color="auto" w:fill="FFFFFF"/>
+        <w:rPr>
+          <w:rFonts w:ascii="Times New Roman" w:hAnsi="Times New Roman" w:cs="Times New Roman"/>
+          <w:sz w:val="24"/>
+          <w:szCs w:val="24"/>
+        </w:rPr>
+      </w:pPr>
+    </w:p>
+    <w:p>
+      <w:pPr>
+        <w:pStyle w:val="HTMLPreformatted"/>
+        <w:shd w:val="clear" w:color="auto" w:fill="FFFFFF"/>
+        <w:rPr>
+          <w:rFonts w:ascii="Times New Roman" w:hAnsi="Times New Roman" w:cs="Times New Roman"/>
+          <w:sz w:val="24"/>
+          <w:szCs w:val="24"/>
+        </w:rPr>
+      </w:pPr>
     </w:p>
     <w:p>
       <w:pPr>

</xml_diff>

<commit_message>
=Reviewing. Eliminated duplicates from processed Nyms. Moving on to reflect on plurals...
Former-commit-id: 6bb8fdb3199e3760fa5fae26a2791b49558fc228
Former-commit-id: 556594ce67180efd005db97a66e6a4ff9056291d
</commit_message>
<xml_diff>
--- a/Documents/Task1_DeveloperDiary.docx
+++ b/Documents/Task1_DeveloperDiary.docx
@@ -28,7 +28,7 @@
       <w:r>
         <w:fldChar w:fldCharType="separate"/>
       </w:r>
-      <w:hyperlink w:anchor="_Toc22227081" w:history="1">
+      <w:hyperlink w:anchor="_Toc22301666" w:history="1">
         <w:r>
           <w:rPr>
             <w:rStyle w:val="Hyperlink"/>
@@ -55,7 +55,7 @@
             <w:noProof/>
             <w:webHidden/>
           </w:rPr>
-          <w:instrText xml:space="preserve"> PAGEREF _Toc22227081 \h </w:instrText>
+          <w:instrText xml:space="preserve"> PAGEREF _Toc22301666 \h </w:instrText>
         </w:r>
         <w:r>
           <w:rPr>
@@ -103,7 +103,7 @@
           <w:lang w:eastAsia="en-GB"/>
         </w:rPr>
       </w:pPr>
-      <w:hyperlink w:anchor="_Toc22227082" w:history="1">
+      <w:hyperlink w:anchor="_Toc22301667" w:history="1">
         <w:r>
           <w:rPr>
             <w:rStyle w:val="Hyperlink"/>
@@ -130,7 +130,7 @@
             <w:noProof/>
             <w:webHidden/>
           </w:rPr>
-          <w:instrText xml:space="preserve"> PAGEREF _Toc22227082 \h </w:instrText>
+          <w:instrText xml:space="preserve"> PAGEREF _Toc22301667 \h </w:instrText>
         </w:r>
         <w:r>
           <w:rPr>
@@ -176,7 +176,7 @@
           <w:lang w:eastAsia="en-GB"/>
         </w:rPr>
       </w:pPr>
-      <w:hyperlink w:anchor="_Toc22227083" w:history="1">
+      <w:hyperlink w:anchor="_Toc22301668" w:history="1">
         <w:r>
           <w:rPr>
             <w:rStyle w:val="Hyperlink"/>
@@ -203,7 +203,7 @@
             <w:noProof/>
             <w:webHidden/>
           </w:rPr>
-          <w:instrText xml:space="preserve"> PAGEREF _Toc22227083 \h </w:instrText>
+          <w:instrText xml:space="preserve"> PAGEREF _Toc22301668 \h </w:instrText>
         </w:r>
         <w:r>
           <w:rPr>
@@ -249,7 +249,7 @@
           <w:lang w:eastAsia="en-GB"/>
         </w:rPr>
       </w:pPr>
-      <w:hyperlink w:anchor="_Toc22227084" w:history="1">
+      <w:hyperlink w:anchor="_Toc22301669" w:history="1">
         <w:r>
           <w:rPr>
             <w:rStyle w:val="Hyperlink"/>
@@ -276,7 +276,7 @@
             <w:noProof/>
             <w:webHidden/>
           </w:rPr>
-          <w:instrText xml:space="preserve"> PAGEREF _Toc22227084 \h </w:instrText>
+          <w:instrText xml:space="preserve"> PAGEREF _Toc22301669 \h </w:instrText>
         </w:r>
         <w:r>
           <w:rPr>
@@ -308,6 +308,80 @@
       </w:hyperlink>
     </w:p>
     <w:p>
+      <w:pPr>
+        <w:pStyle w:val="TOC3"/>
+        <w:tabs>
+          <w:tab w:val="right" w:leader="dot" w:pos="9010"/>
+        </w:tabs>
+        <w:rPr>
+          <w:rFonts w:eastAsiaTheme="minorEastAsia" w:cstheme="minorBidi"/>
+          <w:i w:val="0"/>
+          <w:iCs w:val="0"/>
+          <w:noProof/>
+          <w:sz w:val="24"/>
+          <w:szCs w:val="24"/>
+          <w:lang w:eastAsia="en-GB"/>
+        </w:rPr>
+      </w:pPr>
+      <w:hyperlink w:anchor="_Toc22301670" w:history="1">
+        <w:r>
+          <w:rPr>
+            <w:rStyle w:val="Hyperlink"/>
+            <w:noProof/>
+          </w:rPr>
+          <w:t>How to deal with plural and inflected forms?</w:t>
+        </w:r>
+        <w:r>
+          <w:rPr>
+            <w:noProof/>
+            <w:webHidden/>
+          </w:rPr>
+          <w:tab/>
+        </w:r>
+        <w:r>
+          <w:rPr>
+            <w:noProof/>
+            <w:webHidden/>
+          </w:rPr>
+          <w:fldChar w:fldCharType="begin"/>
+        </w:r>
+        <w:r>
+          <w:rPr>
+            <w:noProof/>
+            <w:webHidden/>
+          </w:rPr>
+          <w:instrText xml:space="preserve"> PAGEREF _Toc22301670 \h </w:instrText>
+        </w:r>
+        <w:r>
+          <w:rPr>
+            <w:noProof/>
+            <w:webHidden/>
+          </w:rPr>
+        </w:r>
+        <w:r>
+          <w:rPr>
+            <w:noProof/>
+            <w:webHidden/>
+          </w:rPr>
+          <w:fldChar w:fldCharType="separate"/>
+        </w:r>
+        <w:r>
+          <w:rPr>
+            <w:noProof/>
+            <w:webHidden/>
+          </w:rPr>
+          <w:t>10</w:t>
+        </w:r>
+        <w:r>
+          <w:rPr>
+            <w:noProof/>
+            <w:webHidden/>
+          </w:rPr>
+          <w:fldChar w:fldCharType="end"/>
+        </w:r>
+      </w:hyperlink>
+    </w:p>
+    <w:p>
       <w:r>
         <w:fldChar w:fldCharType="end"/>
       </w:r>
@@ -335,7 +409,7 @@
       <w:pPr>
         <w:pStyle w:val="Heading1"/>
       </w:pPr>
-      <w:bookmarkStart w:id="0" w:name="_Toc22227081"/>
+      <w:bookmarkStart w:id="0" w:name="_Toc22301666"/>
       <w:r>
         <w:t>Reflections and the next st</w:t>
       </w:r>
@@ -3551,7 +3625,7 @@
       <w:pPr>
         <w:pStyle w:val="Heading1"/>
       </w:pPr>
-      <w:bookmarkStart w:id="1" w:name="_Toc22227082"/>
+      <w:bookmarkStart w:id="1" w:name="_Toc22301667"/>
       <w:r>
         <w:lastRenderedPageBreak/>
         <w:t>Development – 1</w:t>
@@ -4547,7 +4621,7 @@
       <w:pPr>
         <w:pStyle w:val="Heading2"/>
       </w:pPr>
-      <w:bookmarkStart w:id="2" w:name="_Toc22227083"/>
+      <w:bookmarkStart w:id="2" w:name="_Toc22301668"/>
       <w:r>
         <w:lastRenderedPageBreak/>
         <w:t xml:space="preserve">Step </w:t>
@@ -4851,31 +4925,7 @@
           <w:sz w:val="24"/>
           <w:szCs w:val="24"/>
         </w:rPr>
-        <w:t xml:space="preserve"> </w:t>
-      </w:r>
-      <w:r>
-        <w:rPr>
-          <w:rFonts w:ascii="Times New Roman" w:hAnsi="Times New Roman" w:cs="Times New Roman"/>
-          <w:sz w:val="24"/>
-          <w:szCs w:val="24"/>
-        </w:rPr>
-        <w:t>vs</w:t>
-      </w:r>
-      <w:r>
-        <w:rPr>
-          <w:rFonts w:ascii="Times New Roman" w:hAnsi="Times New Roman" w:cs="Times New Roman"/>
-          <w:sz w:val="24"/>
-          <w:szCs w:val="24"/>
-        </w:rPr>
-        <w:t>.</w:t>
-      </w:r>
-      <w:r>
-        <w:rPr>
-          <w:rFonts w:ascii="Times New Roman" w:hAnsi="Times New Roman" w:cs="Times New Roman"/>
-          <w:sz w:val="24"/>
-          <w:szCs w:val="24"/>
-        </w:rPr>
-        <w:t xml:space="preserve"> replace all with &lt;</w:t>
+        <w:t xml:space="preserve"> vs. replace all with &lt;</w:t>
       </w:r>
       <w:proofErr w:type="spellStart"/>
       <w:r>
@@ -4893,15 +4943,7 @@
           <w:sz w:val="24"/>
           <w:szCs w:val="24"/>
         </w:rPr>
-        <w:t>&gt;</w:t>
-      </w:r>
-      <w:r>
-        <w:rPr>
-          <w:rFonts w:ascii="Times New Roman" w:hAnsi="Times New Roman" w:cs="Times New Roman"/>
-          <w:sz w:val="24"/>
-          <w:szCs w:val="24"/>
-        </w:rPr>
-        <w:t xml:space="preserve"> vs.</w:t>
+        <w:t>&gt; vs.</w:t>
       </w:r>
       <w:r>
         <w:rPr>
@@ -6616,15 +6658,7 @@
           <w:sz w:val="18"/>
           <w:szCs w:val="18"/>
         </w:rPr>
-        <w:t>= = Gameplay = =</w:t>
-      </w:r>
-      <w:r>
-        <w:rPr>
-          <w:rFonts w:ascii="Menlo" w:hAnsi="Menlo" w:cs="Menlo"/>
-          <w:sz w:val="18"/>
-          <w:szCs w:val="18"/>
-        </w:rPr>
-        <w:t xml:space="preserve"> </w:t>
+        <w:t xml:space="preserve">= = Gameplay = = </w:t>
       </w:r>
     </w:p>
     <w:p>
@@ -6800,27 +6834,7 @@
           <w:shd w:val="clear" w:color="auto" w:fill="F7F7F7"/>
           <w:lang w:eastAsia="en-GB"/>
         </w:rPr>
-        <w:t xml:space="preserve">statistics= </w:t>
-      </w:r>
-      <w:r>
-        <w:rPr>
-          <w:rFonts w:ascii="Arial" w:eastAsia="Times New Roman" w:hAnsi="Arial" w:cs="Arial"/>
-          <w:sz w:val="21"/>
-          <w:szCs w:val="21"/>
-          <w:shd w:val="clear" w:color="auto" w:fill="F7F7F7"/>
-          <w:lang w:eastAsia="en-GB"/>
-        </w:rPr>
-        <w:t>2,088,628</w:t>
-      </w:r>
-      <w:r>
-        <w:rPr>
-          <w:rFonts w:ascii="Arial" w:eastAsia="Times New Roman" w:hAnsi="Arial" w:cs="Arial"/>
-          <w:sz w:val="21"/>
-          <w:szCs w:val="21"/>
-          <w:shd w:val="clear" w:color="auto" w:fill="F7F7F7"/>
-          <w:lang w:eastAsia="en-GB"/>
-        </w:rPr>
-        <w:t>]</w:t>
+        <w:t>statistics= 2,088,628]</w:t>
       </w:r>
     </w:p>
     <w:p>
@@ -6953,8 +6967,6 @@
         </w:rPr>
         <w:t>2</w:t>
       </w:r>
-      <w:bookmarkStart w:id="3" w:name="_GoBack"/>
-      <w:bookmarkEnd w:id="3"/>
       <w:r>
         <w:rPr>
           <w:rFonts w:ascii="Times New Roman" w:hAnsi="Times New Roman" w:cs="Times New Roman"/>
@@ -7137,24 +7149,3043 @@
       <w:pPr>
         <w:pStyle w:val="Heading2"/>
       </w:pPr>
-      <w:bookmarkStart w:id="4" w:name="_Toc22227084"/>
+      <w:bookmarkStart w:id="3" w:name="_Toc22301669"/>
       <w:r>
         <w:lastRenderedPageBreak/>
         <w:t xml:space="preserve">Step </w:t>
       </w:r>
       <w:proofErr w:type="gramStart"/>
       <w:r>
+        <w:t>1 :</w:t>
+      </w:r>
+      <w:proofErr w:type="gramEnd"/>
+      <w:r>
+        <w:t xml:space="preserve"> Retrieving and storing KB &amp; Dictionary data for the Vocabulary</w:t>
+      </w:r>
+      <w:bookmarkEnd w:id="3"/>
+    </w:p>
+    <w:p>
+      <w:pPr>
+        <w:pStyle w:val="HTMLPreformatted"/>
+        <w:shd w:val="clear" w:color="auto" w:fill="FFFFFF"/>
+        <w:rPr>
+          <w:rFonts w:ascii="Times New Roman" w:hAnsi="Times New Roman" w:cs="Times New Roman"/>
+          <w:sz w:val="24"/>
+          <w:szCs w:val="24"/>
+        </w:rPr>
+      </w:pPr>
+    </w:p>
+    <w:p>
+      <w:pPr>
+        <w:pStyle w:val="HTMLPreformatted"/>
+        <w:shd w:val="clear" w:color="auto" w:fill="FFFFFF"/>
+        <w:rPr>
+          <w:rFonts w:ascii="Times New Roman" w:hAnsi="Times New Roman" w:cs="Times New Roman"/>
+          <w:sz w:val="24"/>
+          <w:szCs w:val="24"/>
+        </w:rPr>
+      </w:pPr>
+    </w:p>
+    <w:p>
+      <w:pPr>
+        <w:pStyle w:val="HTMLPreformatted"/>
+        <w:shd w:val="clear" w:color="auto" w:fill="FFFFFF"/>
+        <w:rPr>
+          <w:rFonts w:ascii="Times New Roman" w:hAnsi="Times New Roman" w:cs="Times New Roman"/>
+          <w:sz w:val="24"/>
+          <w:szCs w:val="24"/>
+        </w:rPr>
+      </w:pPr>
+      <w:r>
+        <w:rPr>
+          <w:rFonts w:ascii="Times New Roman" w:hAnsi="Times New Roman" w:cs="Times New Roman"/>
+          <w:sz w:val="24"/>
+          <w:szCs w:val="24"/>
+        </w:rPr>
+        <w:t>Reviewing the mini-vocabulary data that we extracted from the KBs with the current code.</w:t>
+      </w:r>
+    </w:p>
+    <w:p>
+      <w:pPr>
+        <w:pStyle w:val="HTMLPreformatted"/>
+        <w:shd w:val="clear" w:color="auto" w:fill="FFFFFF"/>
+        <w:rPr>
+          <w:rFonts w:ascii="Times New Roman" w:hAnsi="Times New Roman" w:cs="Times New Roman"/>
+          <w:sz w:val="24"/>
+          <w:szCs w:val="24"/>
+        </w:rPr>
+      </w:pPr>
+    </w:p>
+    <w:p>
+      <w:pPr>
+        <w:pStyle w:val="HTMLPreformatted"/>
+        <w:shd w:val="clear" w:color="auto" w:fill="FFFFFF"/>
+        <w:rPr>
+          <w:rFonts w:ascii="Times New Roman" w:hAnsi="Times New Roman" w:cs="Times New Roman"/>
+          <w:sz w:val="24"/>
+          <w:szCs w:val="24"/>
+        </w:rPr>
+      </w:pPr>
+      <w:r>
+        <w:rPr>
+          <w:rFonts w:ascii="Times New Roman" w:hAnsi="Times New Roman" w:cs="Times New Roman"/>
+          <w:sz w:val="24"/>
+          <w:szCs w:val="24"/>
+        </w:rPr>
+        <w:t>Observation: Denominated antonyms have repetitions.</w:t>
+      </w:r>
+    </w:p>
+    <w:p>
+      <w:pPr>
+        <w:pStyle w:val="HTMLPreformatted"/>
+        <w:shd w:val="clear" w:color="auto" w:fill="FFFFFF"/>
+        <w:rPr>
+          <w:rFonts w:ascii="Times New Roman" w:hAnsi="Times New Roman" w:cs="Times New Roman"/>
+          <w:sz w:val="24"/>
+          <w:szCs w:val="24"/>
+        </w:rPr>
+      </w:pPr>
+      <w:r>
+        <w:rPr>
+          <w:rFonts w:ascii="Times New Roman" w:hAnsi="Times New Roman" w:cs="Times New Roman"/>
+          <w:sz w:val="24"/>
+          <w:szCs w:val="24"/>
+        </w:rPr>
+        <w:t>Such as:</w:t>
+      </w:r>
+    </w:p>
+    <w:p>
+      <w:pPr>
+        <w:pStyle w:val="HTMLPreformatted"/>
+        <w:shd w:val="clear" w:color="auto" w:fill="FFFFFF"/>
+        <w:rPr>
+          <w:rFonts w:ascii="Times New Roman" w:hAnsi="Times New Roman" w:cs="Times New Roman"/>
+          <w:sz w:val="24"/>
+          <w:szCs w:val="24"/>
+        </w:rPr>
+      </w:pPr>
+      <w:r>
+        <w:rPr>
+          <w:rFonts w:ascii="Times New Roman" w:hAnsi="Times New Roman" w:cs="Times New Roman"/>
+          <w:sz w:val="24"/>
+          <w:szCs w:val="24"/>
+        </w:rPr>
+        <w:t>move</w:t>
+      </w:r>
+      <w:r>
+        <w:rPr>
+          <w:rFonts w:ascii="Times New Roman" w:hAnsi="Times New Roman" w:cs="Times New Roman"/>
+          <w:sz w:val="24"/>
+          <w:szCs w:val="24"/>
+        </w:rPr>
+        <w:tab/>
+        <w:t>verb.7</w:t>
+      </w:r>
+      <w:r>
+        <w:rPr>
+          <w:rFonts w:ascii="Times New Roman" w:hAnsi="Times New Roman" w:cs="Times New Roman"/>
+          <w:sz w:val="24"/>
+          <w:szCs w:val="24"/>
+        </w:rPr>
+        <w:tab/>
+        <w:t>refrain</w:t>
+      </w:r>
+    </w:p>
+    <w:p>
+      <w:pPr>
+        <w:pStyle w:val="HTMLPreformatted"/>
+        <w:shd w:val="clear" w:color="auto" w:fill="FFFFFF"/>
+        <w:rPr>
+          <w:rFonts w:ascii="Times New Roman" w:hAnsi="Times New Roman" w:cs="Times New Roman"/>
+          <w:sz w:val="24"/>
+          <w:szCs w:val="24"/>
+        </w:rPr>
+      </w:pPr>
+      <w:r>
+        <w:rPr>
+          <w:rFonts w:ascii="Times New Roman" w:hAnsi="Times New Roman" w:cs="Times New Roman"/>
+          <w:sz w:val="24"/>
+          <w:szCs w:val="24"/>
+        </w:rPr>
+        <w:t>move</w:t>
+      </w:r>
+      <w:r>
+        <w:rPr>
+          <w:rFonts w:ascii="Times New Roman" w:hAnsi="Times New Roman" w:cs="Times New Roman"/>
+          <w:sz w:val="24"/>
+          <w:szCs w:val="24"/>
+        </w:rPr>
+        <w:tab/>
+        <w:t>verb.7</w:t>
+      </w:r>
+      <w:r>
+        <w:rPr>
+          <w:rFonts w:ascii="Times New Roman" w:hAnsi="Times New Roman" w:cs="Times New Roman"/>
+          <w:sz w:val="24"/>
+          <w:szCs w:val="24"/>
+        </w:rPr>
+        <w:tab/>
+        <w:t>refrain</w:t>
+      </w:r>
+    </w:p>
+    <w:p>
+      <w:pPr>
+        <w:pStyle w:val="HTMLPreformatted"/>
+        <w:shd w:val="clear" w:color="auto" w:fill="FFFFFF"/>
+        <w:rPr>
+          <w:rFonts w:ascii="Times New Roman" w:hAnsi="Times New Roman" w:cs="Times New Roman"/>
+          <w:sz w:val="24"/>
+          <w:szCs w:val="24"/>
+        </w:rPr>
+      </w:pPr>
+      <w:r>
+        <w:rPr>
+          <w:rFonts w:ascii="Times New Roman" w:hAnsi="Times New Roman" w:cs="Times New Roman"/>
+          <w:sz w:val="24"/>
+          <w:szCs w:val="24"/>
+        </w:rPr>
+        <w:t>move</w:t>
+      </w:r>
+      <w:r>
+        <w:rPr>
+          <w:rFonts w:ascii="Times New Roman" w:hAnsi="Times New Roman" w:cs="Times New Roman"/>
+          <w:sz w:val="24"/>
+          <w:szCs w:val="24"/>
+        </w:rPr>
+        <w:tab/>
+        <w:t>verb.7</w:t>
+      </w:r>
+      <w:r>
+        <w:rPr>
+          <w:rFonts w:ascii="Times New Roman" w:hAnsi="Times New Roman" w:cs="Times New Roman"/>
+          <w:sz w:val="24"/>
+          <w:szCs w:val="24"/>
+        </w:rPr>
+        <w:tab/>
+        <w:t>refrain</w:t>
+      </w:r>
+    </w:p>
+    <w:p>
+      <w:pPr>
+        <w:pStyle w:val="HTMLPreformatted"/>
+        <w:shd w:val="clear" w:color="auto" w:fill="FFFFFF"/>
+        <w:rPr>
+          <w:rFonts w:ascii="Times New Roman" w:hAnsi="Times New Roman" w:cs="Times New Roman"/>
+          <w:sz w:val="24"/>
+          <w:szCs w:val="24"/>
+        </w:rPr>
+      </w:pPr>
+      <w:r>
+        <w:rPr>
+          <w:rFonts w:ascii="Times New Roman" w:hAnsi="Times New Roman" w:cs="Times New Roman"/>
+          <w:sz w:val="24"/>
+          <w:szCs w:val="24"/>
+        </w:rPr>
+        <w:t>move</w:t>
+      </w:r>
+      <w:r>
+        <w:rPr>
+          <w:rFonts w:ascii="Times New Roman" w:hAnsi="Times New Roman" w:cs="Times New Roman"/>
+          <w:sz w:val="24"/>
+          <w:szCs w:val="24"/>
+        </w:rPr>
+        <w:tab/>
+        <w:t>verb.3</w:t>
+      </w:r>
+      <w:r>
+        <w:rPr>
+          <w:rFonts w:ascii="Times New Roman" w:hAnsi="Times New Roman" w:cs="Times New Roman"/>
+          <w:sz w:val="24"/>
+          <w:szCs w:val="24"/>
+        </w:rPr>
+        <w:tab/>
+        <w:t>stay</w:t>
+      </w:r>
+    </w:p>
+    <w:p>
+      <w:pPr>
+        <w:pStyle w:val="HTMLPreformatted"/>
+        <w:shd w:val="clear" w:color="auto" w:fill="FFFFFF"/>
+        <w:rPr>
+          <w:rFonts w:ascii="Times New Roman" w:hAnsi="Times New Roman" w:cs="Times New Roman"/>
+          <w:sz w:val="24"/>
+          <w:szCs w:val="24"/>
+        </w:rPr>
+      </w:pPr>
+      <w:r>
+        <w:rPr>
+          <w:rFonts w:ascii="Times New Roman" w:hAnsi="Times New Roman" w:cs="Times New Roman"/>
+          <w:sz w:val="24"/>
+          <w:szCs w:val="24"/>
+        </w:rPr>
+        <w:t>light</w:t>
+      </w:r>
+      <w:r>
+        <w:rPr>
+          <w:rFonts w:ascii="Times New Roman" w:hAnsi="Times New Roman" w:cs="Times New Roman"/>
+          <w:sz w:val="24"/>
+          <w:szCs w:val="24"/>
+        </w:rPr>
+        <w:tab/>
+        <w:t>adj.10</w:t>
+      </w:r>
+      <w:r>
+        <w:rPr>
+          <w:rFonts w:ascii="Times New Roman" w:hAnsi="Times New Roman" w:cs="Times New Roman"/>
+          <w:sz w:val="24"/>
+          <w:szCs w:val="24"/>
+        </w:rPr>
+        <w:tab/>
+        <w:t>heavy</w:t>
+      </w:r>
+    </w:p>
+    <w:p>
+      <w:pPr>
+        <w:pStyle w:val="HTMLPreformatted"/>
+        <w:shd w:val="clear" w:color="auto" w:fill="FFFFFF"/>
+        <w:rPr>
+          <w:rFonts w:ascii="Times New Roman" w:hAnsi="Times New Roman" w:cs="Times New Roman"/>
+          <w:sz w:val="24"/>
+          <w:szCs w:val="24"/>
+        </w:rPr>
+      </w:pPr>
+      <w:r>
+        <w:rPr>
+          <w:rFonts w:ascii="Times New Roman" w:hAnsi="Times New Roman" w:cs="Times New Roman"/>
+          <w:sz w:val="24"/>
+          <w:szCs w:val="24"/>
+        </w:rPr>
+        <w:t>light</w:t>
+      </w:r>
+      <w:r>
+        <w:rPr>
+          <w:rFonts w:ascii="Times New Roman" w:hAnsi="Times New Roman" w:cs="Times New Roman"/>
+          <w:sz w:val="24"/>
+          <w:szCs w:val="24"/>
+        </w:rPr>
+        <w:tab/>
+        <w:t>adj.10</w:t>
+      </w:r>
+      <w:r>
+        <w:rPr>
+          <w:rFonts w:ascii="Times New Roman" w:hAnsi="Times New Roman" w:cs="Times New Roman"/>
+          <w:sz w:val="24"/>
+          <w:szCs w:val="24"/>
+        </w:rPr>
+        <w:tab/>
+        <w:t>heavy</w:t>
+      </w:r>
+    </w:p>
+    <w:p>
+      <w:pPr>
+        <w:pStyle w:val="HTMLPreformatted"/>
+        <w:shd w:val="clear" w:color="auto" w:fill="FFFFFF"/>
+        <w:rPr>
+          <w:rFonts w:ascii="Times New Roman" w:hAnsi="Times New Roman" w:cs="Times New Roman"/>
+          <w:sz w:val="24"/>
+          <w:szCs w:val="24"/>
+        </w:rPr>
+      </w:pPr>
+      <w:r>
+        <w:rPr>
+          <w:rFonts w:ascii="Times New Roman" w:hAnsi="Times New Roman" w:cs="Times New Roman"/>
+          <w:sz w:val="24"/>
+          <w:szCs w:val="24"/>
+        </w:rPr>
+        <w:t>etc…</w:t>
+      </w:r>
+    </w:p>
+    <w:p>
+      <w:pPr>
+        <w:pStyle w:val="HTMLPreformatted"/>
+        <w:shd w:val="clear" w:color="auto" w:fill="FFFFFF"/>
+        <w:rPr>
+          <w:rFonts w:ascii="Times New Roman" w:hAnsi="Times New Roman" w:cs="Times New Roman"/>
+          <w:sz w:val="24"/>
+          <w:szCs w:val="24"/>
+        </w:rPr>
+      </w:pPr>
+    </w:p>
+    <w:p>
+      <w:pPr>
+        <w:pStyle w:val="HTMLPreformatted"/>
+        <w:numPr>
+          <w:ilvl w:val="0"/>
+          <w:numId w:val="7"/>
+        </w:numPr>
+        <w:shd w:val="clear" w:color="auto" w:fill="FFFFFF"/>
+        <w:rPr>
+          <w:rFonts w:ascii="Times New Roman" w:hAnsi="Times New Roman" w:cs="Times New Roman"/>
+          <w:sz w:val="24"/>
+          <w:szCs w:val="24"/>
+        </w:rPr>
+      </w:pPr>
+      <w:r>
+        <w:rPr>
+          <w:rFonts w:ascii="Times New Roman" w:hAnsi="Times New Roman" w:cs="Times New Roman"/>
+          <w:sz w:val="24"/>
+          <w:szCs w:val="24"/>
+        </w:rPr>
+        <w:t>Double-check their creation</w:t>
+      </w:r>
+    </w:p>
+    <w:p>
+      <w:pPr>
+        <w:pStyle w:val="HTMLPreformatted"/>
+        <w:shd w:val="clear" w:color="auto" w:fill="FFFFFF"/>
+        <w:rPr>
+          <w:rFonts w:ascii="Times New Roman" w:hAnsi="Times New Roman" w:cs="Times New Roman"/>
+          <w:sz w:val="24"/>
+          <w:szCs w:val="24"/>
+        </w:rPr>
+      </w:pPr>
+    </w:p>
+    <w:p>
+      <w:pPr>
+        <w:pStyle w:val="HTMLPreformatted"/>
+        <w:shd w:val="clear" w:color="auto" w:fill="FFFFFF"/>
+        <w:rPr>
+          <w:rFonts w:ascii="Times New Roman" w:hAnsi="Times New Roman" w:cs="Times New Roman"/>
+          <w:sz w:val="24"/>
+          <w:szCs w:val="24"/>
+        </w:rPr>
+      </w:pPr>
+      <w:r>
+        <w:rPr>
+          <w:rFonts w:ascii="Times New Roman" w:hAnsi="Times New Roman" w:cs="Times New Roman"/>
+          <w:sz w:val="24"/>
+          <w:szCs w:val="24"/>
+        </w:rPr>
+        <w:t>Denominated definitions</w:t>
+      </w:r>
+      <w:r>
+        <w:rPr>
+          <w:rFonts w:ascii="Times New Roman" w:hAnsi="Times New Roman" w:cs="Times New Roman"/>
+          <w:sz w:val="24"/>
+          <w:szCs w:val="24"/>
+        </w:rPr>
+        <w:t xml:space="preserve"> and Denominated examples</w:t>
+      </w:r>
+      <w:r>
+        <w:rPr>
+          <w:rFonts w:ascii="Times New Roman" w:hAnsi="Times New Roman" w:cs="Times New Roman"/>
+          <w:sz w:val="24"/>
+          <w:szCs w:val="24"/>
+        </w:rPr>
+        <w:t xml:space="preserve"> are </w:t>
+      </w:r>
+      <w:r>
+        <w:rPr>
+          <w:rFonts w:ascii="Times New Roman" w:hAnsi="Times New Roman" w:cs="Times New Roman"/>
+          <w:sz w:val="24"/>
+          <w:szCs w:val="24"/>
+        </w:rPr>
+        <w:t xml:space="preserve">both </w:t>
+      </w:r>
+      <w:r>
+        <w:rPr>
+          <w:rFonts w:ascii="Times New Roman" w:hAnsi="Times New Roman" w:cs="Times New Roman"/>
+          <w:sz w:val="24"/>
+          <w:szCs w:val="24"/>
+        </w:rPr>
+        <w:t>ok.</w:t>
+      </w:r>
+    </w:p>
+    <w:p>
+      <w:pPr>
+        <w:pStyle w:val="HTMLPreformatted"/>
+        <w:shd w:val="clear" w:color="auto" w:fill="FFFFFF"/>
+        <w:rPr>
+          <w:rFonts w:ascii="Times New Roman" w:hAnsi="Times New Roman" w:cs="Times New Roman"/>
+          <w:sz w:val="24"/>
+          <w:szCs w:val="24"/>
+        </w:rPr>
+      </w:pPr>
+    </w:p>
+    <w:p>
+      <w:pPr>
+        <w:pStyle w:val="HTMLPreformatted"/>
+        <w:shd w:val="clear" w:color="auto" w:fill="FFFFFF"/>
+        <w:rPr>
+          <w:rFonts w:ascii="Times New Roman" w:hAnsi="Times New Roman" w:cs="Times New Roman"/>
+          <w:sz w:val="24"/>
+          <w:szCs w:val="24"/>
+        </w:rPr>
+      </w:pPr>
+      <w:r>
+        <w:rPr>
+          <w:rFonts w:ascii="Times New Roman" w:hAnsi="Times New Roman" w:cs="Times New Roman"/>
+          <w:sz w:val="24"/>
+          <w:szCs w:val="24"/>
+        </w:rPr>
+        <w:t>Denominated synonyms contain duplicates as well.</w:t>
+      </w:r>
+    </w:p>
+    <w:p>
+      <w:pPr>
+        <w:pStyle w:val="HTMLPreformatted"/>
+        <w:shd w:val="clear" w:color="auto" w:fill="FFFFFF"/>
+        <w:rPr>
+          <w:rFonts w:ascii="Times New Roman" w:hAnsi="Times New Roman" w:cs="Times New Roman"/>
+          <w:sz w:val="24"/>
+          <w:szCs w:val="24"/>
+        </w:rPr>
+      </w:pPr>
+      <w:r>
+        <w:rPr>
+          <w:rFonts w:ascii="Times New Roman" w:hAnsi="Times New Roman" w:cs="Times New Roman"/>
+          <w:sz w:val="24"/>
+          <w:szCs w:val="24"/>
+        </w:rPr>
+        <w:t>0</w:t>
+      </w:r>
+      <w:r>
+        <w:rPr>
+          <w:rFonts w:ascii="Times New Roman" w:hAnsi="Times New Roman" w:cs="Times New Roman"/>
+          <w:sz w:val="24"/>
+          <w:szCs w:val="24"/>
+        </w:rPr>
+        <w:tab/>
+        <w:t>wide</w:t>
+      </w:r>
+      <w:r>
+        <w:rPr>
+          <w:rFonts w:ascii="Times New Roman" w:hAnsi="Times New Roman" w:cs="Times New Roman"/>
+          <w:sz w:val="24"/>
+          <w:szCs w:val="24"/>
+        </w:rPr>
+        <w:tab/>
+        <w:t>adj.4</w:t>
+      </w:r>
+      <w:r>
+        <w:rPr>
+          <w:rFonts w:ascii="Times New Roman" w:hAnsi="Times New Roman" w:cs="Times New Roman"/>
+          <w:sz w:val="24"/>
+          <w:szCs w:val="24"/>
+        </w:rPr>
+        <w:tab/>
+        <w:t>wide-eyed</w:t>
+      </w:r>
+    </w:p>
+    <w:p>
+      <w:pPr>
+        <w:pStyle w:val="HTMLPreformatted"/>
+        <w:shd w:val="clear" w:color="auto" w:fill="FFFFFF"/>
+        <w:rPr>
+          <w:rFonts w:ascii="Times New Roman" w:hAnsi="Times New Roman" w:cs="Times New Roman"/>
+          <w:sz w:val="24"/>
+          <w:szCs w:val="24"/>
+        </w:rPr>
+      </w:pPr>
+      <w:r>
+        <w:rPr>
+          <w:rFonts w:ascii="Times New Roman" w:hAnsi="Times New Roman" w:cs="Times New Roman"/>
+          <w:sz w:val="24"/>
+          <w:szCs w:val="24"/>
+        </w:rPr>
+        <w:t>0</w:t>
+      </w:r>
+      <w:r>
+        <w:rPr>
+          <w:rFonts w:ascii="Times New Roman" w:hAnsi="Times New Roman" w:cs="Times New Roman"/>
+          <w:sz w:val="24"/>
+          <w:szCs w:val="24"/>
+        </w:rPr>
+        <w:tab/>
+        <w:t>wide</w:t>
+      </w:r>
+      <w:r>
+        <w:rPr>
+          <w:rFonts w:ascii="Times New Roman" w:hAnsi="Times New Roman" w:cs="Times New Roman"/>
+          <w:sz w:val="24"/>
+          <w:szCs w:val="24"/>
+        </w:rPr>
+        <w:tab/>
+        <w:t>adj.4</w:t>
+      </w:r>
+      <w:r>
+        <w:rPr>
+          <w:rFonts w:ascii="Times New Roman" w:hAnsi="Times New Roman" w:cs="Times New Roman"/>
+          <w:sz w:val="24"/>
+          <w:szCs w:val="24"/>
+        </w:rPr>
+        <w:tab/>
+        <w:t>wide-eyed</w:t>
+      </w:r>
+    </w:p>
+    <w:p>
+      <w:pPr>
+        <w:pStyle w:val="HTMLPreformatted"/>
+        <w:shd w:val="clear" w:color="auto" w:fill="FFFFFF"/>
+        <w:rPr>
+          <w:rFonts w:ascii="Times New Roman" w:hAnsi="Times New Roman" w:cs="Times New Roman"/>
+          <w:sz w:val="24"/>
+          <w:szCs w:val="24"/>
+        </w:rPr>
+      </w:pPr>
+      <w:r>
+        <w:rPr>
+          <w:rFonts w:ascii="Times New Roman" w:hAnsi="Times New Roman" w:cs="Times New Roman"/>
+          <w:sz w:val="24"/>
+          <w:szCs w:val="24"/>
+        </w:rPr>
         <w:t>1</w:t>
       </w:r>
       <w:r>
-        <w:t xml:space="preserve"> :</w:t>
+        <w:rPr>
+          <w:rFonts w:ascii="Times New Roman" w:hAnsi="Times New Roman" w:cs="Times New Roman"/>
+          <w:sz w:val="24"/>
+          <w:szCs w:val="24"/>
+        </w:rPr>
+        <w:tab/>
+        <w:t>wide</w:t>
+      </w:r>
+      <w:r>
+        <w:rPr>
+          <w:rFonts w:ascii="Times New Roman" w:hAnsi="Times New Roman" w:cs="Times New Roman"/>
+          <w:sz w:val="24"/>
+          <w:szCs w:val="24"/>
+        </w:rPr>
+        <w:tab/>
+        <w:t>adv.1</w:t>
+      </w:r>
+      <w:r>
+        <w:rPr>
+          <w:rFonts w:ascii="Times New Roman" w:hAnsi="Times New Roman" w:cs="Times New Roman"/>
+          <w:sz w:val="24"/>
+          <w:szCs w:val="24"/>
+        </w:rPr>
+        <w:tab/>
+        <w:t>widely</w:t>
+      </w:r>
+    </w:p>
+    <w:p>
+      <w:pPr>
+        <w:pStyle w:val="HTMLPreformatted"/>
+        <w:shd w:val="clear" w:color="auto" w:fill="FFFFFF"/>
+        <w:rPr>
+          <w:rFonts w:ascii="Times New Roman" w:hAnsi="Times New Roman" w:cs="Times New Roman"/>
+          <w:sz w:val="24"/>
+          <w:szCs w:val="24"/>
+        </w:rPr>
+      </w:pPr>
+      <w:r>
+        <w:rPr>
+          <w:rFonts w:ascii="Times New Roman" w:hAnsi="Times New Roman" w:cs="Times New Roman"/>
+          <w:sz w:val="24"/>
+          <w:szCs w:val="24"/>
+        </w:rPr>
+        <w:t>0</w:t>
+      </w:r>
+      <w:r>
+        <w:rPr>
+          <w:rFonts w:ascii="Times New Roman" w:hAnsi="Times New Roman" w:cs="Times New Roman"/>
+          <w:sz w:val="24"/>
+          <w:szCs w:val="24"/>
+        </w:rPr>
+        <w:tab/>
+        <w:t>wide</w:t>
+      </w:r>
+      <w:r>
+        <w:rPr>
+          <w:rFonts w:ascii="Times New Roman" w:hAnsi="Times New Roman" w:cs="Times New Roman"/>
+          <w:sz w:val="24"/>
+          <w:szCs w:val="24"/>
+        </w:rPr>
+        <w:tab/>
+        <w:t>adj.4</w:t>
+      </w:r>
+      <w:r>
+        <w:rPr>
+          <w:rFonts w:ascii="Times New Roman" w:hAnsi="Times New Roman" w:cs="Times New Roman"/>
+          <w:sz w:val="24"/>
+          <w:szCs w:val="24"/>
+        </w:rPr>
+        <w:tab/>
+        <w:t>wide-eyed</w:t>
+      </w:r>
+    </w:p>
+    <w:p>
+      <w:pPr>
+        <w:pStyle w:val="HTMLPreformatted"/>
+        <w:shd w:val="clear" w:color="auto" w:fill="FFFFFF"/>
+        <w:rPr>
+          <w:rFonts w:ascii="Times New Roman" w:hAnsi="Times New Roman" w:cs="Times New Roman"/>
+          <w:sz w:val="24"/>
+          <w:szCs w:val="24"/>
+        </w:rPr>
+      </w:pPr>
+      <w:r>
+        <w:rPr>
+          <w:rFonts w:ascii="Times New Roman" w:hAnsi="Times New Roman" w:cs="Times New Roman"/>
+          <w:sz w:val="24"/>
+          <w:szCs w:val="24"/>
+        </w:rPr>
+        <w:t>1</w:t>
+      </w:r>
+      <w:r>
+        <w:rPr>
+          <w:rFonts w:ascii="Times New Roman" w:hAnsi="Times New Roman" w:cs="Times New Roman"/>
+          <w:sz w:val="24"/>
+          <w:szCs w:val="24"/>
+        </w:rPr>
+        <w:tab/>
+        <w:t>wide</w:t>
+      </w:r>
+      <w:r>
+        <w:rPr>
+          <w:rFonts w:ascii="Times New Roman" w:hAnsi="Times New Roman" w:cs="Times New Roman"/>
+          <w:sz w:val="24"/>
+          <w:szCs w:val="24"/>
+        </w:rPr>
+        <w:tab/>
+        <w:t>adv.1</w:t>
+      </w:r>
+      <w:r>
+        <w:rPr>
+          <w:rFonts w:ascii="Times New Roman" w:hAnsi="Times New Roman" w:cs="Times New Roman"/>
+          <w:sz w:val="24"/>
+          <w:szCs w:val="24"/>
+        </w:rPr>
+        <w:tab/>
+        <w:t>widely</w:t>
+      </w:r>
+    </w:p>
+    <w:p>
+      <w:pPr>
+        <w:pStyle w:val="HTMLPreformatted"/>
+        <w:shd w:val="clear" w:color="auto" w:fill="FFFFFF"/>
+        <w:rPr>
+          <w:rFonts w:ascii="Times New Roman" w:hAnsi="Times New Roman" w:cs="Times New Roman"/>
+          <w:sz w:val="24"/>
+          <w:szCs w:val="24"/>
+        </w:rPr>
+      </w:pPr>
+      <w:r>
+        <w:rPr>
+          <w:rFonts w:ascii="Times New Roman" w:hAnsi="Times New Roman" w:cs="Times New Roman"/>
+          <w:sz w:val="24"/>
+          <w:szCs w:val="24"/>
+        </w:rPr>
+        <w:t>2</w:t>
+      </w:r>
+      <w:r>
+        <w:rPr>
+          <w:rFonts w:ascii="Times New Roman" w:hAnsi="Times New Roman" w:cs="Times New Roman"/>
+          <w:sz w:val="24"/>
+          <w:szCs w:val="24"/>
+        </w:rPr>
+        <w:tab/>
+        <w:t>wide</w:t>
+      </w:r>
+      <w:r>
+        <w:rPr>
+          <w:rFonts w:ascii="Times New Roman" w:hAnsi="Times New Roman" w:cs="Times New Roman"/>
+          <w:sz w:val="24"/>
+          <w:szCs w:val="24"/>
+        </w:rPr>
+        <w:tab/>
+        <w:t>adv.2</w:t>
+      </w:r>
+      <w:r>
+        <w:rPr>
+          <w:rFonts w:ascii="Times New Roman" w:hAnsi="Times New Roman" w:cs="Times New Roman"/>
+          <w:sz w:val="24"/>
+          <w:szCs w:val="24"/>
+        </w:rPr>
+        <w:tab/>
+        <w:t>astray</w:t>
+      </w:r>
+    </w:p>
+    <w:p>
+      <w:pPr>
+        <w:pStyle w:val="HTMLPreformatted"/>
+        <w:shd w:val="clear" w:color="auto" w:fill="FFFFFF"/>
+        <w:rPr>
+          <w:rFonts w:ascii="Times New Roman" w:hAnsi="Times New Roman" w:cs="Times New Roman"/>
+          <w:sz w:val="24"/>
+          <w:szCs w:val="24"/>
+        </w:rPr>
+      </w:pPr>
+      <w:r>
+        <w:rPr>
+          <w:rFonts w:ascii="Times New Roman" w:hAnsi="Times New Roman" w:cs="Times New Roman"/>
+          <w:sz w:val="24"/>
+          <w:szCs w:val="24"/>
+        </w:rPr>
+        <w:t>0</w:t>
+      </w:r>
+      <w:r>
+        <w:rPr>
+          <w:rFonts w:ascii="Times New Roman" w:hAnsi="Times New Roman" w:cs="Times New Roman"/>
+          <w:sz w:val="24"/>
+          <w:szCs w:val="24"/>
+        </w:rPr>
+        <w:tab/>
+        <w:t>wide</w:t>
+      </w:r>
+      <w:r>
+        <w:rPr>
+          <w:rFonts w:ascii="Times New Roman" w:hAnsi="Times New Roman" w:cs="Times New Roman"/>
+          <w:sz w:val="24"/>
+          <w:szCs w:val="24"/>
+        </w:rPr>
+        <w:tab/>
+        <w:t>adj.4</w:t>
+      </w:r>
+      <w:r>
+        <w:rPr>
+          <w:rFonts w:ascii="Times New Roman" w:hAnsi="Times New Roman" w:cs="Times New Roman"/>
+          <w:sz w:val="24"/>
+          <w:szCs w:val="24"/>
+        </w:rPr>
+        <w:tab/>
+        <w:t>wide-eyed</w:t>
+      </w:r>
+    </w:p>
+    <w:p>
+      <w:pPr>
+        <w:pStyle w:val="HTMLPreformatted"/>
+        <w:shd w:val="clear" w:color="auto" w:fill="FFFFFF"/>
+        <w:rPr>
+          <w:rFonts w:ascii="Times New Roman" w:hAnsi="Times New Roman" w:cs="Times New Roman"/>
+          <w:sz w:val="24"/>
+          <w:szCs w:val="24"/>
+        </w:rPr>
+      </w:pPr>
+      <w:r>
+        <w:rPr>
+          <w:rFonts w:ascii="Times New Roman" w:hAnsi="Times New Roman" w:cs="Times New Roman"/>
+          <w:sz w:val="24"/>
+          <w:szCs w:val="24"/>
+        </w:rPr>
+        <w:t>1</w:t>
+      </w:r>
+      <w:r>
+        <w:rPr>
+          <w:rFonts w:ascii="Times New Roman" w:hAnsi="Times New Roman" w:cs="Times New Roman"/>
+          <w:sz w:val="24"/>
+          <w:szCs w:val="24"/>
+        </w:rPr>
+        <w:tab/>
+        <w:t>wide</w:t>
+      </w:r>
+      <w:r>
+        <w:rPr>
+          <w:rFonts w:ascii="Times New Roman" w:hAnsi="Times New Roman" w:cs="Times New Roman"/>
+          <w:sz w:val="24"/>
+          <w:szCs w:val="24"/>
+        </w:rPr>
+        <w:tab/>
+        <w:t>adv.1</w:t>
+      </w:r>
+      <w:r>
+        <w:rPr>
+          <w:rFonts w:ascii="Times New Roman" w:hAnsi="Times New Roman" w:cs="Times New Roman"/>
+          <w:sz w:val="24"/>
+          <w:szCs w:val="24"/>
+        </w:rPr>
+        <w:tab/>
+        <w:t>widely</w:t>
+      </w:r>
+    </w:p>
+    <w:p>
+      <w:pPr>
+        <w:pStyle w:val="HTMLPreformatted"/>
+        <w:shd w:val="clear" w:color="auto" w:fill="FFFFFF"/>
+        <w:rPr>
+          <w:rFonts w:ascii="Times New Roman" w:hAnsi="Times New Roman" w:cs="Times New Roman"/>
+          <w:sz w:val="24"/>
+          <w:szCs w:val="24"/>
+        </w:rPr>
+      </w:pPr>
+      <w:r>
+        <w:rPr>
+          <w:rFonts w:ascii="Times New Roman" w:hAnsi="Times New Roman" w:cs="Times New Roman"/>
+          <w:sz w:val="24"/>
+          <w:szCs w:val="24"/>
+        </w:rPr>
+        <w:t>2</w:t>
+      </w:r>
+      <w:r>
+        <w:rPr>
+          <w:rFonts w:ascii="Times New Roman" w:hAnsi="Times New Roman" w:cs="Times New Roman"/>
+          <w:sz w:val="24"/>
+          <w:szCs w:val="24"/>
+        </w:rPr>
+        <w:tab/>
+        <w:t>wide</w:t>
+      </w:r>
+      <w:r>
+        <w:rPr>
+          <w:rFonts w:ascii="Times New Roman" w:hAnsi="Times New Roman" w:cs="Times New Roman"/>
+          <w:sz w:val="24"/>
+          <w:szCs w:val="24"/>
+        </w:rPr>
+        <w:tab/>
+        <w:t>adv.2</w:t>
+      </w:r>
+      <w:r>
+        <w:rPr>
+          <w:rFonts w:ascii="Times New Roman" w:hAnsi="Times New Roman" w:cs="Times New Roman"/>
+          <w:sz w:val="24"/>
+          <w:szCs w:val="24"/>
+        </w:rPr>
+        <w:tab/>
+        <w:t>astray</w:t>
+      </w:r>
+    </w:p>
+    <w:p>
+      <w:pPr>
+        <w:pStyle w:val="HTMLPreformatted"/>
+        <w:shd w:val="clear" w:color="auto" w:fill="FFFFFF"/>
+        <w:rPr>
+          <w:rFonts w:ascii="Times New Roman" w:hAnsi="Times New Roman" w:cs="Times New Roman"/>
+          <w:sz w:val="24"/>
+          <w:szCs w:val="24"/>
+        </w:rPr>
+      </w:pPr>
+      <w:r>
+        <w:rPr>
+          <w:rFonts w:ascii="Times New Roman" w:hAnsi="Times New Roman" w:cs="Times New Roman"/>
+          <w:sz w:val="24"/>
+          <w:szCs w:val="24"/>
+        </w:rPr>
+        <w:t>…</w:t>
+      </w:r>
+    </w:p>
+    <w:p>
+      <w:pPr>
+        <w:pStyle w:val="HTMLPreformatted"/>
+        <w:shd w:val="clear" w:color="auto" w:fill="FFFFFF"/>
+        <w:rPr>
+          <w:rFonts w:ascii="Times New Roman" w:hAnsi="Times New Roman" w:cs="Times New Roman"/>
+          <w:sz w:val="24"/>
+          <w:szCs w:val="24"/>
+        </w:rPr>
+      </w:pPr>
+    </w:p>
+    <w:p>
+      <w:pPr>
+        <w:pStyle w:val="HTMLPreformatted"/>
+        <w:shd w:val="clear" w:color="auto" w:fill="FFFFFF"/>
+        <w:rPr>
+          <w:rFonts w:ascii="Times New Roman" w:hAnsi="Times New Roman" w:cs="Times New Roman"/>
+          <w:sz w:val="24"/>
+          <w:szCs w:val="24"/>
+        </w:rPr>
+      </w:pPr>
+      <w:r>
+        <w:rPr>
+          <w:rFonts w:ascii="Times New Roman" w:hAnsi="Times New Roman" w:cs="Times New Roman"/>
+          <w:sz w:val="24"/>
+          <w:szCs w:val="24"/>
+        </w:rPr>
+        <w:t xml:space="preserve">The Processed Synonyms and Processed Antonyms, that contain the </w:t>
+      </w:r>
+      <w:proofErr w:type="spellStart"/>
+      <w:r>
+        <w:rPr>
+          <w:rFonts w:ascii="Times New Roman" w:hAnsi="Times New Roman" w:cs="Times New Roman"/>
+          <w:sz w:val="24"/>
+          <w:szCs w:val="24"/>
+        </w:rPr>
+        <w:t>bn_id</w:t>
+      </w:r>
+      <w:proofErr w:type="spellEnd"/>
+      <w:r>
+        <w:rPr>
+          <w:rFonts w:ascii="Times New Roman" w:hAnsi="Times New Roman" w:cs="Times New Roman"/>
+          <w:sz w:val="24"/>
+          <w:szCs w:val="24"/>
+        </w:rPr>
+        <w:t xml:space="preserve"> as they are before the sense denomination step, already contain the duplicates.</w:t>
+      </w:r>
+    </w:p>
+    <w:p>
+      <w:pPr>
+        <w:pStyle w:val="HTMLPreformatted"/>
+        <w:shd w:val="clear" w:color="auto" w:fill="FFFFFF"/>
+        <w:rPr>
+          <w:rFonts w:ascii="Times New Roman" w:hAnsi="Times New Roman" w:cs="Times New Roman"/>
+          <w:sz w:val="24"/>
+          <w:szCs w:val="24"/>
+        </w:rPr>
+      </w:pPr>
+    </w:p>
+    <w:p>
+      <w:pPr>
+        <w:pStyle w:val="HTMLPreformatted"/>
+        <w:shd w:val="clear" w:color="auto" w:fill="FFFFFF"/>
+        <w:rPr>
+          <w:rFonts w:ascii="Times New Roman" w:hAnsi="Times New Roman" w:cs="Times New Roman"/>
+          <w:sz w:val="24"/>
+          <w:szCs w:val="24"/>
+        </w:rPr>
+      </w:pPr>
+      <w:r>
+        <w:rPr>
+          <w:rFonts w:ascii="Times New Roman" w:hAnsi="Times New Roman" w:cs="Times New Roman"/>
+          <w:sz w:val="24"/>
+          <w:szCs w:val="24"/>
+        </w:rPr>
+        <w:t xml:space="preserve">Synonyms and Antonyms (i.e. just after </w:t>
+      </w:r>
+      <w:proofErr w:type="spellStart"/>
+      <w:r>
+        <w:rPr>
+          <w:rFonts w:ascii="Times New Roman" w:hAnsi="Times New Roman" w:cs="Times New Roman"/>
+          <w:sz w:val="24"/>
+          <w:szCs w:val="24"/>
+        </w:rPr>
+        <w:t>retrievel</w:t>
+      </w:r>
+      <w:proofErr w:type="spellEnd"/>
+      <w:r>
+        <w:rPr>
+          <w:rFonts w:ascii="Times New Roman" w:hAnsi="Times New Roman" w:cs="Times New Roman"/>
+          <w:sz w:val="24"/>
+          <w:szCs w:val="24"/>
+        </w:rPr>
+        <w:t>, before processing) contain no duplicates</w:t>
+      </w:r>
+      <w:r>
+        <w:rPr>
+          <w:rFonts w:ascii="Times New Roman" w:hAnsi="Times New Roman" w:cs="Times New Roman"/>
+          <w:sz w:val="24"/>
+          <w:szCs w:val="24"/>
+        </w:rPr>
+        <w:t>.</w:t>
+      </w:r>
+    </w:p>
+    <w:p>
+      <w:pPr>
+        <w:pStyle w:val="HTMLPreformatted"/>
+        <w:shd w:val="clear" w:color="auto" w:fill="FFFFFF"/>
+        <w:rPr>
+          <w:rFonts w:ascii="Times New Roman" w:hAnsi="Times New Roman" w:cs="Times New Roman"/>
+          <w:sz w:val="24"/>
+          <w:szCs w:val="24"/>
+        </w:rPr>
+      </w:pPr>
+    </w:p>
+    <w:p>
+      <w:pPr>
+        <w:pStyle w:val="HTMLPreformatted"/>
+        <w:numPr>
+          <w:ilvl w:val="0"/>
+          <w:numId w:val="7"/>
+        </w:numPr>
+        <w:shd w:val="clear" w:color="auto" w:fill="FFFFFF"/>
+        <w:rPr>
+          <w:rFonts w:ascii="Times New Roman" w:hAnsi="Times New Roman" w:cs="Times New Roman"/>
+          <w:sz w:val="24"/>
+          <w:szCs w:val="24"/>
+        </w:rPr>
+      </w:pPr>
+      <w:r>
+        <w:rPr>
+          <w:rFonts w:ascii="Times New Roman" w:hAnsi="Times New Roman" w:cs="Times New Roman"/>
+          <w:sz w:val="24"/>
+          <w:szCs w:val="24"/>
+        </w:rPr>
+        <w:t xml:space="preserve">Reason </w:t>
+      </w:r>
+      <w:proofErr w:type="gramStart"/>
+      <w:r>
+        <w:rPr>
+          <w:rFonts w:ascii="Times New Roman" w:hAnsi="Times New Roman" w:cs="Times New Roman"/>
+          <w:sz w:val="24"/>
+          <w:szCs w:val="24"/>
+        </w:rPr>
+        <w:t>found:</w:t>
       </w:r>
       <w:proofErr w:type="gramEnd"/>
       <w:r>
+        <w:rPr>
+          <w:rFonts w:ascii="Times New Roman" w:hAnsi="Times New Roman" w:cs="Times New Roman"/>
+          <w:sz w:val="24"/>
+          <w:szCs w:val="24"/>
+        </w:rPr>
+        <w:t xml:space="preserve"> when extending the </w:t>
+      </w:r>
+      <w:proofErr w:type="spellStart"/>
+      <w:r>
+        <w:rPr>
+          <w:rFonts w:ascii="Times New Roman" w:hAnsi="Times New Roman" w:cs="Times New Roman"/>
+          <w:sz w:val="24"/>
+          <w:szCs w:val="24"/>
+        </w:rPr>
+        <w:t>dataframe</w:t>
+      </w:r>
+      <w:proofErr w:type="spellEnd"/>
+      <w:r>
+        <w:rPr>
+          <w:rFonts w:ascii="Times New Roman" w:hAnsi="Times New Roman" w:cs="Times New Roman"/>
+          <w:sz w:val="24"/>
+          <w:szCs w:val="24"/>
+        </w:rPr>
+        <w:t>, I add it repeatedly, including again the previous elements.</w:t>
+      </w:r>
+      <w:r>
+        <w:rPr>
+          <w:rFonts w:ascii="Times New Roman" w:hAnsi="Times New Roman" w:cs="Times New Roman"/>
+          <w:sz w:val="24"/>
+          <w:szCs w:val="24"/>
+        </w:rPr>
+        <w:br/>
+        <w:t>It can be seen in the indice</w:t>
+      </w:r>
+      <w:r>
+        <w:rPr>
+          <w:rFonts w:ascii="Times New Roman" w:hAnsi="Times New Roman" w:cs="Times New Roman"/>
+          <w:sz w:val="24"/>
+          <w:szCs w:val="24"/>
+        </w:rPr>
+        <w:t>s,</w:t>
+      </w:r>
+      <w:r>
+        <w:rPr>
+          <w:rFonts w:ascii="Times New Roman" w:hAnsi="Times New Roman" w:cs="Times New Roman"/>
+          <w:sz w:val="24"/>
+          <w:szCs w:val="24"/>
+        </w:rPr>
+        <w:t xml:space="preserve"> for instance: 0,1,01,2,0,1,2,3,4,0,1,2,3,4,5.</w:t>
+      </w:r>
+    </w:p>
+    <w:p>
+      <w:pPr>
+        <w:pStyle w:val="HTMLPreformatted"/>
+        <w:shd w:val="clear" w:color="auto" w:fill="FFFFFF"/>
+        <w:rPr>
+          <w:rFonts w:ascii="Times New Roman" w:hAnsi="Times New Roman" w:cs="Times New Roman"/>
+          <w:sz w:val="24"/>
+          <w:szCs w:val="24"/>
+        </w:rPr>
+      </w:pPr>
+    </w:p>
+    <w:p>
+      <w:pPr>
+        <w:pStyle w:val="HTMLPreformatted"/>
+        <w:shd w:val="clear" w:color="auto" w:fill="FFFFFF"/>
+        <w:rPr>
+          <w:rFonts w:ascii="Times New Roman" w:hAnsi="Times New Roman" w:cs="Times New Roman"/>
+          <w:sz w:val="24"/>
+          <w:szCs w:val="24"/>
+        </w:rPr>
+      </w:pPr>
+      <w:r>
+        <w:rPr>
+          <w:rFonts w:ascii="Times New Roman" w:hAnsi="Times New Roman" w:cs="Times New Roman"/>
+          <w:sz w:val="24"/>
+          <w:szCs w:val="24"/>
+        </w:rPr>
+        <w:t>Status: Adjusted.</w:t>
+      </w:r>
+    </w:p>
+    <w:p>
+      <w:pPr>
+        <w:pStyle w:val="HTMLPreformatted"/>
+        <w:shd w:val="clear" w:color="auto" w:fill="FFFFFF"/>
+        <w:rPr>
+          <w:rFonts w:ascii="Times New Roman" w:hAnsi="Times New Roman" w:cs="Times New Roman"/>
+          <w:sz w:val="24"/>
+          <w:szCs w:val="24"/>
+        </w:rPr>
+      </w:pPr>
+    </w:p>
+    <w:p>
+      <w:pPr>
+        <w:pStyle w:val="HTMLPreformatted"/>
+        <w:shd w:val="clear" w:color="auto" w:fill="FFFFFF"/>
+        <w:rPr>
+          <w:rFonts w:ascii="Times New Roman" w:hAnsi="Times New Roman" w:cs="Times New Roman"/>
+          <w:sz w:val="24"/>
+          <w:szCs w:val="24"/>
+        </w:rPr>
+      </w:pPr>
+    </w:p>
+    <w:p>
+      <w:pPr>
+        <w:pStyle w:val="HTMLPreformatted"/>
+        <w:shd w:val="clear" w:color="auto" w:fill="FFFFFF"/>
+        <w:rPr>
+          <w:rFonts w:ascii="Times New Roman" w:hAnsi="Times New Roman" w:cs="Times New Roman"/>
+          <w:sz w:val="24"/>
+          <w:szCs w:val="24"/>
+        </w:rPr>
+      </w:pPr>
+    </w:p>
+    <w:p>
+      <w:pPr>
+        <w:pStyle w:val="HTMLPreformatted"/>
+        <w:shd w:val="clear" w:color="auto" w:fill="FFFFFF"/>
+        <w:rPr>
+          <w:rFonts w:ascii="Times New Roman" w:hAnsi="Times New Roman" w:cs="Times New Roman"/>
+          <w:sz w:val="24"/>
+          <w:szCs w:val="24"/>
+        </w:rPr>
+      </w:pPr>
+    </w:p>
+    <w:p>
+      <w:pPr>
+        <w:pStyle w:val="HTMLPreformatted"/>
+        <w:shd w:val="clear" w:color="auto" w:fill="FFFFFF"/>
+        <w:rPr>
+          <w:rFonts w:ascii="Times New Roman" w:hAnsi="Times New Roman" w:cs="Times New Roman"/>
+          <w:sz w:val="24"/>
+          <w:szCs w:val="24"/>
+        </w:rPr>
+      </w:pPr>
+    </w:p>
+    <w:p>
+      <w:pPr>
+        <w:pStyle w:val="HTMLPreformatted"/>
+        <w:shd w:val="clear" w:color="auto" w:fill="FFFFFF"/>
+        <w:rPr>
+          <w:rFonts w:ascii="Times New Roman" w:hAnsi="Times New Roman" w:cs="Times New Roman"/>
+          <w:sz w:val="24"/>
+          <w:szCs w:val="24"/>
+        </w:rPr>
+      </w:pPr>
+    </w:p>
+    <w:p>
+      <w:pPr>
+        <w:pStyle w:val="HTMLPreformatted"/>
+        <w:shd w:val="clear" w:color="auto" w:fill="FFFFFF"/>
+        <w:rPr>
+          <w:rFonts w:ascii="Times New Roman" w:hAnsi="Times New Roman" w:cs="Times New Roman"/>
+          <w:sz w:val="24"/>
+          <w:szCs w:val="24"/>
+        </w:rPr>
+      </w:pPr>
+    </w:p>
+    <w:p>
+      <w:pPr>
+        <w:pStyle w:val="HTMLPreformatted"/>
+        <w:shd w:val="clear" w:color="auto" w:fill="FFFFFF"/>
+        <w:rPr>
+          <w:rFonts w:ascii="Times New Roman" w:hAnsi="Times New Roman" w:cs="Times New Roman"/>
+          <w:sz w:val="24"/>
+          <w:szCs w:val="24"/>
+        </w:rPr>
+      </w:pPr>
+    </w:p>
+    <w:p>
+      <w:pPr>
+        <w:pStyle w:val="HTMLPreformatted"/>
+        <w:shd w:val="clear" w:color="auto" w:fill="FFFFFF"/>
+        <w:rPr>
+          <w:rFonts w:ascii="Times New Roman" w:hAnsi="Times New Roman" w:cs="Times New Roman"/>
+          <w:sz w:val="24"/>
+          <w:szCs w:val="24"/>
+        </w:rPr>
+      </w:pPr>
+    </w:p>
+    <w:p>
+      <w:pPr>
+        <w:pStyle w:val="HTMLPreformatted"/>
+        <w:shd w:val="clear" w:color="auto" w:fill="FFFFFF"/>
+        <w:rPr>
+          <w:rFonts w:ascii="Times New Roman" w:hAnsi="Times New Roman" w:cs="Times New Roman"/>
+          <w:sz w:val="24"/>
+          <w:szCs w:val="24"/>
+        </w:rPr>
+      </w:pPr>
+      <w:r>
+        <w:rPr>
+          <w:rFonts w:ascii="Times New Roman" w:hAnsi="Times New Roman" w:cs="Times New Roman"/>
+          <w:sz w:val="24"/>
+          <w:szCs w:val="24"/>
+        </w:rPr>
+        <w:lastRenderedPageBreak/>
+        <w:t>We get back to reviewing the Input Data that we collect</w:t>
+      </w:r>
+      <w:r>
+        <w:rPr>
+          <w:rFonts w:ascii="Times New Roman" w:hAnsi="Times New Roman" w:cs="Times New Roman"/>
+          <w:sz w:val="24"/>
+          <w:szCs w:val="24"/>
+        </w:rPr>
+        <w:t>ed</w:t>
+      </w:r>
+      <w:r>
+        <w:rPr>
+          <w:rFonts w:ascii="Times New Roman" w:hAnsi="Times New Roman" w:cs="Times New Roman"/>
+          <w:sz w:val="24"/>
+          <w:szCs w:val="24"/>
+        </w:rPr>
+        <w:t xml:space="preserve"> and prepare</w:t>
+      </w:r>
+      <w:r>
+        <w:rPr>
+          <w:rFonts w:ascii="Times New Roman" w:hAnsi="Times New Roman" w:cs="Times New Roman"/>
+          <w:sz w:val="24"/>
+          <w:szCs w:val="24"/>
+        </w:rPr>
+        <w:t>d</w:t>
+      </w:r>
+      <w:r>
+        <w:rPr>
+          <w:rFonts w:ascii="Times New Roman" w:hAnsi="Times New Roman" w:cs="Times New Roman"/>
+          <w:sz w:val="24"/>
+          <w:szCs w:val="24"/>
+        </w:rPr>
+        <w:t>.</w:t>
+      </w:r>
+    </w:p>
+    <w:p>
+      <w:pPr>
+        <w:pStyle w:val="HTMLPreformatted"/>
+        <w:shd w:val="clear" w:color="auto" w:fill="FFFFFF"/>
+        <w:rPr>
+          <w:rFonts w:ascii="Times New Roman" w:hAnsi="Times New Roman" w:cs="Times New Roman"/>
+          <w:sz w:val="24"/>
+          <w:szCs w:val="24"/>
+        </w:rPr>
+      </w:pPr>
+    </w:p>
+    <w:p>
+      <w:pPr>
+        <w:pStyle w:val="HTMLPreformatted"/>
+        <w:numPr>
+          <w:ilvl w:val="0"/>
+          <w:numId w:val="9"/>
+        </w:numPr>
+        <w:shd w:val="clear" w:color="auto" w:fill="FFFFFF"/>
+        <w:rPr>
+          <w:rFonts w:ascii="Times New Roman" w:hAnsi="Times New Roman" w:cs="Times New Roman"/>
+          <w:sz w:val="24"/>
+          <w:szCs w:val="24"/>
+        </w:rPr>
+      </w:pPr>
+      <w:r>
+        <w:rPr>
+          <w:rFonts w:ascii="Times New Roman" w:hAnsi="Times New Roman" w:cs="Times New Roman"/>
+          <w:sz w:val="24"/>
+          <w:szCs w:val="24"/>
+        </w:rPr>
+        <w:t>Definitions:</w:t>
+      </w:r>
+    </w:p>
+    <w:p>
+      <w:pPr>
+        <w:pStyle w:val="HTMLPreformatted"/>
+        <w:numPr>
+          <w:ilvl w:val="1"/>
+          <w:numId w:val="9"/>
+        </w:numPr>
+        <w:shd w:val="clear" w:color="auto" w:fill="FFFFFF"/>
+        <w:rPr>
+          <w:rFonts w:ascii="Times New Roman" w:hAnsi="Times New Roman" w:cs="Times New Roman"/>
+          <w:sz w:val="24"/>
+          <w:szCs w:val="24"/>
+        </w:rPr>
+      </w:pPr>
+      <w:r>
+        <w:rPr>
+          <w:rFonts w:ascii="Times New Roman" w:hAnsi="Times New Roman" w:cs="Times New Roman"/>
+          <w:sz w:val="24"/>
+          <w:szCs w:val="24"/>
+        </w:rPr>
+        <w:t>denominated_definitions.h5</w:t>
+      </w:r>
+      <w:r>
+        <w:rPr>
+          <w:rFonts w:ascii="Times New Roman" w:hAnsi="Times New Roman" w:cs="Times New Roman"/>
+          <w:sz w:val="24"/>
+          <w:szCs w:val="24"/>
+        </w:rPr>
+        <w:t>,</w:t>
+      </w:r>
+      <w:r>
+        <w:rPr>
+          <w:rFonts w:ascii="Times New Roman" w:hAnsi="Times New Roman" w:cs="Times New Roman"/>
+          <w:sz w:val="24"/>
+          <w:szCs w:val="24"/>
+        </w:rPr>
+        <w:t xml:space="preserve"> table with fields: word, sense, definitions.</w:t>
+      </w:r>
+    </w:p>
+    <w:p>
+      <w:pPr>
+        <w:pStyle w:val="HTMLPreformatted"/>
+        <w:numPr>
+          <w:ilvl w:val="2"/>
+          <w:numId w:val="9"/>
+        </w:numPr>
+        <w:shd w:val="clear" w:color="auto" w:fill="FFFFFF"/>
+        <w:rPr>
+          <w:rFonts w:ascii="Times New Roman" w:hAnsi="Times New Roman" w:cs="Times New Roman"/>
+          <w:sz w:val="21"/>
+          <w:szCs w:val="21"/>
+        </w:rPr>
+      </w:pPr>
+      <w:r>
+        <w:rPr>
+          <w:rFonts w:ascii="Times New Roman" w:hAnsi="Times New Roman" w:cs="Times New Roman"/>
+          <w:sz w:val="21"/>
+          <w:szCs w:val="21"/>
+        </w:rPr>
+        <w:t>2</w:t>
+      </w:r>
+      <w:r>
+        <w:rPr>
+          <w:rFonts w:ascii="Times New Roman" w:hAnsi="Times New Roman" w:cs="Times New Roman"/>
+          <w:sz w:val="21"/>
+          <w:szCs w:val="21"/>
+        </w:rPr>
+        <w:tab/>
+        <w:t>light</w:t>
+      </w:r>
+      <w:r>
+        <w:rPr>
+          <w:rFonts w:ascii="Times New Roman" w:hAnsi="Times New Roman" w:cs="Times New Roman"/>
+          <w:sz w:val="21"/>
+          <w:szCs w:val="21"/>
+        </w:rPr>
+        <w:tab/>
+        <w:t>adj.2</w:t>
+      </w:r>
+      <w:r>
+        <w:rPr>
+          <w:rFonts w:ascii="Times New Roman" w:hAnsi="Times New Roman" w:cs="Times New Roman"/>
+          <w:sz w:val="21"/>
+          <w:szCs w:val="21"/>
+        </w:rPr>
+        <w:tab/>
+        <w:t xml:space="preserve">having </w:t>
+      </w:r>
+      <w:proofErr w:type="spellStart"/>
+      <w:r>
+        <w:rPr>
+          <w:rFonts w:ascii="Times New Roman" w:hAnsi="Times New Roman" w:cs="Times New Roman"/>
+          <w:sz w:val="21"/>
+          <w:szCs w:val="21"/>
+        </w:rPr>
+        <w:t>colors</w:t>
+      </w:r>
+      <w:proofErr w:type="spellEnd"/>
+      <w:r>
+        <w:rPr>
+          <w:rFonts w:ascii="Times New Roman" w:hAnsi="Times New Roman" w:cs="Times New Roman"/>
+          <w:sz w:val="21"/>
+          <w:szCs w:val="21"/>
+        </w:rPr>
         <w:t xml:space="preserve"> </w:t>
       </w:r>
-      <w:r>
-        <w:t>Retrieving and storing KB &amp; Dictionary data for the Vocabulary</w:t>
+      <w:proofErr w:type="spellStart"/>
+      <w:r>
+        <w:rPr>
+          <w:rFonts w:ascii="Times New Roman" w:hAnsi="Times New Roman" w:cs="Times New Roman"/>
+          <w:sz w:val="21"/>
+          <w:szCs w:val="21"/>
+        </w:rPr>
+        <w:t>relatıvely</w:t>
+      </w:r>
+      <w:proofErr w:type="spellEnd"/>
+      <w:r>
+        <w:rPr>
+          <w:rFonts w:ascii="Times New Roman" w:hAnsi="Times New Roman" w:cs="Times New Roman"/>
+          <w:sz w:val="21"/>
+          <w:szCs w:val="21"/>
+        </w:rPr>
+        <w:t xml:space="preserve"> near white.</w:t>
+      </w:r>
+      <w:r>
+        <w:rPr>
+          <w:rFonts w:ascii="Times New Roman" w:hAnsi="Times New Roman" w:cs="Times New Roman"/>
+          <w:sz w:val="21"/>
+          <w:szCs w:val="21"/>
+        </w:rPr>
+        <w:br/>
+      </w:r>
+      <w:r>
+        <w:rPr>
+          <w:rFonts w:ascii="Times New Roman" w:hAnsi="Times New Roman" w:cs="Times New Roman"/>
+          <w:sz w:val="21"/>
+          <w:szCs w:val="21"/>
+        </w:rPr>
+        <w:t>3</w:t>
+      </w:r>
+      <w:r>
+        <w:rPr>
+          <w:rFonts w:ascii="Times New Roman" w:hAnsi="Times New Roman" w:cs="Times New Roman"/>
+          <w:sz w:val="21"/>
+          <w:szCs w:val="21"/>
+        </w:rPr>
+        <w:tab/>
+        <w:t>light</w:t>
+      </w:r>
+      <w:r>
+        <w:rPr>
+          <w:rFonts w:ascii="Times New Roman" w:hAnsi="Times New Roman" w:cs="Times New Roman"/>
+          <w:sz w:val="21"/>
+          <w:szCs w:val="21"/>
+        </w:rPr>
+        <w:tab/>
+        <w:t>adj.2</w:t>
+      </w:r>
+      <w:r>
+        <w:rPr>
+          <w:rFonts w:ascii="Times New Roman" w:hAnsi="Times New Roman" w:cs="Times New Roman"/>
+          <w:sz w:val="21"/>
+          <w:szCs w:val="21"/>
+        </w:rPr>
+        <w:tab/>
+        <w:t xml:space="preserve">(used of color) having a relatively small amount of </w:t>
+      </w:r>
+      <w:proofErr w:type="spellStart"/>
+      <w:r>
+        <w:rPr>
+          <w:rFonts w:ascii="Times New Roman" w:hAnsi="Times New Roman" w:cs="Times New Roman"/>
+          <w:sz w:val="21"/>
+          <w:szCs w:val="21"/>
+        </w:rPr>
+        <w:t>coloring</w:t>
+      </w:r>
+      <w:proofErr w:type="spellEnd"/>
+      <w:r>
+        <w:rPr>
+          <w:rFonts w:ascii="Times New Roman" w:hAnsi="Times New Roman" w:cs="Times New Roman"/>
+          <w:sz w:val="21"/>
+          <w:szCs w:val="21"/>
+        </w:rPr>
+        <w:t xml:space="preserve"> agent</w:t>
+      </w:r>
+    </w:p>
+    <w:p>
+      <w:pPr>
+        <w:pStyle w:val="HTMLPreformatted"/>
+        <w:numPr>
+          <w:ilvl w:val="2"/>
+          <w:numId w:val="9"/>
+        </w:numPr>
+        <w:shd w:val="clear" w:color="auto" w:fill="FFFFFF"/>
+        <w:rPr>
+          <w:rFonts w:ascii="Times New Roman" w:hAnsi="Times New Roman" w:cs="Times New Roman"/>
+          <w:sz w:val="21"/>
+          <w:szCs w:val="21"/>
+        </w:rPr>
+      </w:pPr>
+      <w:r>
+        <w:rPr>
+          <w:rFonts w:ascii="Times New Roman" w:hAnsi="Times New Roman" w:cs="Times New Roman"/>
+          <w:sz w:val="21"/>
+          <w:szCs w:val="21"/>
+        </w:rPr>
+        <w:t>6</w:t>
+      </w:r>
+      <w:r>
+        <w:rPr>
+          <w:rFonts w:ascii="Times New Roman" w:hAnsi="Times New Roman" w:cs="Times New Roman"/>
+          <w:sz w:val="21"/>
+          <w:szCs w:val="21"/>
+        </w:rPr>
+        <w:tab/>
+        <w:t>light</w:t>
+      </w:r>
+      <w:r>
+        <w:rPr>
+          <w:rFonts w:ascii="Times New Roman" w:hAnsi="Times New Roman" w:cs="Times New Roman"/>
+          <w:sz w:val="21"/>
+          <w:szCs w:val="21"/>
+        </w:rPr>
+        <w:tab/>
+        <w:t>adj.1</w:t>
+      </w:r>
+      <w:r>
+        <w:rPr>
+          <w:rFonts w:ascii="Times New Roman" w:hAnsi="Times New Roman" w:cs="Times New Roman"/>
+          <w:sz w:val="21"/>
+          <w:szCs w:val="21"/>
+        </w:rPr>
+        <w:tab/>
+        <w:t>low in degree or quantity or number (e.g. of rain, snow, accent).</w:t>
+      </w:r>
+    </w:p>
+    <w:p>
+      <w:pPr>
+        <w:pStyle w:val="HTMLPreformatted"/>
+        <w:numPr>
+          <w:ilvl w:val="2"/>
+          <w:numId w:val="9"/>
+        </w:numPr>
+        <w:shd w:val="clear" w:color="auto" w:fill="FFFFFF"/>
+        <w:rPr>
+          <w:rFonts w:ascii="Times New Roman" w:hAnsi="Times New Roman" w:cs="Times New Roman"/>
+          <w:sz w:val="21"/>
+          <w:szCs w:val="21"/>
+        </w:rPr>
+      </w:pPr>
+      <w:r>
+        <w:rPr>
+          <w:rFonts w:ascii="Times New Roman" w:hAnsi="Times New Roman" w:cs="Times New Roman"/>
+          <w:sz w:val="21"/>
+          <w:szCs w:val="21"/>
+        </w:rPr>
+        <w:t>7</w:t>
+      </w:r>
+      <w:r>
+        <w:rPr>
+          <w:rFonts w:ascii="Times New Roman" w:hAnsi="Times New Roman" w:cs="Times New Roman"/>
+          <w:sz w:val="21"/>
+          <w:szCs w:val="21"/>
+        </w:rPr>
+        <w:tab/>
+        <w:t>light</w:t>
+      </w:r>
+      <w:r>
+        <w:rPr>
+          <w:rFonts w:ascii="Times New Roman" w:hAnsi="Times New Roman" w:cs="Times New Roman"/>
+          <w:sz w:val="21"/>
+          <w:szCs w:val="21"/>
+        </w:rPr>
+        <w:tab/>
+        <w:t>adj.1</w:t>
+      </w:r>
+      <w:r>
+        <w:rPr>
+          <w:rFonts w:ascii="Times New Roman" w:hAnsi="Times New Roman" w:cs="Times New Roman"/>
+          <w:sz w:val="21"/>
+          <w:szCs w:val="21"/>
+        </w:rPr>
+        <w:tab/>
+        <w:t>not great in degree or quantity or number</w:t>
+      </w:r>
+    </w:p>
+    <w:p>
+      <w:pPr>
+        <w:pStyle w:val="HTMLPreformatted"/>
+        <w:numPr>
+          <w:ilvl w:val="2"/>
+          <w:numId w:val="9"/>
+        </w:numPr>
+        <w:shd w:val="clear" w:color="auto" w:fill="FFFFFF"/>
+        <w:rPr>
+          <w:rFonts w:ascii="Times New Roman" w:hAnsi="Times New Roman" w:cs="Times New Roman"/>
+          <w:sz w:val="21"/>
+          <w:szCs w:val="21"/>
+        </w:rPr>
+      </w:pPr>
+      <w:r>
+        <w:rPr>
+          <w:rFonts w:ascii="Times New Roman" w:hAnsi="Times New Roman" w:cs="Times New Roman"/>
+          <w:sz w:val="21"/>
+          <w:szCs w:val="21"/>
+        </w:rPr>
+        <w:t>9</w:t>
+      </w:r>
+      <w:r>
+        <w:rPr>
+          <w:rFonts w:ascii="Times New Roman" w:hAnsi="Times New Roman" w:cs="Times New Roman"/>
+          <w:sz w:val="21"/>
+          <w:szCs w:val="21"/>
+        </w:rPr>
+        <w:tab/>
+        <w:t>light</w:t>
+      </w:r>
+      <w:r>
+        <w:rPr>
+          <w:rFonts w:ascii="Times New Roman" w:hAnsi="Times New Roman" w:cs="Times New Roman"/>
+          <w:sz w:val="21"/>
+          <w:szCs w:val="21"/>
+        </w:rPr>
+        <w:tab/>
+      </w:r>
+      <w:proofErr w:type="gramStart"/>
+      <w:r>
+        <w:rPr>
+          <w:rFonts w:ascii="Times New Roman" w:hAnsi="Times New Roman" w:cs="Times New Roman"/>
+          <w:sz w:val="21"/>
+          <w:szCs w:val="21"/>
+        </w:rPr>
+        <w:t>noun</w:t>
+      </w:r>
+      <w:proofErr w:type="gramEnd"/>
+      <w:r>
+        <w:rPr>
+          <w:rFonts w:ascii="Times New Roman" w:hAnsi="Times New Roman" w:cs="Times New Roman"/>
+          <w:sz w:val="21"/>
+          <w:szCs w:val="21"/>
+        </w:rPr>
+        <w:t>.1</w:t>
+      </w:r>
+      <w:r>
+        <w:rPr>
+          <w:rFonts w:ascii="Times New Roman" w:hAnsi="Times New Roman" w:cs="Times New Roman"/>
+          <w:sz w:val="21"/>
+          <w:szCs w:val="21"/>
+        </w:rPr>
+        <w:tab/>
+        <w:t>a small, reusable, handheld device for creating fire.</w:t>
+      </w:r>
+    </w:p>
+    <w:p>
+      <w:pPr>
+        <w:pStyle w:val="HTMLPreformatted"/>
+        <w:numPr>
+          <w:ilvl w:val="1"/>
+          <w:numId w:val="9"/>
+        </w:numPr>
+        <w:shd w:val="clear" w:color="auto" w:fill="FFFFFF"/>
+        <w:rPr>
+          <w:rFonts w:ascii="Times New Roman" w:hAnsi="Times New Roman" w:cs="Times New Roman"/>
+          <w:sz w:val="24"/>
+          <w:szCs w:val="24"/>
+        </w:rPr>
+      </w:pPr>
+      <w:proofErr w:type="spellStart"/>
+      <w:r>
+        <w:rPr>
+          <w:rFonts w:ascii="Times New Roman" w:hAnsi="Times New Roman" w:cs="Times New Roman"/>
+          <w:sz w:val="24"/>
+          <w:szCs w:val="24"/>
+        </w:rPr>
+        <w:t>vocabulary_table.sql</w:t>
+      </w:r>
+      <w:proofErr w:type="spellEnd"/>
+      <w:r>
+        <w:rPr>
+          <w:rFonts w:ascii="Times New Roman" w:hAnsi="Times New Roman" w:cs="Times New Roman"/>
+          <w:sz w:val="24"/>
+          <w:szCs w:val="24"/>
+        </w:rPr>
+        <w:t>, also used for the examples.</w:t>
+      </w:r>
+      <w:r>
+        <w:rPr>
+          <w:rFonts w:ascii="Times New Roman" w:hAnsi="Times New Roman" w:cs="Times New Roman"/>
+          <w:sz w:val="24"/>
+          <w:szCs w:val="24"/>
+        </w:rPr>
+        <w:br/>
+        <w:t xml:space="preserve">The database contains: </w:t>
+      </w:r>
+      <w:r>
+        <w:rPr>
+          <w:rFonts w:ascii="Times New Roman" w:hAnsi="Times New Roman" w:cs="Times New Roman"/>
+          <w:sz w:val="24"/>
+          <w:szCs w:val="24"/>
+        </w:rPr>
+        <w:br/>
+        <w:t xml:space="preserve">word, sense, </w:t>
+      </w:r>
+      <w:proofErr w:type="spellStart"/>
+      <w:r>
+        <w:rPr>
+          <w:rFonts w:ascii="Times New Roman" w:hAnsi="Times New Roman" w:cs="Times New Roman"/>
+          <w:sz w:val="24"/>
+          <w:szCs w:val="24"/>
+        </w:rPr>
+        <w:t>vocab_index</w:t>
+      </w:r>
+      <w:proofErr w:type="spellEnd"/>
+      <w:r>
+        <w:rPr>
+          <w:rFonts w:ascii="Times New Roman" w:hAnsi="Times New Roman" w:cs="Times New Roman"/>
+          <w:sz w:val="24"/>
+          <w:szCs w:val="24"/>
+        </w:rPr>
+        <w:t xml:space="preserve">, </w:t>
+      </w:r>
+      <w:proofErr w:type="spellStart"/>
+      <w:r>
+        <w:rPr>
+          <w:rFonts w:ascii="Times New Roman" w:hAnsi="Times New Roman" w:cs="Times New Roman"/>
+          <w:sz w:val="24"/>
+          <w:szCs w:val="24"/>
+        </w:rPr>
+        <w:t>start_defs</w:t>
+      </w:r>
+      <w:proofErr w:type="spellEnd"/>
+      <w:r>
+        <w:rPr>
+          <w:rFonts w:ascii="Times New Roman" w:hAnsi="Times New Roman" w:cs="Times New Roman"/>
+          <w:sz w:val="24"/>
+          <w:szCs w:val="24"/>
+        </w:rPr>
+        <w:t xml:space="preserve">, </w:t>
+      </w:r>
+      <w:proofErr w:type="spellStart"/>
+      <w:r>
+        <w:rPr>
+          <w:rFonts w:ascii="Times New Roman" w:hAnsi="Times New Roman" w:cs="Times New Roman"/>
+          <w:sz w:val="24"/>
+          <w:szCs w:val="24"/>
+        </w:rPr>
+        <w:t>end_defs</w:t>
+      </w:r>
+      <w:proofErr w:type="spellEnd"/>
+      <w:r>
+        <w:rPr>
+          <w:rFonts w:ascii="Times New Roman" w:hAnsi="Times New Roman" w:cs="Times New Roman"/>
+          <w:sz w:val="24"/>
+          <w:szCs w:val="24"/>
+        </w:rPr>
+        <w:t xml:space="preserve">, </w:t>
+      </w:r>
+      <w:proofErr w:type="spellStart"/>
+      <w:r>
+        <w:rPr>
+          <w:rFonts w:ascii="Times New Roman" w:hAnsi="Times New Roman" w:cs="Times New Roman"/>
+          <w:sz w:val="24"/>
+          <w:szCs w:val="24"/>
+        </w:rPr>
+        <w:t>start_examples</w:t>
+      </w:r>
+      <w:proofErr w:type="spellEnd"/>
+      <w:r>
+        <w:rPr>
+          <w:rFonts w:ascii="Times New Roman" w:hAnsi="Times New Roman" w:cs="Times New Roman"/>
+          <w:sz w:val="24"/>
+          <w:szCs w:val="24"/>
+        </w:rPr>
+        <w:t xml:space="preserve">, </w:t>
+      </w:r>
+      <w:proofErr w:type="spellStart"/>
+      <w:r>
+        <w:rPr>
+          <w:rFonts w:ascii="Times New Roman" w:hAnsi="Times New Roman" w:cs="Times New Roman"/>
+          <w:sz w:val="24"/>
+          <w:szCs w:val="24"/>
+        </w:rPr>
+        <w:t>end_examples</w:t>
+      </w:r>
+      <w:proofErr w:type="spellEnd"/>
+      <w:r>
+        <w:rPr>
+          <w:rFonts w:ascii="Times New Roman" w:hAnsi="Times New Roman" w:cs="Times New Roman"/>
+          <w:sz w:val="24"/>
+          <w:szCs w:val="24"/>
+        </w:rPr>
+        <w:br/>
+        <w:t>The last 4 fields are used to select the appropriate rows in the matrix of embeddings for definitions / examples.</w:t>
+      </w:r>
+    </w:p>
+    <w:p>
+      <w:pPr>
+        <w:pStyle w:val="HTMLPreformatted"/>
+        <w:numPr>
+          <w:ilvl w:val="1"/>
+          <w:numId w:val="9"/>
+        </w:numPr>
+        <w:shd w:val="clear" w:color="auto" w:fill="FFFFFF"/>
+        <w:rPr>
+          <w:rFonts w:ascii="Times New Roman" w:hAnsi="Times New Roman" w:cs="Times New Roman"/>
+          <w:sz w:val="24"/>
+          <w:szCs w:val="24"/>
+        </w:rPr>
+      </w:pPr>
+      <w:proofErr w:type="spellStart"/>
+      <w:r>
+        <w:rPr>
+          <w:rFonts w:ascii="Times New Roman" w:hAnsi="Times New Roman" w:cs="Times New Roman"/>
+          <w:sz w:val="24"/>
+          <w:szCs w:val="24"/>
+        </w:rPr>
+        <w:t>vectorized_definitions.npy</w:t>
+      </w:r>
+      <w:proofErr w:type="spellEnd"/>
+    </w:p>
+    <w:p>
+      <w:pPr>
+        <w:pStyle w:val="HTMLPreformatted"/>
+        <w:numPr>
+          <w:ilvl w:val="0"/>
+          <w:numId w:val="9"/>
+        </w:numPr>
+        <w:shd w:val="clear" w:color="auto" w:fill="FFFFFF"/>
+        <w:rPr>
+          <w:rFonts w:ascii="Times New Roman" w:hAnsi="Times New Roman" w:cs="Times New Roman"/>
+          <w:sz w:val="24"/>
+          <w:szCs w:val="24"/>
+        </w:rPr>
+      </w:pPr>
+      <w:r>
+        <w:rPr>
+          <w:rFonts w:ascii="Times New Roman" w:hAnsi="Times New Roman" w:cs="Times New Roman"/>
+          <w:sz w:val="24"/>
+          <w:szCs w:val="24"/>
+        </w:rPr>
+        <w:t>Examples:</w:t>
+      </w:r>
+    </w:p>
+    <w:p>
+      <w:pPr>
+        <w:pStyle w:val="HTMLPreformatted"/>
+        <w:numPr>
+          <w:ilvl w:val="1"/>
+          <w:numId w:val="9"/>
+        </w:numPr>
+        <w:shd w:val="clear" w:color="auto" w:fill="FFFFFF"/>
+        <w:rPr>
+          <w:rFonts w:ascii="Times New Roman" w:hAnsi="Times New Roman" w:cs="Times New Roman"/>
+          <w:sz w:val="24"/>
+          <w:szCs w:val="24"/>
+        </w:rPr>
+      </w:pPr>
+      <w:r>
+        <w:rPr>
+          <w:rFonts w:ascii="Times New Roman" w:hAnsi="Times New Roman" w:cs="Times New Roman"/>
+          <w:sz w:val="24"/>
+          <w:szCs w:val="24"/>
+        </w:rPr>
+        <w:t>denominated_examples.h5</w:t>
+      </w:r>
+    </w:p>
+    <w:p>
+      <w:pPr>
+        <w:pStyle w:val="HTMLPreformatted"/>
+        <w:numPr>
+          <w:ilvl w:val="2"/>
+          <w:numId w:val="9"/>
+        </w:numPr>
+        <w:shd w:val="clear" w:color="auto" w:fill="FFFFFF"/>
+        <w:rPr>
+          <w:rFonts w:ascii="Times New Roman" w:hAnsi="Times New Roman" w:cs="Times New Roman"/>
+          <w:sz w:val="21"/>
+          <w:szCs w:val="21"/>
+        </w:rPr>
+      </w:pPr>
+      <w:r>
+        <w:rPr>
+          <w:rFonts w:ascii="Times New Roman" w:hAnsi="Times New Roman" w:cs="Times New Roman"/>
+          <w:sz w:val="21"/>
+          <w:szCs w:val="21"/>
+        </w:rPr>
+        <w:t>2</w:t>
+      </w:r>
+      <w:r>
+        <w:rPr>
+          <w:rFonts w:ascii="Times New Roman" w:hAnsi="Times New Roman" w:cs="Times New Roman"/>
+          <w:sz w:val="21"/>
+          <w:szCs w:val="21"/>
+        </w:rPr>
+        <w:tab/>
+        <w:t>light</w:t>
+      </w:r>
+      <w:r>
+        <w:rPr>
+          <w:rFonts w:ascii="Times New Roman" w:hAnsi="Times New Roman" w:cs="Times New Roman"/>
+          <w:sz w:val="21"/>
+          <w:szCs w:val="21"/>
+        </w:rPr>
+        <w:tab/>
+        <w:t>adj.4</w:t>
+      </w:r>
+      <w:r>
+        <w:rPr>
+          <w:rFonts w:ascii="Times New Roman" w:hAnsi="Times New Roman" w:cs="Times New Roman"/>
+          <w:sz w:val="21"/>
+          <w:szCs w:val="21"/>
+        </w:rPr>
+        <w:tab/>
+        <w:t>a light load</w:t>
+      </w:r>
+    </w:p>
+    <w:p>
+      <w:pPr>
+        <w:pStyle w:val="HTMLPreformatted"/>
+        <w:numPr>
+          <w:ilvl w:val="2"/>
+          <w:numId w:val="9"/>
+        </w:numPr>
+        <w:shd w:val="clear" w:color="auto" w:fill="FFFFFF"/>
+        <w:rPr>
+          <w:rFonts w:ascii="Times New Roman" w:hAnsi="Times New Roman" w:cs="Times New Roman"/>
+          <w:sz w:val="21"/>
+          <w:szCs w:val="21"/>
+        </w:rPr>
+      </w:pPr>
+      <w:r>
+        <w:rPr>
+          <w:rFonts w:ascii="Times New Roman" w:hAnsi="Times New Roman" w:cs="Times New Roman"/>
+          <w:sz w:val="21"/>
+          <w:szCs w:val="21"/>
+        </w:rPr>
+        <w:t>3</w:t>
+      </w:r>
+      <w:r>
+        <w:rPr>
+          <w:rFonts w:ascii="Times New Roman" w:hAnsi="Times New Roman" w:cs="Times New Roman"/>
+          <w:sz w:val="21"/>
+          <w:szCs w:val="21"/>
+        </w:rPr>
+        <w:tab/>
+        <w:t>light</w:t>
+      </w:r>
+      <w:r>
+        <w:rPr>
+          <w:rFonts w:ascii="Times New Roman" w:hAnsi="Times New Roman" w:cs="Times New Roman"/>
+          <w:sz w:val="21"/>
+          <w:szCs w:val="21"/>
+        </w:rPr>
+        <w:tab/>
+        <w:t>adj.4</w:t>
+      </w:r>
+      <w:r>
+        <w:rPr>
+          <w:rFonts w:ascii="Times New Roman" w:hAnsi="Times New Roman" w:cs="Times New Roman"/>
+          <w:sz w:val="21"/>
+          <w:szCs w:val="21"/>
+        </w:rPr>
+        <w:tab/>
+        <w:t xml:space="preserve">my bag was much lighter once </w:t>
+      </w:r>
+      <w:proofErr w:type="spellStart"/>
+      <w:r>
+        <w:rPr>
+          <w:rFonts w:ascii="Times New Roman" w:hAnsi="Times New Roman" w:cs="Times New Roman"/>
+          <w:sz w:val="21"/>
+          <w:szCs w:val="21"/>
+        </w:rPr>
+        <w:t>i</w:t>
+      </w:r>
+      <w:proofErr w:type="spellEnd"/>
+      <w:r>
+        <w:rPr>
+          <w:rFonts w:ascii="Times New Roman" w:hAnsi="Times New Roman" w:cs="Times New Roman"/>
+          <w:sz w:val="21"/>
+          <w:szCs w:val="21"/>
+        </w:rPr>
+        <w:t xml:space="preserve"> had dropped off the books.</w:t>
+      </w:r>
+    </w:p>
+    <w:p>
+      <w:pPr>
+        <w:pStyle w:val="HTMLPreformatted"/>
+        <w:numPr>
+          <w:ilvl w:val="2"/>
+          <w:numId w:val="9"/>
+        </w:numPr>
+        <w:shd w:val="clear" w:color="auto" w:fill="FFFFFF"/>
+        <w:rPr>
+          <w:rFonts w:ascii="Times New Roman" w:hAnsi="Times New Roman" w:cs="Times New Roman"/>
+          <w:sz w:val="21"/>
+          <w:szCs w:val="21"/>
+        </w:rPr>
+      </w:pPr>
+      <w:r>
+        <w:rPr>
+          <w:rFonts w:ascii="Times New Roman" w:hAnsi="Times New Roman" w:cs="Times New Roman"/>
+          <w:sz w:val="21"/>
+          <w:szCs w:val="21"/>
+        </w:rPr>
+        <w:t>20</w:t>
+      </w:r>
+      <w:r>
+        <w:rPr>
+          <w:rFonts w:ascii="Times New Roman" w:hAnsi="Times New Roman" w:cs="Times New Roman"/>
+          <w:sz w:val="21"/>
+          <w:szCs w:val="21"/>
+        </w:rPr>
+        <w:tab/>
+        <w:t>light</w:t>
+      </w:r>
+      <w:r>
+        <w:rPr>
+          <w:rFonts w:ascii="Times New Roman" w:hAnsi="Times New Roman" w:cs="Times New Roman"/>
+          <w:sz w:val="21"/>
+          <w:szCs w:val="21"/>
+        </w:rPr>
+        <w:tab/>
+        <w:t>adj.1</w:t>
+      </w:r>
+      <w:r>
+        <w:rPr>
+          <w:rFonts w:ascii="Times New Roman" w:hAnsi="Times New Roman" w:cs="Times New Roman"/>
+          <w:sz w:val="21"/>
+          <w:szCs w:val="21"/>
+        </w:rPr>
+        <w:tab/>
+        <w:t>a light sentence</w:t>
+      </w:r>
+    </w:p>
+    <w:p>
+      <w:pPr>
+        <w:pStyle w:val="HTMLPreformatted"/>
+        <w:numPr>
+          <w:ilvl w:val="2"/>
+          <w:numId w:val="9"/>
+        </w:numPr>
+        <w:shd w:val="clear" w:color="auto" w:fill="FFFFFF"/>
+        <w:rPr>
+          <w:rFonts w:ascii="Times New Roman" w:hAnsi="Times New Roman" w:cs="Times New Roman"/>
+          <w:sz w:val="21"/>
+          <w:szCs w:val="21"/>
+        </w:rPr>
+      </w:pPr>
+      <w:r>
+        <w:rPr>
+          <w:rFonts w:ascii="Times New Roman" w:hAnsi="Times New Roman" w:cs="Times New Roman"/>
+          <w:sz w:val="21"/>
+          <w:szCs w:val="21"/>
+        </w:rPr>
+        <w:t>…</w:t>
+      </w:r>
+    </w:p>
+    <w:p>
+      <w:pPr>
+        <w:pStyle w:val="HTMLPreformatted"/>
+        <w:numPr>
+          <w:ilvl w:val="2"/>
+          <w:numId w:val="9"/>
+        </w:numPr>
+        <w:shd w:val="clear" w:color="auto" w:fill="FFFFFF"/>
+        <w:rPr>
+          <w:rFonts w:ascii="Times New Roman" w:hAnsi="Times New Roman" w:cs="Times New Roman"/>
+          <w:sz w:val="21"/>
+          <w:szCs w:val="21"/>
+        </w:rPr>
+      </w:pPr>
+      <w:r>
+        <w:rPr>
+          <w:rFonts w:ascii="Times New Roman" w:hAnsi="Times New Roman" w:cs="Times New Roman"/>
+          <w:sz w:val="21"/>
+          <w:szCs w:val="21"/>
+        </w:rPr>
+        <w:t>25</w:t>
+      </w:r>
+      <w:r>
+        <w:rPr>
+          <w:rFonts w:ascii="Times New Roman" w:hAnsi="Times New Roman" w:cs="Times New Roman"/>
+          <w:sz w:val="21"/>
+          <w:szCs w:val="21"/>
+        </w:rPr>
+        <w:tab/>
+        <w:t>light</w:t>
+      </w:r>
+      <w:r>
+        <w:rPr>
+          <w:rFonts w:ascii="Times New Roman" w:hAnsi="Times New Roman" w:cs="Times New Roman"/>
+          <w:sz w:val="21"/>
+          <w:szCs w:val="21"/>
+        </w:rPr>
+        <w:tab/>
+        <w:t>adj.1</w:t>
+      </w:r>
+      <w:r>
+        <w:rPr>
+          <w:rFonts w:ascii="Times New Roman" w:hAnsi="Times New Roman" w:cs="Times New Roman"/>
+          <w:sz w:val="21"/>
+          <w:szCs w:val="21"/>
+        </w:rPr>
+        <w:tab/>
+        <w:t>light smoke from the chimney</w:t>
+      </w:r>
+    </w:p>
+    <w:p>
+      <w:pPr>
+        <w:pStyle w:val="HTMLPreformatted"/>
+        <w:numPr>
+          <w:ilvl w:val="2"/>
+          <w:numId w:val="9"/>
+        </w:numPr>
+        <w:shd w:val="clear" w:color="auto" w:fill="FFFFFF"/>
+        <w:rPr>
+          <w:rFonts w:ascii="Times New Roman" w:hAnsi="Times New Roman" w:cs="Times New Roman"/>
+          <w:sz w:val="21"/>
+          <w:szCs w:val="21"/>
+        </w:rPr>
+      </w:pPr>
+      <w:r>
+        <w:rPr>
+          <w:rFonts w:ascii="Times New Roman" w:hAnsi="Times New Roman" w:cs="Times New Roman"/>
+          <w:sz w:val="21"/>
+          <w:szCs w:val="21"/>
+        </w:rPr>
+        <w:t>47</w:t>
+      </w:r>
+      <w:r>
+        <w:rPr>
+          <w:rFonts w:ascii="Times New Roman" w:hAnsi="Times New Roman" w:cs="Times New Roman"/>
+          <w:sz w:val="21"/>
+          <w:szCs w:val="21"/>
+        </w:rPr>
+        <w:tab/>
+        <w:t>light</w:t>
+      </w:r>
+      <w:r>
+        <w:rPr>
+          <w:rFonts w:ascii="Times New Roman" w:hAnsi="Times New Roman" w:cs="Times New Roman"/>
+          <w:sz w:val="21"/>
+          <w:szCs w:val="21"/>
+        </w:rPr>
+        <w:tab/>
+      </w:r>
+      <w:proofErr w:type="gramStart"/>
+      <w:r>
+        <w:rPr>
+          <w:rFonts w:ascii="Times New Roman" w:hAnsi="Times New Roman" w:cs="Times New Roman"/>
+          <w:sz w:val="21"/>
+          <w:szCs w:val="21"/>
+        </w:rPr>
+        <w:t>verb</w:t>
+      </w:r>
+      <w:proofErr w:type="gramEnd"/>
+      <w:r>
+        <w:rPr>
+          <w:rFonts w:ascii="Times New Roman" w:hAnsi="Times New Roman" w:cs="Times New Roman"/>
+          <w:sz w:val="21"/>
+          <w:szCs w:val="21"/>
+        </w:rPr>
+        <w:t>.1</w:t>
+      </w:r>
+      <w:r>
+        <w:rPr>
+          <w:rFonts w:ascii="Times New Roman" w:hAnsi="Times New Roman" w:cs="Times New Roman"/>
+          <w:sz w:val="21"/>
+          <w:szCs w:val="21"/>
+        </w:rPr>
+        <w:tab/>
+        <w:t>we lit the fire to get some heat.</w:t>
+      </w:r>
+    </w:p>
+    <w:p>
+      <w:pPr>
+        <w:pStyle w:val="HTMLPreformatted"/>
+        <w:numPr>
+          <w:ilvl w:val="1"/>
+          <w:numId w:val="9"/>
+        </w:numPr>
+        <w:shd w:val="clear" w:color="auto" w:fill="FFFFFF"/>
+        <w:rPr>
+          <w:rFonts w:ascii="Times New Roman" w:hAnsi="Times New Roman" w:cs="Times New Roman"/>
+          <w:sz w:val="24"/>
+          <w:szCs w:val="24"/>
+        </w:rPr>
+      </w:pPr>
+      <w:proofErr w:type="spellStart"/>
+      <w:r>
+        <w:rPr>
+          <w:rFonts w:ascii="Times New Roman" w:hAnsi="Times New Roman" w:cs="Times New Roman"/>
+          <w:sz w:val="24"/>
+          <w:szCs w:val="24"/>
+        </w:rPr>
+        <w:t>vocabulary_table.sql</w:t>
+      </w:r>
+      <w:proofErr w:type="spellEnd"/>
+      <w:r>
+        <w:rPr>
+          <w:rFonts w:ascii="Times New Roman" w:hAnsi="Times New Roman" w:cs="Times New Roman"/>
+          <w:sz w:val="24"/>
+          <w:szCs w:val="24"/>
+        </w:rPr>
+        <w:t>, as stated</w:t>
+      </w:r>
+    </w:p>
+    <w:p>
+      <w:pPr>
+        <w:pStyle w:val="HTMLPreformatted"/>
+        <w:numPr>
+          <w:ilvl w:val="1"/>
+          <w:numId w:val="9"/>
+        </w:numPr>
+        <w:shd w:val="clear" w:color="auto" w:fill="FFFFFF"/>
+        <w:rPr>
+          <w:rFonts w:ascii="Times New Roman" w:hAnsi="Times New Roman" w:cs="Times New Roman"/>
+          <w:sz w:val="24"/>
+          <w:szCs w:val="24"/>
+        </w:rPr>
+      </w:pPr>
+      <w:proofErr w:type="spellStart"/>
+      <w:r>
+        <w:rPr>
+          <w:rFonts w:ascii="Times New Roman" w:hAnsi="Times New Roman" w:cs="Times New Roman"/>
+          <w:sz w:val="24"/>
+          <w:szCs w:val="24"/>
+        </w:rPr>
+        <w:t>vectorized_examples.npy</w:t>
+      </w:r>
+      <w:proofErr w:type="spellEnd"/>
+    </w:p>
+    <w:p>
+      <w:pPr>
+        <w:pStyle w:val="HTMLPreformatted"/>
+        <w:numPr>
+          <w:ilvl w:val="0"/>
+          <w:numId w:val="9"/>
+        </w:numPr>
+        <w:shd w:val="clear" w:color="auto" w:fill="FFFFFF"/>
+        <w:rPr>
+          <w:rFonts w:ascii="Times New Roman" w:hAnsi="Times New Roman" w:cs="Times New Roman"/>
+          <w:sz w:val="24"/>
+          <w:szCs w:val="24"/>
+        </w:rPr>
+      </w:pPr>
+      <w:r>
+        <w:rPr>
+          <w:rFonts w:ascii="Times New Roman" w:hAnsi="Times New Roman" w:cs="Times New Roman"/>
+          <w:sz w:val="24"/>
+          <w:szCs w:val="24"/>
+        </w:rPr>
+        <w:t>Synonyms:</w:t>
+      </w:r>
+    </w:p>
+    <w:p>
+      <w:pPr>
+        <w:pStyle w:val="HTMLPreformatted"/>
+        <w:numPr>
+          <w:ilvl w:val="1"/>
+          <w:numId w:val="9"/>
+        </w:numPr>
+        <w:shd w:val="clear" w:color="auto" w:fill="FFFFFF"/>
+        <w:rPr>
+          <w:rFonts w:ascii="Times New Roman" w:hAnsi="Times New Roman" w:cs="Times New Roman"/>
+          <w:sz w:val="24"/>
+          <w:szCs w:val="24"/>
+        </w:rPr>
+      </w:pPr>
+      <w:proofErr w:type="spellStart"/>
+      <w:r>
+        <w:rPr>
+          <w:rFonts w:ascii="Times New Roman" w:hAnsi="Times New Roman" w:cs="Times New Roman"/>
+          <w:sz w:val="24"/>
+          <w:szCs w:val="24"/>
+        </w:rPr>
+        <w:t>denominated_synonyms</w:t>
+      </w:r>
+      <w:proofErr w:type="spellEnd"/>
+      <w:r>
+        <w:rPr>
+          <w:rFonts w:ascii="Times New Roman" w:hAnsi="Times New Roman" w:cs="Times New Roman"/>
+          <w:sz w:val="24"/>
+          <w:szCs w:val="24"/>
+        </w:rPr>
+        <w:t>:</w:t>
+      </w:r>
+    </w:p>
+    <w:p>
+      <w:pPr>
+        <w:pStyle w:val="HTMLPreformatted"/>
+        <w:numPr>
+          <w:ilvl w:val="2"/>
+          <w:numId w:val="9"/>
+        </w:numPr>
+        <w:shd w:val="clear" w:color="auto" w:fill="FFFFFF"/>
+        <w:rPr>
+          <w:rFonts w:ascii="Times New Roman" w:hAnsi="Times New Roman" w:cs="Times New Roman"/>
+          <w:sz w:val="24"/>
+          <w:szCs w:val="24"/>
+        </w:rPr>
+      </w:pPr>
+      <w:r>
+        <w:rPr>
+          <w:rFonts w:ascii="Times New Roman" w:hAnsi="Times New Roman" w:cs="Times New Roman"/>
+          <w:sz w:val="24"/>
+          <w:szCs w:val="24"/>
+        </w:rPr>
+        <w:t>move</w:t>
+      </w:r>
+      <w:r>
+        <w:rPr>
+          <w:rFonts w:ascii="Times New Roman" w:hAnsi="Times New Roman" w:cs="Times New Roman"/>
+          <w:sz w:val="24"/>
+          <w:szCs w:val="24"/>
+        </w:rPr>
+        <w:tab/>
+        <w:t>noun.1</w:t>
+      </w:r>
+      <w:r>
+        <w:rPr>
+          <w:rFonts w:ascii="Times New Roman" w:hAnsi="Times New Roman" w:cs="Times New Roman"/>
+          <w:sz w:val="24"/>
+          <w:szCs w:val="24"/>
+        </w:rPr>
+        <w:tab/>
+      </w:r>
+      <w:proofErr w:type="spellStart"/>
+      <w:r>
+        <w:rPr>
+          <w:rFonts w:ascii="Times New Roman" w:hAnsi="Times New Roman" w:cs="Times New Roman"/>
+          <w:sz w:val="24"/>
+          <w:szCs w:val="24"/>
+        </w:rPr>
+        <w:t>motileness</w:t>
+      </w:r>
+      <w:proofErr w:type="spellEnd"/>
+    </w:p>
+    <w:p>
+      <w:pPr>
+        <w:pStyle w:val="HTMLPreformatted"/>
+        <w:numPr>
+          <w:ilvl w:val="2"/>
+          <w:numId w:val="9"/>
+        </w:numPr>
+        <w:shd w:val="clear" w:color="auto" w:fill="FFFFFF"/>
+        <w:rPr>
+          <w:rFonts w:ascii="Times New Roman" w:hAnsi="Times New Roman" w:cs="Times New Roman"/>
+          <w:sz w:val="24"/>
+          <w:szCs w:val="24"/>
+        </w:rPr>
+      </w:pPr>
+      <w:r>
+        <w:rPr>
+          <w:rFonts w:ascii="Times New Roman" w:hAnsi="Times New Roman" w:cs="Times New Roman"/>
+          <w:sz w:val="24"/>
+          <w:szCs w:val="24"/>
+        </w:rPr>
+        <w:t>move</w:t>
+      </w:r>
+      <w:r>
+        <w:rPr>
+          <w:rFonts w:ascii="Times New Roman" w:hAnsi="Times New Roman" w:cs="Times New Roman"/>
+          <w:sz w:val="24"/>
+          <w:szCs w:val="24"/>
+        </w:rPr>
+        <w:tab/>
+        <w:t>noun.1</w:t>
+      </w:r>
+      <w:r>
+        <w:rPr>
+          <w:rFonts w:ascii="Times New Roman" w:hAnsi="Times New Roman" w:cs="Times New Roman"/>
+          <w:sz w:val="24"/>
+          <w:szCs w:val="24"/>
+        </w:rPr>
+        <w:tab/>
+      </w:r>
+      <w:proofErr w:type="spellStart"/>
+      <w:r>
+        <w:rPr>
+          <w:rFonts w:ascii="Times New Roman" w:hAnsi="Times New Roman" w:cs="Times New Roman"/>
+          <w:sz w:val="24"/>
+          <w:szCs w:val="24"/>
+        </w:rPr>
+        <w:t>freeswimmer</w:t>
+      </w:r>
+      <w:proofErr w:type="spellEnd"/>
+    </w:p>
+    <w:p>
+      <w:pPr>
+        <w:pStyle w:val="HTMLPreformatted"/>
+        <w:numPr>
+          <w:ilvl w:val="2"/>
+          <w:numId w:val="9"/>
+        </w:numPr>
+        <w:shd w:val="clear" w:color="auto" w:fill="FFFFFF"/>
+        <w:rPr>
+          <w:rFonts w:ascii="Times New Roman" w:hAnsi="Times New Roman" w:cs="Times New Roman"/>
+          <w:sz w:val="24"/>
+          <w:szCs w:val="24"/>
+        </w:rPr>
+      </w:pPr>
+      <w:r>
+        <w:rPr>
+          <w:rFonts w:ascii="Times New Roman" w:hAnsi="Times New Roman" w:cs="Times New Roman"/>
+          <w:sz w:val="24"/>
+          <w:szCs w:val="24"/>
+        </w:rPr>
+        <w:t>move</w:t>
+      </w:r>
+      <w:r>
+        <w:rPr>
+          <w:rFonts w:ascii="Times New Roman" w:hAnsi="Times New Roman" w:cs="Times New Roman"/>
+          <w:sz w:val="24"/>
+          <w:szCs w:val="24"/>
+        </w:rPr>
+        <w:tab/>
+        <w:t>noun.1</w:t>
+      </w:r>
+      <w:r>
+        <w:rPr>
+          <w:rFonts w:ascii="Times New Roman" w:hAnsi="Times New Roman" w:cs="Times New Roman"/>
+          <w:sz w:val="24"/>
+          <w:szCs w:val="24"/>
+        </w:rPr>
+        <w:tab/>
+        <w:t>motility</w:t>
+      </w:r>
+    </w:p>
+    <w:p>
+      <w:pPr>
+        <w:pStyle w:val="HTMLPreformatted"/>
+        <w:numPr>
+          <w:ilvl w:val="2"/>
+          <w:numId w:val="9"/>
+        </w:numPr>
+        <w:shd w:val="clear" w:color="auto" w:fill="FFFFFF"/>
+        <w:rPr>
+          <w:rFonts w:ascii="Times New Roman" w:hAnsi="Times New Roman" w:cs="Times New Roman"/>
+          <w:sz w:val="24"/>
+          <w:szCs w:val="24"/>
+        </w:rPr>
+      </w:pPr>
+      <w:r>
+        <w:rPr>
+          <w:rFonts w:ascii="Times New Roman" w:hAnsi="Times New Roman" w:cs="Times New Roman"/>
+          <w:sz w:val="24"/>
+          <w:szCs w:val="24"/>
+        </w:rPr>
+        <w:t>move</w:t>
+      </w:r>
+      <w:r>
+        <w:rPr>
+          <w:rFonts w:ascii="Times New Roman" w:hAnsi="Times New Roman" w:cs="Times New Roman"/>
+          <w:sz w:val="24"/>
+          <w:szCs w:val="24"/>
+        </w:rPr>
+        <w:tab/>
+        <w:t>noun.2</w:t>
+      </w:r>
+      <w:r>
+        <w:rPr>
+          <w:rFonts w:ascii="Times New Roman" w:hAnsi="Times New Roman" w:cs="Times New Roman"/>
+          <w:sz w:val="24"/>
+          <w:szCs w:val="24"/>
+        </w:rPr>
+        <w:tab/>
+        <w:t>movement</w:t>
+      </w:r>
+    </w:p>
+    <w:p>
+      <w:pPr>
+        <w:pStyle w:val="HTMLPreformatted"/>
+        <w:numPr>
+          <w:ilvl w:val="2"/>
+          <w:numId w:val="9"/>
+        </w:numPr>
+        <w:shd w:val="clear" w:color="auto" w:fill="FFFFFF"/>
+        <w:rPr>
+          <w:rFonts w:ascii="Times New Roman" w:hAnsi="Times New Roman" w:cs="Times New Roman"/>
+          <w:sz w:val="24"/>
+          <w:szCs w:val="24"/>
+        </w:rPr>
+      </w:pPr>
+      <w:r>
+        <w:rPr>
+          <w:rFonts w:ascii="Times New Roman" w:hAnsi="Times New Roman" w:cs="Times New Roman"/>
+          <w:sz w:val="24"/>
+          <w:szCs w:val="24"/>
+        </w:rPr>
+        <w:t>move</w:t>
+      </w:r>
+      <w:r>
+        <w:rPr>
+          <w:rFonts w:ascii="Times New Roman" w:hAnsi="Times New Roman" w:cs="Times New Roman"/>
+          <w:sz w:val="24"/>
+          <w:szCs w:val="24"/>
+        </w:rPr>
+        <w:tab/>
+        <w:t>noun.2</w:t>
+      </w:r>
+      <w:r>
+        <w:rPr>
+          <w:rFonts w:ascii="Times New Roman" w:hAnsi="Times New Roman" w:cs="Times New Roman"/>
+          <w:sz w:val="24"/>
+          <w:szCs w:val="24"/>
+        </w:rPr>
+        <w:tab/>
+        <w:t>motion</w:t>
+      </w:r>
+    </w:p>
+    <w:p>
+      <w:pPr>
+        <w:pStyle w:val="HTMLPreformatted"/>
+        <w:numPr>
+          <w:ilvl w:val="2"/>
+          <w:numId w:val="9"/>
+        </w:numPr>
+        <w:shd w:val="clear" w:color="auto" w:fill="FFFFFF"/>
+        <w:rPr>
+          <w:rFonts w:ascii="Times New Roman" w:hAnsi="Times New Roman" w:cs="Times New Roman"/>
+          <w:sz w:val="24"/>
+          <w:szCs w:val="24"/>
+        </w:rPr>
+      </w:pPr>
+      <w:r>
+        <w:rPr>
+          <w:rFonts w:ascii="Times New Roman" w:hAnsi="Times New Roman" w:cs="Times New Roman"/>
+          <w:sz w:val="24"/>
+          <w:szCs w:val="24"/>
+        </w:rPr>
+        <w:t>light</w:t>
+      </w:r>
+      <w:r>
+        <w:rPr>
+          <w:rFonts w:ascii="Times New Roman" w:hAnsi="Times New Roman" w:cs="Times New Roman"/>
+          <w:sz w:val="24"/>
+          <w:szCs w:val="24"/>
+        </w:rPr>
+        <w:tab/>
+        <w:t>verb.1</w:t>
+      </w:r>
+      <w:r>
+        <w:rPr>
+          <w:rFonts w:ascii="Times New Roman" w:hAnsi="Times New Roman" w:cs="Times New Roman"/>
+          <w:sz w:val="24"/>
+          <w:szCs w:val="24"/>
+        </w:rPr>
+        <w:tab/>
+        <w:t>kindle</w:t>
+      </w:r>
+    </w:p>
+    <w:p>
+      <w:pPr>
+        <w:pStyle w:val="HTMLPreformatted"/>
+        <w:numPr>
+          <w:ilvl w:val="2"/>
+          <w:numId w:val="9"/>
+        </w:numPr>
+        <w:shd w:val="clear" w:color="auto" w:fill="FFFFFF"/>
+        <w:rPr>
+          <w:rFonts w:ascii="Times New Roman" w:hAnsi="Times New Roman" w:cs="Times New Roman"/>
+          <w:sz w:val="24"/>
+          <w:szCs w:val="24"/>
+        </w:rPr>
+      </w:pPr>
+      <w:r>
+        <w:rPr>
+          <w:rFonts w:ascii="Times New Roman" w:hAnsi="Times New Roman" w:cs="Times New Roman"/>
+          <w:sz w:val="24"/>
+          <w:szCs w:val="24"/>
+        </w:rPr>
+        <w:t>light</w:t>
+      </w:r>
+      <w:r>
+        <w:rPr>
+          <w:rFonts w:ascii="Times New Roman" w:hAnsi="Times New Roman" w:cs="Times New Roman"/>
+          <w:sz w:val="24"/>
+          <w:szCs w:val="24"/>
+        </w:rPr>
+        <w:tab/>
+        <w:t>verb.1</w:t>
+      </w:r>
+      <w:r>
+        <w:rPr>
+          <w:rFonts w:ascii="Times New Roman" w:hAnsi="Times New Roman" w:cs="Times New Roman"/>
+          <w:sz w:val="24"/>
+          <w:szCs w:val="24"/>
+        </w:rPr>
+        <w:tab/>
+        <w:t>ignite</w:t>
+      </w:r>
+    </w:p>
+    <w:p>
+      <w:pPr>
+        <w:pStyle w:val="HTMLPreformatted"/>
+        <w:numPr>
+          <w:ilvl w:val="2"/>
+          <w:numId w:val="9"/>
+        </w:numPr>
+        <w:shd w:val="clear" w:color="auto" w:fill="FFFFFF"/>
+        <w:rPr>
+          <w:rFonts w:ascii="Times New Roman" w:hAnsi="Times New Roman" w:cs="Times New Roman"/>
+          <w:sz w:val="24"/>
+          <w:szCs w:val="24"/>
+        </w:rPr>
+      </w:pPr>
+      <w:r>
+        <w:rPr>
+          <w:rFonts w:ascii="Times New Roman" w:hAnsi="Times New Roman" w:cs="Times New Roman"/>
+          <w:sz w:val="24"/>
+          <w:szCs w:val="24"/>
+        </w:rPr>
+        <w:t>light</w:t>
+      </w:r>
+      <w:r>
+        <w:rPr>
+          <w:rFonts w:ascii="Times New Roman" w:hAnsi="Times New Roman" w:cs="Times New Roman"/>
+          <w:sz w:val="24"/>
+          <w:szCs w:val="24"/>
+        </w:rPr>
+        <w:tab/>
+        <w:t>verb.2</w:t>
+      </w:r>
+      <w:r>
+        <w:rPr>
+          <w:rFonts w:ascii="Times New Roman" w:hAnsi="Times New Roman" w:cs="Times New Roman"/>
+          <w:sz w:val="24"/>
+          <w:szCs w:val="24"/>
+        </w:rPr>
+        <w:tab/>
+        <w:t>illumine</w:t>
+      </w:r>
+    </w:p>
+    <w:p>
+      <w:pPr>
+        <w:pStyle w:val="HTMLPreformatted"/>
+        <w:numPr>
+          <w:ilvl w:val="2"/>
+          <w:numId w:val="9"/>
+        </w:numPr>
+        <w:shd w:val="clear" w:color="auto" w:fill="FFFFFF"/>
+        <w:rPr>
+          <w:rFonts w:ascii="Times New Roman" w:hAnsi="Times New Roman" w:cs="Times New Roman"/>
+          <w:sz w:val="24"/>
+          <w:szCs w:val="24"/>
+        </w:rPr>
+      </w:pPr>
+      <w:r>
+        <w:rPr>
+          <w:rFonts w:ascii="Times New Roman" w:hAnsi="Times New Roman" w:cs="Times New Roman"/>
+          <w:sz w:val="24"/>
+          <w:szCs w:val="24"/>
+        </w:rPr>
+        <w:t>light</w:t>
+      </w:r>
+      <w:r>
+        <w:rPr>
+          <w:rFonts w:ascii="Times New Roman" w:hAnsi="Times New Roman" w:cs="Times New Roman"/>
+          <w:sz w:val="24"/>
+          <w:szCs w:val="24"/>
+        </w:rPr>
+        <w:tab/>
+        <w:t>verb.2</w:t>
+      </w:r>
+      <w:r>
+        <w:rPr>
+          <w:rFonts w:ascii="Times New Roman" w:hAnsi="Times New Roman" w:cs="Times New Roman"/>
+          <w:sz w:val="24"/>
+          <w:szCs w:val="24"/>
+        </w:rPr>
+        <w:tab/>
+        <w:t>illuminate</w:t>
+      </w:r>
+    </w:p>
+    <w:p>
+      <w:pPr>
+        <w:pStyle w:val="HTMLPreformatted"/>
+        <w:numPr>
+          <w:ilvl w:val="2"/>
+          <w:numId w:val="9"/>
+        </w:numPr>
+        <w:shd w:val="clear" w:color="auto" w:fill="FFFFFF"/>
+        <w:rPr>
+          <w:rFonts w:ascii="Times New Roman" w:hAnsi="Times New Roman" w:cs="Times New Roman"/>
+          <w:sz w:val="24"/>
+          <w:szCs w:val="24"/>
+        </w:rPr>
+      </w:pPr>
+      <w:r>
+        <w:rPr>
+          <w:rFonts w:ascii="Times New Roman" w:hAnsi="Times New Roman" w:cs="Times New Roman"/>
+          <w:sz w:val="24"/>
+          <w:szCs w:val="24"/>
+        </w:rPr>
+        <w:t>light</w:t>
+      </w:r>
+      <w:r>
+        <w:rPr>
+          <w:rFonts w:ascii="Times New Roman" w:hAnsi="Times New Roman" w:cs="Times New Roman"/>
+          <w:sz w:val="24"/>
+          <w:szCs w:val="24"/>
+        </w:rPr>
+        <w:tab/>
+        <w:t>verb.2</w:t>
+      </w:r>
+      <w:r>
+        <w:rPr>
+          <w:rFonts w:ascii="Times New Roman" w:hAnsi="Times New Roman" w:cs="Times New Roman"/>
+          <w:sz w:val="24"/>
+          <w:szCs w:val="24"/>
+        </w:rPr>
+        <w:tab/>
+        <w:t>illume</w:t>
+      </w:r>
+    </w:p>
+    <w:p>
+      <w:pPr>
+        <w:pStyle w:val="HTMLPreformatted"/>
+        <w:numPr>
+          <w:ilvl w:val="2"/>
+          <w:numId w:val="9"/>
+        </w:numPr>
+        <w:shd w:val="clear" w:color="auto" w:fill="FFFFFF"/>
+        <w:rPr>
+          <w:rFonts w:ascii="Times New Roman" w:hAnsi="Times New Roman" w:cs="Times New Roman"/>
+          <w:sz w:val="24"/>
+          <w:szCs w:val="24"/>
+        </w:rPr>
+      </w:pPr>
+      <w:r>
+        <w:rPr>
+          <w:rFonts w:ascii="Times New Roman" w:hAnsi="Times New Roman" w:cs="Times New Roman"/>
+          <w:sz w:val="24"/>
+          <w:szCs w:val="24"/>
+        </w:rPr>
+        <w:t>light</w:t>
+      </w:r>
+      <w:r>
+        <w:rPr>
+          <w:rFonts w:ascii="Times New Roman" w:hAnsi="Times New Roman" w:cs="Times New Roman"/>
+          <w:sz w:val="24"/>
+          <w:szCs w:val="24"/>
+        </w:rPr>
+        <w:tab/>
+        <w:t>noun.2</w:t>
+      </w:r>
+      <w:r>
+        <w:rPr>
+          <w:rFonts w:ascii="Times New Roman" w:hAnsi="Times New Roman" w:cs="Times New Roman"/>
+          <w:sz w:val="24"/>
+          <w:szCs w:val="24"/>
+        </w:rPr>
+        <w:tab/>
+        <w:t>sunlight</w:t>
+      </w:r>
+    </w:p>
+    <w:p>
+      <w:pPr>
+        <w:pStyle w:val="HTMLPreformatted"/>
+        <w:numPr>
+          <w:ilvl w:val="0"/>
+          <w:numId w:val="9"/>
+        </w:numPr>
+        <w:shd w:val="clear" w:color="auto" w:fill="FFFFFF"/>
+        <w:rPr>
+          <w:rFonts w:ascii="Times New Roman" w:hAnsi="Times New Roman" w:cs="Times New Roman"/>
+          <w:sz w:val="24"/>
+          <w:szCs w:val="24"/>
+        </w:rPr>
+      </w:pPr>
+      <w:r>
+        <w:rPr>
+          <w:rFonts w:ascii="Times New Roman" w:hAnsi="Times New Roman" w:cs="Times New Roman"/>
+          <w:sz w:val="24"/>
+          <w:szCs w:val="24"/>
+        </w:rPr>
+        <w:t>Antonyms:</w:t>
+      </w:r>
+    </w:p>
+    <w:p>
+      <w:pPr>
+        <w:pStyle w:val="HTMLPreformatted"/>
+        <w:numPr>
+          <w:ilvl w:val="1"/>
+          <w:numId w:val="7"/>
+        </w:numPr>
+        <w:shd w:val="clear" w:color="auto" w:fill="FFFFFF"/>
+        <w:rPr>
+          <w:rFonts w:ascii="Times New Roman" w:hAnsi="Times New Roman" w:cs="Times New Roman"/>
+          <w:sz w:val="24"/>
+          <w:szCs w:val="24"/>
+        </w:rPr>
+      </w:pPr>
+      <w:r>
+        <w:rPr>
+          <w:rFonts w:ascii="Times New Roman" w:hAnsi="Times New Roman" w:cs="Times New Roman"/>
+          <w:sz w:val="24"/>
+          <w:szCs w:val="24"/>
+        </w:rPr>
+        <w:t>denominated_antonyms.h5</w:t>
+      </w:r>
+    </w:p>
+    <w:p>
+      <w:pPr>
+        <w:pStyle w:val="HTMLPreformatted"/>
+        <w:numPr>
+          <w:ilvl w:val="2"/>
+          <w:numId w:val="7"/>
+        </w:numPr>
+        <w:shd w:val="clear" w:color="auto" w:fill="FFFFFF"/>
+        <w:rPr>
+          <w:rFonts w:ascii="Times New Roman" w:hAnsi="Times New Roman" w:cs="Times New Roman"/>
+          <w:sz w:val="24"/>
+          <w:szCs w:val="24"/>
+        </w:rPr>
+      </w:pPr>
+      <w:r>
+        <w:rPr>
+          <w:rFonts w:ascii="Times New Roman" w:hAnsi="Times New Roman" w:cs="Times New Roman"/>
+          <w:sz w:val="24"/>
+          <w:szCs w:val="24"/>
+        </w:rPr>
+        <w:t>wide</w:t>
+      </w:r>
+      <w:r>
+        <w:rPr>
+          <w:rFonts w:ascii="Times New Roman" w:hAnsi="Times New Roman" w:cs="Times New Roman"/>
+          <w:sz w:val="24"/>
+          <w:szCs w:val="24"/>
+        </w:rPr>
+        <w:tab/>
+        <w:t>adj.1</w:t>
+      </w:r>
+      <w:r>
+        <w:rPr>
+          <w:rFonts w:ascii="Times New Roman" w:hAnsi="Times New Roman" w:cs="Times New Roman"/>
+          <w:sz w:val="24"/>
+          <w:szCs w:val="24"/>
+        </w:rPr>
+        <w:tab/>
+        <w:t>narrow</w:t>
+      </w:r>
+    </w:p>
+    <w:p>
+      <w:pPr>
+        <w:pStyle w:val="HTMLPreformatted"/>
+        <w:numPr>
+          <w:ilvl w:val="2"/>
+          <w:numId w:val="7"/>
+        </w:numPr>
+        <w:shd w:val="clear" w:color="auto" w:fill="FFFFFF"/>
+        <w:rPr>
+          <w:rFonts w:ascii="Times New Roman" w:hAnsi="Times New Roman" w:cs="Times New Roman"/>
+          <w:sz w:val="24"/>
+          <w:szCs w:val="24"/>
+        </w:rPr>
+      </w:pPr>
+      <w:r>
+        <w:rPr>
+          <w:rFonts w:ascii="Times New Roman" w:hAnsi="Times New Roman" w:cs="Times New Roman"/>
+          <w:sz w:val="24"/>
+          <w:szCs w:val="24"/>
+        </w:rPr>
+        <w:t>plant</w:t>
+      </w:r>
+      <w:r>
+        <w:rPr>
+          <w:rFonts w:ascii="Times New Roman" w:hAnsi="Times New Roman" w:cs="Times New Roman"/>
+          <w:sz w:val="24"/>
+          <w:szCs w:val="24"/>
+        </w:rPr>
+        <w:tab/>
+        <w:t>verb.1</w:t>
+      </w:r>
+      <w:r>
+        <w:rPr>
+          <w:rFonts w:ascii="Times New Roman" w:hAnsi="Times New Roman" w:cs="Times New Roman"/>
+          <w:sz w:val="24"/>
+          <w:szCs w:val="24"/>
+        </w:rPr>
+        <w:tab/>
+        <w:t>abolish</w:t>
+      </w:r>
+    </w:p>
+    <w:p>
+      <w:pPr>
+        <w:pStyle w:val="HTMLPreformatted"/>
+        <w:numPr>
+          <w:ilvl w:val="2"/>
+          <w:numId w:val="7"/>
+        </w:numPr>
+        <w:shd w:val="clear" w:color="auto" w:fill="FFFFFF"/>
+        <w:rPr>
+          <w:rFonts w:ascii="Times New Roman" w:hAnsi="Times New Roman" w:cs="Times New Roman"/>
+          <w:sz w:val="24"/>
+          <w:szCs w:val="24"/>
+        </w:rPr>
+      </w:pPr>
+      <w:r>
+        <w:rPr>
+          <w:rFonts w:ascii="Times New Roman" w:hAnsi="Times New Roman" w:cs="Times New Roman"/>
+          <w:sz w:val="24"/>
+          <w:szCs w:val="24"/>
+        </w:rPr>
+        <w:t>move</w:t>
+      </w:r>
+      <w:r>
+        <w:rPr>
+          <w:rFonts w:ascii="Times New Roman" w:hAnsi="Times New Roman" w:cs="Times New Roman"/>
+          <w:sz w:val="24"/>
+          <w:szCs w:val="24"/>
+        </w:rPr>
+        <w:tab/>
+        <w:t>verb.2</w:t>
+      </w:r>
+      <w:r>
+        <w:rPr>
+          <w:rFonts w:ascii="Times New Roman" w:hAnsi="Times New Roman" w:cs="Times New Roman"/>
+          <w:sz w:val="24"/>
+          <w:szCs w:val="24"/>
+        </w:rPr>
+        <w:tab/>
+        <w:t>stay</w:t>
+      </w:r>
+    </w:p>
+    <w:p>
+      <w:pPr>
+        <w:pStyle w:val="HTMLPreformatted"/>
+        <w:shd w:val="clear" w:color="auto" w:fill="FFFFFF"/>
+        <w:rPr>
+          <w:rFonts w:ascii="Times New Roman" w:hAnsi="Times New Roman" w:cs="Times New Roman"/>
+          <w:sz w:val="24"/>
+          <w:szCs w:val="24"/>
+        </w:rPr>
+      </w:pPr>
+      <w:r>
+        <w:rPr>
+          <w:rFonts w:ascii="Times New Roman" w:hAnsi="Times New Roman" w:cs="Times New Roman"/>
+          <w:sz w:val="24"/>
+          <w:szCs w:val="24"/>
+        </w:rPr>
+        <w:t xml:space="preserve"> </w:t>
+      </w:r>
+    </w:p>
+    <w:p>
+      <w:pPr>
+        <w:pStyle w:val="HTMLPreformatted"/>
+        <w:shd w:val="clear" w:color="auto" w:fill="FFFFFF"/>
+        <w:rPr>
+          <w:rFonts w:ascii="Times New Roman" w:hAnsi="Times New Roman" w:cs="Times New Roman"/>
+          <w:sz w:val="24"/>
+          <w:szCs w:val="24"/>
+        </w:rPr>
+      </w:pPr>
+    </w:p>
+    <w:p>
+      <w:pPr>
+        <w:pStyle w:val="HTMLPreformatted"/>
+        <w:shd w:val="clear" w:color="auto" w:fill="FFFFFF"/>
+        <w:rPr>
+          <w:rFonts w:ascii="Times New Roman" w:hAnsi="Times New Roman" w:cs="Times New Roman"/>
+          <w:sz w:val="24"/>
+          <w:szCs w:val="24"/>
+        </w:rPr>
+      </w:pPr>
+    </w:p>
+    <w:p>
+      <w:pPr>
+        <w:pStyle w:val="HTMLPreformatted"/>
+        <w:shd w:val="clear" w:color="auto" w:fill="FFFFFF"/>
+        <w:rPr>
+          <w:rFonts w:ascii="Times New Roman" w:hAnsi="Times New Roman" w:cs="Times New Roman"/>
+          <w:sz w:val="24"/>
+          <w:szCs w:val="24"/>
+        </w:rPr>
+      </w:pPr>
+    </w:p>
+    <w:p>
+      <w:pPr>
+        <w:pStyle w:val="HTMLPreformatted"/>
+        <w:shd w:val="clear" w:color="auto" w:fill="FFFFFF"/>
+        <w:rPr>
+          <w:rFonts w:ascii="Times New Roman" w:hAnsi="Times New Roman" w:cs="Times New Roman"/>
+          <w:sz w:val="24"/>
+          <w:szCs w:val="24"/>
+        </w:rPr>
+      </w:pPr>
+    </w:p>
+    <w:p>
+      <w:pPr>
+        <w:pStyle w:val="HTMLPreformatted"/>
+        <w:shd w:val="clear" w:color="auto" w:fill="FFFFFF"/>
+        <w:rPr>
+          <w:rFonts w:ascii="Times New Roman" w:hAnsi="Times New Roman" w:cs="Times New Roman"/>
+          <w:sz w:val="24"/>
+          <w:szCs w:val="24"/>
+        </w:rPr>
+      </w:pPr>
+    </w:p>
+    <w:p>
+      <w:pPr>
+        <w:pStyle w:val="Heading4"/>
+        <w:rPr>
+          <w:rStyle w:val="Heading3Char"/>
+          <w:sz w:val="22"/>
+          <w:szCs w:val="22"/>
+        </w:rPr>
+      </w:pPr>
+      <w:bookmarkStart w:id="4" w:name="_Toc22301670"/>
+      <w:r>
+        <w:rPr>
+          <w:rStyle w:val="Heading3Char"/>
+          <w:sz w:val="21"/>
+          <w:szCs w:val="21"/>
+        </w:rPr>
+        <w:lastRenderedPageBreak/>
+        <w:t>How to deal with plural and inflected forms?</w:t>
       </w:r>
       <w:bookmarkEnd w:id="4"/>
     </w:p>
@@ -7168,66 +10199,369 @@
           <w:szCs w:val="24"/>
         </w:rPr>
       </w:pPr>
-    </w:p>
-    <w:p>
-      <w:pPr>
-        <w:pStyle w:val="HTMLPreformatted"/>
-        <w:shd w:val="clear" w:color="auto" w:fill="FFFFFF"/>
-        <w:rPr>
-          <w:rFonts w:ascii="Times New Roman" w:hAnsi="Times New Roman" w:cs="Times New Roman"/>
-          <w:sz w:val="24"/>
-          <w:szCs w:val="24"/>
-        </w:rPr>
-      </w:pPr>
-    </w:p>
-    <w:p>
-      <w:pPr>
-        <w:pStyle w:val="HTMLPreformatted"/>
-        <w:shd w:val="clear" w:color="auto" w:fill="FFFFFF"/>
-        <w:rPr>
-          <w:rFonts w:ascii="Times New Roman" w:hAnsi="Times New Roman" w:cs="Times New Roman"/>
-          <w:sz w:val="24"/>
-          <w:szCs w:val="24"/>
-        </w:rPr>
-      </w:pPr>
-    </w:p>
-    <w:p>
-      <w:pPr>
-        <w:pStyle w:val="HTMLPreformatted"/>
-        <w:shd w:val="clear" w:color="auto" w:fill="FFFFFF"/>
-        <w:rPr>
-          <w:rFonts w:ascii="Times New Roman" w:hAnsi="Times New Roman" w:cs="Times New Roman"/>
-          <w:sz w:val="24"/>
-          <w:szCs w:val="24"/>
-        </w:rPr>
-      </w:pPr>
-    </w:p>
-    <w:p>
-      <w:pPr>
-        <w:pStyle w:val="HTMLPreformatted"/>
-        <w:shd w:val="clear" w:color="auto" w:fill="FFFFFF"/>
-        <w:rPr>
-          <w:rFonts w:ascii="Times New Roman" w:hAnsi="Times New Roman" w:cs="Times New Roman"/>
-          <w:sz w:val="24"/>
-          <w:szCs w:val="24"/>
-        </w:rPr>
-      </w:pPr>
-    </w:p>
-    <w:p>
-      <w:pPr>
-        <w:pStyle w:val="HTMLPreformatted"/>
-        <w:shd w:val="clear" w:color="auto" w:fill="FFFFFF"/>
-        <w:rPr>
-          <w:rFonts w:ascii="Times New Roman" w:hAnsi="Times New Roman" w:cs="Times New Roman"/>
-          <w:sz w:val="24"/>
-          <w:szCs w:val="24"/>
-        </w:rPr>
-      </w:pPr>
-    </w:p>
-    <w:p>
-      <w:pPr>
-        <w:pStyle w:val="HTMLPreformatted"/>
-        <w:shd w:val="clear" w:color="auto" w:fill="FFFFFF"/>
+      <w:r>
+        <w:rPr>
+          <w:rFonts w:ascii="Times New Roman" w:hAnsi="Times New Roman" w:cs="Times New Roman"/>
+          <w:sz w:val="24"/>
+          <w:szCs w:val="24"/>
+        </w:rPr>
+        <w:br/>
+      </w:r>
+      <w:r>
+        <w:rPr>
+          <w:rFonts w:ascii="Times New Roman" w:hAnsi="Times New Roman" w:cs="Times New Roman"/>
+          <w:sz w:val="24"/>
+          <w:szCs w:val="24"/>
+        </w:rPr>
+        <w:t>Example: what about ‘moves’ (that can be either the verb or the plural), and ‘moved’?</w:t>
+      </w:r>
+      <w:r>
+        <w:rPr>
+          <w:rFonts w:ascii="Times New Roman" w:hAnsi="Times New Roman" w:cs="Times New Roman"/>
+          <w:sz w:val="24"/>
+          <w:szCs w:val="24"/>
+        </w:rPr>
+        <w:br/>
+      </w:r>
+    </w:p>
+    <w:p>
+      <w:pPr>
+        <w:pStyle w:val="HTMLPreformatted"/>
+        <w:shd w:val="clear" w:color="auto" w:fill="FFFFFF"/>
+        <w:rPr>
+          <w:rFonts w:ascii="Times New Roman" w:hAnsi="Times New Roman" w:cs="Times New Roman"/>
+          <w:sz w:val="24"/>
+          <w:szCs w:val="24"/>
+        </w:rPr>
+      </w:pPr>
+    </w:p>
+    <w:p>
+      <w:pPr>
+        <w:pStyle w:val="HTMLPreformatted"/>
+        <w:shd w:val="clear" w:color="auto" w:fill="FFFFFF"/>
+        <w:rPr>
+          <w:rFonts w:ascii="Times New Roman" w:hAnsi="Times New Roman" w:cs="Times New Roman"/>
+          <w:sz w:val="24"/>
+          <w:szCs w:val="24"/>
+        </w:rPr>
+      </w:pPr>
+      <w:r>
+        <w:rPr>
+          <w:rFonts w:ascii="Times New Roman" w:hAnsi="Times New Roman" w:cs="Times New Roman"/>
+          <w:sz w:val="24"/>
+          <w:szCs w:val="24"/>
+        </w:rPr>
+        <w:t xml:space="preserve">‘moved’ on </w:t>
+      </w:r>
+      <w:proofErr w:type="gramStart"/>
+      <w:r>
+        <w:rPr>
+          <w:rFonts w:ascii="Times New Roman" w:hAnsi="Times New Roman" w:cs="Times New Roman"/>
+          <w:sz w:val="24"/>
+          <w:szCs w:val="24"/>
+        </w:rPr>
+        <w:t xml:space="preserve">WordNet </w:t>
+      </w:r>
+      <w:r>
+        <w:rPr>
+          <w:rFonts w:ascii="Times New Roman" w:hAnsi="Times New Roman" w:cs="Times New Roman"/>
+          <w:sz w:val="24"/>
+          <w:szCs w:val="24"/>
+        </w:rPr>
+        <w:t>:</w:t>
+      </w:r>
+      <w:proofErr w:type="gramEnd"/>
+    </w:p>
+    <w:p>
+      <w:pPr>
+        <w:pStyle w:val="HTMLPreformatted"/>
+        <w:shd w:val="clear" w:color="auto" w:fill="FFFFFF"/>
+        <w:rPr>
+          <w:rFonts w:ascii="Times New Roman" w:hAnsi="Times New Roman" w:cs="Times New Roman"/>
+          <w:sz w:val="24"/>
+          <w:szCs w:val="24"/>
+        </w:rPr>
+      </w:pPr>
+      <w:r>
+        <w:rPr>
+          <w:rFonts w:ascii="Times New Roman" w:hAnsi="Times New Roman" w:cs="Times New Roman"/>
+          <w:sz w:val="24"/>
+          <w:szCs w:val="24"/>
+        </w:rPr>
+        <w:t xml:space="preserve">Redirects to the verb, </w:t>
+      </w:r>
+    </w:p>
+    <w:p>
+      <w:pPr>
+        <w:pStyle w:val="HTMLPreformatted"/>
+        <w:shd w:val="clear" w:color="auto" w:fill="FFFFFF"/>
+        <w:rPr>
+          <w:rFonts w:ascii="Times New Roman" w:hAnsi="Times New Roman" w:cs="Times New Roman"/>
+          <w:sz w:val="24"/>
+          <w:szCs w:val="24"/>
+        </w:rPr>
+      </w:pPr>
+      <w:r>
+        <w:rPr>
+          <w:rFonts w:ascii="Times New Roman" w:hAnsi="Times New Roman" w:cs="Times New Roman"/>
+          <w:sz w:val="24"/>
+          <w:szCs w:val="24"/>
+        </w:rPr>
+        <w:t>1.</w:t>
+      </w:r>
+      <w:r>
+        <w:t xml:space="preserve"> </w:t>
+      </w:r>
+      <w:r>
+        <w:rPr>
+          <w:rFonts w:ascii="Times New Roman" w:hAnsi="Times New Roman" w:cs="Times New Roman"/>
+          <w:sz w:val="24"/>
+          <w:szCs w:val="24"/>
+        </w:rPr>
+        <w:t>(v) travel, go, move, locomote</w:t>
+      </w:r>
+    </w:p>
+    <w:p>
+      <w:pPr>
+        <w:pStyle w:val="HTMLPreformatted"/>
+        <w:shd w:val="clear" w:color="auto" w:fill="FFFFFF"/>
+        <w:rPr>
+          <w:rFonts w:ascii="Times New Roman" w:hAnsi="Times New Roman" w:cs="Times New Roman"/>
+          <w:sz w:val="24"/>
+          <w:szCs w:val="24"/>
+        </w:rPr>
+      </w:pPr>
+      <w:proofErr w:type="gramStart"/>
+      <w:r>
+        <w:rPr>
+          <w:rFonts w:ascii="Times New Roman" w:hAnsi="Times New Roman" w:cs="Times New Roman"/>
+          <w:sz w:val="24"/>
+          <w:szCs w:val="24"/>
+        </w:rPr>
+        <w:t xml:space="preserve">2.  </w:t>
+      </w:r>
+      <w:r>
+        <w:rPr>
+          <w:rFonts w:ascii="Times New Roman" w:hAnsi="Times New Roman" w:cs="Times New Roman"/>
+          <w:sz w:val="24"/>
+          <w:szCs w:val="24"/>
+        </w:rPr>
+        <w:t>(</w:t>
+      </w:r>
+      <w:proofErr w:type="gramEnd"/>
+      <w:r>
+        <w:rPr>
+          <w:rFonts w:ascii="Times New Roman" w:hAnsi="Times New Roman" w:cs="Times New Roman"/>
+          <w:sz w:val="24"/>
+          <w:szCs w:val="24"/>
+        </w:rPr>
+        <w:t>v) move, displace</w:t>
+      </w:r>
+    </w:p>
+    <w:p>
+      <w:pPr>
+        <w:pStyle w:val="HTMLPreformatted"/>
+        <w:shd w:val="clear" w:color="auto" w:fill="FFFFFF"/>
+        <w:rPr>
+          <w:rFonts w:ascii="Times New Roman" w:hAnsi="Times New Roman" w:cs="Times New Roman"/>
+          <w:sz w:val="24"/>
+          <w:szCs w:val="24"/>
+        </w:rPr>
+      </w:pPr>
+      <w:r>
+        <w:rPr>
+          <w:rFonts w:ascii="Times New Roman" w:hAnsi="Times New Roman" w:cs="Times New Roman"/>
+          <w:sz w:val="24"/>
+          <w:szCs w:val="24"/>
+        </w:rPr>
+        <w:t>…</w:t>
+      </w:r>
+    </w:p>
+    <w:p>
+      <w:pPr>
+        <w:pStyle w:val="HTMLPreformatted"/>
+        <w:shd w:val="clear" w:color="auto" w:fill="FFFFFF"/>
+        <w:rPr>
+          <w:rFonts w:ascii="Times New Roman" w:hAnsi="Times New Roman" w:cs="Times New Roman"/>
+          <w:sz w:val="24"/>
+          <w:szCs w:val="24"/>
+        </w:rPr>
+      </w:pPr>
+      <w:r>
+        <w:rPr>
+          <w:rFonts w:ascii="Times New Roman" w:hAnsi="Times New Roman" w:cs="Times New Roman"/>
+          <w:sz w:val="24"/>
+          <w:szCs w:val="24"/>
+        </w:rPr>
+        <w:t>and to one adjective sense:</w:t>
+      </w:r>
+    </w:p>
+    <w:p>
+      <w:pPr>
+        <w:pStyle w:val="HTMLPreformatted"/>
+        <w:shd w:val="clear" w:color="auto" w:fill="FFFFFF"/>
+        <w:rPr>
+          <w:rFonts w:ascii="Times New Roman" w:hAnsi="Times New Roman" w:cs="Times New Roman"/>
+          <w:sz w:val="24"/>
+          <w:szCs w:val="24"/>
+        </w:rPr>
+      </w:pPr>
+      <w:r>
+        <w:rPr>
+          <w:rFonts w:ascii="Times New Roman" w:hAnsi="Times New Roman" w:cs="Times New Roman"/>
+          <w:sz w:val="24"/>
+          <w:szCs w:val="24"/>
+        </w:rPr>
+        <w:t>(</w:t>
+      </w:r>
+      <w:proofErr w:type="spellStart"/>
+      <w:r>
+        <w:rPr>
+          <w:rFonts w:ascii="Times New Roman" w:hAnsi="Times New Roman" w:cs="Times New Roman"/>
+          <w:sz w:val="24"/>
+          <w:szCs w:val="24"/>
+        </w:rPr>
+        <w:t>adj</w:t>
+      </w:r>
+      <w:proofErr w:type="spellEnd"/>
+      <w:r>
+        <w:rPr>
+          <w:rFonts w:ascii="Times New Roman" w:hAnsi="Times New Roman" w:cs="Times New Roman"/>
+          <w:sz w:val="24"/>
+          <w:szCs w:val="24"/>
+        </w:rPr>
+        <w:t>) moved, affected, stirred, touched</w:t>
+      </w:r>
+    </w:p>
+    <w:p>
+      <w:pPr>
+        <w:pStyle w:val="HTMLPreformatted"/>
+        <w:shd w:val="clear" w:color="auto" w:fill="FFFFFF"/>
+        <w:rPr>
+          <w:rFonts w:ascii="Times New Roman" w:hAnsi="Times New Roman" w:cs="Times New Roman"/>
+          <w:sz w:val="24"/>
+          <w:szCs w:val="24"/>
+        </w:rPr>
+      </w:pPr>
+    </w:p>
+    <w:p>
+      <w:pPr>
+        <w:pStyle w:val="HTMLPreformatted"/>
+        <w:shd w:val="clear" w:color="auto" w:fill="FFFFFF"/>
+        <w:rPr>
+          <w:rFonts w:ascii="Times New Roman" w:hAnsi="Times New Roman" w:cs="Times New Roman"/>
+          <w:sz w:val="24"/>
+          <w:szCs w:val="24"/>
+        </w:rPr>
+      </w:pPr>
+      <w:r>
+        <w:rPr>
+          <w:rFonts w:ascii="Times New Roman" w:hAnsi="Times New Roman" w:cs="Times New Roman"/>
+          <w:sz w:val="24"/>
+          <w:szCs w:val="24"/>
+        </w:rPr>
+        <w:t>‘moves’ brings to the main page for ‘move’, with 5 noun senses and 16 verb senses.</w:t>
+      </w:r>
+    </w:p>
+    <w:p>
+      <w:pPr>
+        <w:pStyle w:val="HTMLPreformatted"/>
+        <w:shd w:val="clear" w:color="auto" w:fill="FFFFFF"/>
+        <w:rPr>
+          <w:rFonts w:ascii="Times New Roman" w:hAnsi="Times New Roman" w:cs="Times New Roman"/>
+          <w:sz w:val="24"/>
+          <w:szCs w:val="24"/>
+        </w:rPr>
+      </w:pPr>
+    </w:p>
+    <w:p>
+      <w:pPr>
+        <w:pStyle w:val="HTMLPreformatted"/>
+        <w:shd w:val="clear" w:color="auto" w:fill="FFFFFF"/>
+        <w:rPr>
+          <w:rFonts w:ascii="Times New Roman" w:hAnsi="Times New Roman" w:cs="Times New Roman"/>
+          <w:sz w:val="24"/>
+          <w:szCs w:val="24"/>
+        </w:rPr>
+      </w:pPr>
+      <w:r>
+        <w:rPr>
+          <w:rFonts w:ascii="Times New Roman" w:hAnsi="Times New Roman" w:cs="Times New Roman"/>
+          <w:sz w:val="24"/>
+          <w:szCs w:val="24"/>
+        </w:rPr>
+        <w:t xml:space="preserve">‘moved’ in </w:t>
+      </w:r>
+      <w:proofErr w:type="spellStart"/>
+      <w:r>
+        <w:rPr>
+          <w:rFonts w:ascii="Times New Roman" w:hAnsi="Times New Roman" w:cs="Times New Roman"/>
+          <w:sz w:val="24"/>
+          <w:szCs w:val="24"/>
+        </w:rPr>
+        <w:t>BabelNet</w:t>
+      </w:r>
+      <w:proofErr w:type="spellEnd"/>
+      <w:r>
+        <w:rPr>
+          <w:rFonts w:ascii="Times New Roman" w:hAnsi="Times New Roman" w:cs="Times New Roman"/>
+          <w:sz w:val="24"/>
+          <w:szCs w:val="24"/>
+        </w:rPr>
+        <w:t>:</w:t>
+      </w:r>
+    </w:p>
+    <w:p>
+      <w:pPr>
+        <w:pStyle w:val="HTMLPreformatted"/>
+        <w:shd w:val="clear" w:color="auto" w:fill="FFFFFF"/>
+        <w:rPr>
+          <w:rFonts w:ascii="Times New Roman" w:hAnsi="Times New Roman" w:cs="Times New Roman"/>
+          <w:sz w:val="24"/>
+          <w:szCs w:val="24"/>
+        </w:rPr>
+      </w:pPr>
+      <w:bookmarkStart w:id="5" w:name="_GoBack"/>
+      <w:bookmarkEnd w:id="5"/>
+    </w:p>
+    <w:p>
+      <w:pPr>
+        <w:pStyle w:val="HTMLPreformatted"/>
+        <w:shd w:val="clear" w:color="auto" w:fill="FFFFFF"/>
+        <w:rPr>
+          <w:rFonts w:ascii="Times New Roman" w:hAnsi="Times New Roman" w:cs="Times New Roman"/>
+          <w:sz w:val="24"/>
+          <w:szCs w:val="24"/>
+        </w:rPr>
+      </w:pPr>
+    </w:p>
+    <w:p>
+      <w:pPr>
+        <w:pStyle w:val="HTMLPreformatted"/>
+        <w:shd w:val="clear" w:color="auto" w:fill="FFFFFF"/>
+        <w:rPr>
+          <w:rFonts w:ascii="Times New Roman" w:hAnsi="Times New Roman" w:cs="Times New Roman"/>
+          <w:sz w:val="24"/>
+          <w:szCs w:val="24"/>
+        </w:rPr>
+      </w:pPr>
+    </w:p>
+    <w:p>
+      <w:pPr>
+        <w:pStyle w:val="HTMLPreformatted"/>
+        <w:shd w:val="clear" w:color="auto" w:fill="FFFFFF"/>
+        <w:rPr>
+          <w:rFonts w:ascii="Times New Roman" w:hAnsi="Times New Roman" w:cs="Times New Roman"/>
+          <w:sz w:val="24"/>
+          <w:szCs w:val="24"/>
+        </w:rPr>
+      </w:pPr>
+    </w:p>
+    <w:p>
+      <w:pPr>
+        <w:pStyle w:val="HTMLPreformatted"/>
+        <w:shd w:val="clear" w:color="auto" w:fill="FFFFFF"/>
+        <w:ind w:left="360"/>
         <w:rPr>
           <w:rFonts w:ascii="Times New Roman" w:hAnsi="Times New Roman" w:cs="Times New Roman"/>
           <w:sz w:val="24"/>
@@ -7581,6 +10915,119 @@
     </w:lvl>
   </w:abstractNum>
   <w:abstractNum w:abstractNumId="3" w15:restartNumberingAfterBreak="0">
+    <w:nsid w:val="34513D78"/>
+    <w:multiLevelType w:val="hybridMultilevel"/>
+    <w:tmpl w:val="24D45566"/>
+    <w:lvl w:ilvl="0" w:tplc="0809000B">
+      <w:start w:val="1"/>
+      <w:numFmt w:val="bullet"/>
+      <w:lvlText w:val=""/>
+      <w:lvlJc w:val="left"/>
+      <w:pPr>
+        <w:ind w:left="720" w:hanging="360"/>
+      </w:pPr>
+      <w:rPr>
+        <w:rFonts w:ascii="Wingdings" w:hAnsi="Wingdings" w:hint="default"/>
+      </w:rPr>
+    </w:lvl>
+    <w:lvl w:ilvl="1" w:tplc="08090003">
+      <w:start w:val="1"/>
+      <w:numFmt w:val="bullet"/>
+      <w:lvlText w:val="o"/>
+      <w:lvlJc w:val="left"/>
+      <w:pPr>
+        <w:ind w:left="1440" w:hanging="360"/>
+      </w:pPr>
+      <w:rPr>
+        <w:rFonts w:ascii="Courier New" w:hAnsi="Courier New" w:cs="Courier New" w:hint="default"/>
+      </w:rPr>
+    </w:lvl>
+    <w:lvl w:ilvl="2" w:tplc="08090005">
+      <w:start w:val="1"/>
+      <w:numFmt w:val="bullet"/>
+      <w:lvlText w:val=""/>
+      <w:lvlJc w:val="left"/>
+      <w:pPr>
+        <w:ind w:left="2160" w:hanging="360"/>
+      </w:pPr>
+      <w:rPr>
+        <w:rFonts w:ascii="Wingdings" w:hAnsi="Wingdings" w:hint="default"/>
+      </w:rPr>
+    </w:lvl>
+    <w:lvl w:ilvl="3" w:tplc="08090001" w:tentative="1">
+      <w:start w:val="1"/>
+      <w:numFmt w:val="bullet"/>
+      <w:lvlText w:val=""/>
+      <w:lvlJc w:val="left"/>
+      <w:pPr>
+        <w:ind w:left="2880" w:hanging="360"/>
+      </w:pPr>
+      <w:rPr>
+        <w:rFonts w:ascii="Symbol" w:hAnsi="Symbol" w:hint="default"/>
+      </w:rPr>
+    </w:lvl>
+    <w:lvl w:ilvl="4" w:tplc="08090003" w:tentative="1">
+      <w:start w:val="1"/>
+      <w:numFmt w:val="bullet"/>
+      <w:lvlText w:val="o"/>
+      <w:lvlJc w:val="left"/>
+      <w:pPr>
+        <w:ind w:left="3600" w:hanging="360"/>
+      </w:pPr>
+      <w:rPr>
+        <w:rFonts w:ascii="Courier New" w:hAnsi="Courier New" w:cs="Courier New" w:hint="default"/>
+      </w:rPr>
+    </w:lvl>
+    <w:lvl w:ilvl="5" w:tplc="08090005" w:tentative="1">
+      <w:start w:val="1"/>
+      <w:numFmt w:val="bullet"/>
+      <w:lvlText w:val=""/>
+      <w:lvlJc w:val="left"/>
+      <w:pPr>
+        <w:ind w:left="4320" w:hanging="360"/>
+      </w:pPr>
+      <w:rPr>
+        <w:rFonts w:ascii="Wingdings" w:hAnsi="Wingdings" w:hint="default"/>
+      </w:rPr>
+    </w:lvl>
+    <w:lvl w:ilvl="6" w:tplc="08090001" w:tentative="1">
+      <w:start w:val="1"/>
+      <w:numFmt w:val="bullet"/>
+      <w:lvlText w:val=""/>
+      <w:lvlJc w:val="left"/>
+      <w:pPr>
+        <w:ind w:left="5040" w:hanging="360"/>
+      </w:pPr>
+      <w:rPr>
+        <w:rFonts w:ascii="Symbol" w:hAnsi="Symbol" w:hint="default"/>
+      </w:rPr>
+    </w:lvl>
+    <w:lvl w:ilvl="7" w:tplc="08090003" w:tentative="1">
+      <w:start w:val="1"/>
+      <w:numFmt w:val="bullet"/>
+      <w:lvlText w:val="o"/>
+      <w:lvlJc w:val="left"/>
+      <w:pPr>
+        <w:ind w:left="5760" w:hanging="360"/>
+      </w:pPr>
+      <w:rPr>
+        <w:rFonts w:ascii="Courier New" w:hAnsi="Courier New" w:cs="Courier New" w:hint="default"/>
+      </w:rPr>
+    </w:lvl>
+    <w:lvl w:ilvl="8" w:tplc="08090005" w:tentative="1">
+      <w:start w:val="1"/>
+      <w:numFmt w:val="bullet"/>
+      <w:lvlText w:val=""/>
+      <w:lvlJc w:val="left"/>
+      <w:pPr>
+        <w:ind w:left="6480" w:hanging="360"/>
+      </w:pPr>
+      <w:rPr>
+        <w:rFonts w:ascii="Wingdings" w:hAnsi="Wingdings" w:hint="default"/>
+      </w:rPr>
+    </w:lvl>
+  </w:abstractNum>
+  <w:abstractNum w:abstractNumId="4" w15:restartNumberingAfterBreak="0">
     <w:nsid w:val="3C78131E"/>
     <w:multiLevelType w:val="hybridMultilevel"/>
     <w:tmpl w:val="6AF84858"/>
@@ -7693,7 +11140,120 @@
       </w:rPr>
     </w:lvl>
   </w:abstractNum>
-  <w:abstractNum w:abstractNumId="4" w15:restartNumberingAfterBreak="0">
+  <w:abstractNum w:abstractNumId="5" w15:restartNumberingAfterBreak="0">
+    <w:nsid w:val="4FD310B4"/>
+    <w:multiLevelType w:val="hybridMultilevel"/>
+    <w:tmpl w:val="E04AFB42"/>
+    <w:lvl w:ilvl="0" w:tplc="0809000B">
+      <w:start w:val="1"/>
+      <w:numFmt w:val="bullet"/>
+      <w:lvlText w:val=""/>
+      <w:lvlJc w:val="left"/>
+      <w:pPr>
+        <w:ind w:left="720" w:hanging="360"/>
+      </w:pPr>
+      <w:rPr>
+        <w:rFonts w:ascii="Wingdings" w:hAnsi="Wingdings" w:hint="default"/>
+      </w:rPr>
+    </w:lvl>
+    <w:lvl w:ilvl="1" w:tplc="08090003" w:tentative="1">
+      <w:start w:val="1"/>
+      <w:numFmt w:val="bullet"/>
+      <w:lvlText w:val="o"/>
+      <w:lvlJc w:val="left"/>
+      <w:pPr>
+        <w:ind w:left="1440" w:hanging="360"/>
+      </w:pPr>
+      <w:rPr>
+        <w:rFonts w:ascii="Courier New" w:hAnsi="Courier New" w:cs="Courier New" w:hint="default"/>
+      </w:rPr>
+    </w:lvl>
+    <w:lvl w:ilvl="2" w:tplc="08090005" w:tentative="1">
+      <w:start w:val="1"/>
+      <w:numFmt w:val="bullet"/>
+      <w:lvlText w:val=""/>
+      <w:lvlJc w:val="left"/>
+      <w:pPr>
+        <w:ind w:left="2160" w:hanging="360"/>
+      </w:pPr>
+      <w:rPr>
+        <w:rFonts w:ascii="Wingdings" w:hAnsi="Wingdings" w:hint="default"/>
+      </w:rPr>
+    </w:lvl>
+    <w:lvl w:ilvl="3" w:tplc="08090001" w:tentative="1">
+      <w:start w:val="1"/>
+      <w:numFmt w:val="bullet"/>
+      <w:lvlText w:val=""/>
+      <w:lvlJc w:val="left"/>
+      <w:pPr>
+        <w:ind w:left="2880" w:hanging="360"/>
+      </w:pPr>
+      <w:rPr>
+        <w:rFonts w:ascii="Symbol" w:hAnsi="Symbol" w:hint="default"/>
+      </w:rPr>
+    </w:lvl>
+    <w:lvl w:ilvl="4" w:tplc="08090003" w:tentative="1">
+      <w:start w:val="1"/>
+      <w:numFmt w:val="bullet"/>
+      <w:lvlText w:val="o"/>
+      <w:lvlJc w:val="left"/>
+      <w:pPr>
+        <w:ind w:left="3600" w:hanging="360"/>
+      </w:pPr>
+      <w:rPr>
+        <w:rFonts w:ascii="Courier New" w:hAnsi="Courier New" w:cs="Courier New" w:hint="default"/>
+      </w:rPr>
+    </w:lvl>
+    <w:lvl w:ilvl="5" w:tplc="08090005" w:tentative="1">
+      <w:start w:val="1"/>
+      <w:numFmt w:val="bullet"/>
+      <w:lvlText w:val=""/>
+      <w:lvlJc w:val="left"/>
+      <w:pPr>
+        <w:ind w:left="4320" w:hanging="360"/>
+      </w:pPr>
+      <w:rPr>
+        <w:rFonts w:ascii="Wingdings" w:hAnsi="Wingdings" w:hint="default"/>
+      </w:rPr>
+    </w:lvl>
+    <w:lvl w:ilvl="6" w:tplc="08090001" w:tentative="1">
+      <w:start w:val="1"/>
+      <w:numFmt w:val="bullet"/>
+      <w:lvlText w:val=""/>
+      <w:lvlJc w:val="left"/>
+      <w:pPr>
+        <w:ind w:left="5040" w:hanging="360"/>
+      </w:pPr>
+      <w:rPr>
+        <w:rFonts w:ascii="Symbol" w:hAnsi="Symbol" w:hint="default"/>
+      </w:rPr>
+    </w:lvl>
+    <w:lvl w:ilvl="7" w:tplc="08090003" w:tentative="1">
+      <w:start w:val="1"/>
+      <w:numFmt w:val="bullet"/>
+      <w:lvlText w:val="o"/>
+      <w:lvlJc w:val="left"/>
+      <w:pPr>
+        <w:ind w:left="5760" w:hanging="360"/>
+      </w:pPr>
+      <w:rPr>
+        <w:rFonts w:ascii="Courier New" w:hAnsi="Courier New" w:cs="Courier New" w:hint="default"/>
+      </w:rPr>
+    </w:lvl>
+    <w:lvl w:ilvl="8" w:tplc="08090005" w:tentative="1">
+      <w:start w:val="1"/>
+      <w:numFmt w:val="bullet"/>
+      <w:lvlText w:val=""/>
+      <w:lvlJc w:val="left"/>
+      <w:pPr>
+        <w:ind w:left="6480" w:hanging="360"/>
+      </w:pPr>
+      <w:rPr>
+        <w:rFonts w:ascii="Wingdings" w:hAnsi="Wingdings" w:hint="default"/>
+      </w:rPr>
+    </w:lvl>
+  </w:abstractNum>
+  <w:abstractNum w:abstractNumId="6" w15:restartNumberingAfterBreak="0">
     <w:nsid w:val="50BE5D26"/>
     <w:multiLevelType w:val="multilevel"/>
     <w:tmpl w:val="F12E3486"/>
@@ -7779,7 +11339,120 @@
       </w:pPr>
     </w:lvl>
   </w:abstractNum>
-  <w:abstractNum w:abstractNumId="5" w15:restartNumberingAfterBreak="0">
+  <w:abstractNum w:abstractNumId="7" w15:restartNumberingAfterBreak="0">
+    <w:nsid w:val="58CA7454"/>
+    <w:multiLevelType w:val="hybridMultilevel"/>
+    <w:tmpl w:val="2A74E6FC"/>
+    <w:lvl w:ilvl="0" w:tplc="08090001">
+      <w:start w:val="1"/>
+      <w:numFmt w:val="bullet"/>
+      <w:lvlText w:val=""/>
+      <w:lvlJc w:val="left"/>
+      <w:pPr>
+        <w:ind w:left="720" w:hanging="360"/>
+      </w:pPr>
+      <w:rPr>
+        <w:rFonts w:ascii="Symbol" w:hAnsi="Symbol" w:hint="default"/>
+      </w:rPr>
+    </w:lvl>
+    <w:lvl w:ilvl="1" w:tplc="08090003">
+      <w:start w:val="1"/>
+      <w:numFmt w:val="bullet"/>
+      <w:lvlText w:val="o"/>
+      <w:lvlJc w:val="left"/>
+      <w:pPr>
+        <w:ind w:left="1440" w:hanging="360"/>
+      </w:pPr>
+      <w:rPr>
+        <w:rFonts w:ascii="Courier New" w:hAnsi="Courier New" w:cs="Courier New" w:hint="default"/>
+      </w:rPr>
+    </w:lvl>
+    <w:lvl w:ilvl="2" w:tplc="08090005">
+      <w:start w:val="1"/>
+      <w:numFmt w:val="bullet"/>
+      <w:lvlText w:val=""/>
+      <w:lvlJc w:val="left"/>
+      <w:pPr>
+        <w:ind w:left="2160" w:hanging="360"/>
+      </w:pPr>
+      <w:rPr>
+        <w:rFonts w:ascii="Wingdings" w:hAnsi="Wingdings" w:hint="default"/>
+      </w:rPr>
+    </w:lvl>
+    <w:lvl w:ilvl="3" w:tplc="08090001" w:tentative="1">
+      <w:start w:val="1"/>
+      <w:numFmt w:val="bullet"/>
+      <w:lvlText w:val=""/>
+      <w:lvlJc w:val="left"/>
+      <w:pPr>
+        <w:ind w:left="2880" w:hanging="360"/>
+      </w:pPr>
+      <w:rPr>
+        <w:rFonts w:ascii="Symbol" w:hAnsi="Symbol" w:hint="default"/>
+      </w:rPr>
+    </w:lvl>
+    <w:lvl w:ilvl="4" w:tplc="08090003" w:tentative="1">
+      <w:start w:val="1"/>
+      <w:numFmt w:val="bullet"/>
+      <w:lvlText w:val="o"/>
+      <w:lvlJc w:val="left"/>
+      <w:pPr>
+        <w:ind w:left="3600" w:hanging="360"/>
+      </w:pPr>
+      <w:rPr>
+        <w:rFonts w:ascii="Courier New" w:hAnsi="Courier New" w:cs="Courier New" w:hint="default"/>
+      </w:rPr>
+    </w:lvl>
+    <w:lvl w:ilvl="5" w:tplc="08090005" w:tentative="1">
+      <w:start w:val="1"/>
+      <w:numFmt w:val="bullet"/>
+      <w:lvlText w:val=""/>
+      <w:lvlJc w:val="left"/>
+      <w:pPr>
+        <w:ind w:left="4320" w:hanging="360"/>
+      </w:pPr>
+      <w:rPr>
+        <w:rFonts w:ascii="Wingdings" w:hAnsi="Wingdings" w:hint="default"/>
+      </w:rPr>
+    </w:lvl>
+    <w:lvl w:ilvl="6" w:tplc="08090001" w:tentative="1">
+      <w:start w:val="1"/>
+      <w:numFmt w:val="bullet"/>
+      <w:lvlText w:val=""/>
+      <w:lvlJc w:val="left"/>
+      <w:pPr>
+        <w:ind w:left="5040" w:hanging="360"/>
+      </w:pPr>
+      <w:rPr>
+        <w:rFonts w:ascii="Symbol" w:hAnsi="Symbol" w:hint="default"/>
+      </w:rPr>
+    </w:lvl>
+    <w:lvl w:ilvl="7" w:tplc="08090003" w:tentative="1">
+      <w:start w:val="1"/>
+      <w:numFmt w:val="bullet"/>
+      <w:lvlText w:val="o"/>
+      <w:lvlJc w:val="left"/>
+      <w:pPr>
+        <w:ind w:left="5760" w:hanging="360"/>
+      </w:pPr>
+      <w:rPr>
+        <w:rFonts w:ascii="Courier New" w:hAnsi="Courier New" w:cs="Courier New" w:hint="default"/>
+      </w:rPr>
+    </w:lvl>
+    <w:lvl w:ilvl="8" w:tplc="08090005" w:tentative="1">
+      <w:start w:val="1"/>
+      <w:numFmt w:val="bullet"/>
+      <w:lvlText w:val=""/>
+      <w:lvlJc w:val="left"/>
+      <w:pPr>
+        <w:ind w:left="6480" w:hanging="360"/>
+      </w:pPr>
+      <w:rPr>
+        <w:rFonts w:ascii="Wingdings" w:hAnsi="Wingdings" w:hint="default"/>
+      </w:rPr>
+    </w:lvl>
+  </w:abstractNum>
+  <w:abstractNum w:abstractNumId="8" w15:restartNumberingAfterBreak="0">
     <w:nsid w:val="5D351610"/>
     <w:multiLevelType w:val="hybridMultilevel"/>
     <w:tmpl w:val="5172D970"/>
@@ -7893,7 +11566,7 @@
     </w:lvl>
   </w:abstractNum>
   <w:num w:numId="1">
-    <w:abstractNumId w:val="3"/>
+    <w:abstractNumId w:val="4"/>
   </w:num>
   <w:num w:numId="2">
     <w:abstractNumId w:val="0"/>
@@ -7905,10 +11578,19 @@
     <w:abstractNumId w:val="2"/>
   </w:num>
   <w:num w:numId="5">
-    <w:abstractNumId w:val="4"/>
+    <w:abstractNumId w:val="6"/>
   </w:num>
   <w:num w:numId="6">
+    <w:abstractNumId w:val="8"/>
+  </w:num>
+  <w:num w:numId="7">
+    <w:abstractNumId w:val="3"/>
+  </w:num>
+  <w:num w:numId="8">
     <w:abstractNumId w:val="5"/>
+  </w:num>
+  <w:num w:numId="9">
+    <w:abstractNumId w:val="7"/>
   </w:num>
 </w:numbering>
 </file>
@@ -8032,7 +11714,6 @@
     <w:lsdException w:name="HTML Sample" w:semiHidden="1" w:unhideWhenUsed="1"/>
     <w:lsdException w:name="HTML Typewriter" w:semiHidden="1" w:unhideWhenUsed="1"/>
     <w:lsdException w:name="HTML Variable" w:semiHidden="1" w:unhideWhenUsed="1"/>
-    <w:lsdException w:name="Normal Table" w:semiHidden="1" w:unhideWhenUsed="1"/>
     <w:lsdException w:name="annotation subject" w:semiHidden="1" w:unhideWhenUsed="1"/>
     <w:lsdException w:name="No List" w:semiHidden="1" w:unhideWhenUsed="1"/>
     <w:lsdException w:name="Outline List 1" w:semiHidden="1" w:unhideWhenUsed="1"/>
@@ -8079,10 +11760,8 @@
     <w:lsdException w:name="Table Subtle 2" w:semiHidden="1" w:unhideWhenUsed="1"/>
     <w:lsdException w:name="Table Web 1" w:semiHidden="1" w:unhideWhenUsed="1"/>
     <w:lsdException w:name="Table Web 2" w:semiHidden="1" w:unhideWhenUsed="1"/>
-    <w:lsdException w:name="Table Web 3" w:semiHidden="1" w:unhideWhenUsed="1"/>
     <w:lsdException w:name="Balloon Text" w:semiHidden="1" w:unhideWhenUsed="1"/>
     <w:lsdException w:name="Table Grid" w:uiPriority="39"/>
-    <w:lsdException w:name="Table Theme" w:semiHidden="1" w:unhideWhenUsed="1"/>
     <w:lsdException w:name="Placeholder Text" w:semiHidden="1"/>
     <w:lsdException w:name="No Spacing" w:uiPriority="1" w:qFormat="1"/>
     <w:lsdException w:name="Light Shading" w:uiPriority="60"/>
@@ -8351,6 +12030,48 @@
       <w:color w:val="2F5496" w:themeColor="accent1" w:themeShade="BF"/>
       <w:sz w:val="26"/>
       <w:szCs w:val="26"/>
+    </w:rPr>
+  </w:style>
+  <w:style w:type="paragraph" w:styleId="Heading3">
+    <w:name w:val="heading 3"/>
+    <w:basedOn w:val="Normal"/>
+    <w:next w:val="Normal"/>
+    <w:link w:val="Heading3Char"/>
+    <w:uiPriority w:val="9"/>
+    <w:unhideWhenUsed/>
+    <w:qFormat/>
+    <w:rsid w:val="00FB5DB1"/>
+    <w:pPr>
+      <w:keepNext/>
+      <w:keepLines/>
+      <w:spacing w:before="40"/>
+      <w:outlineLvl w:val="2"/>
+    </w:pPr>
+    <w:rPr>
+      <w:rFonts w:asciiTheme="majorHAnsi" w:eastAsiaTheme="majorEastAsia" w:hAnsiTheme="majorHAnsi" w:cstheme="majorBidi"/>
+      <w:color w:val="1F3763" w:themeColor="accent1" w:themeShade="7F"/>
+    </w:rPr>
+  </w:style>
+  <w:style w:type="paragraph" w:styleId="Heading4">
+    <w:name w:val="heading 4"/>
+    <w:basedOn w:val="Normal"/>
+    <w:next w:val="Normal"/>
+    <w:link w:val="Heading4Char"/>
+    <w:uiPriority w:val="9"/>
+    <w:unhideWhenUsed/>
+    <w:qFormat/>
+    <w:rsid w:val="00FB5DB1"/>
+    <w:pPr>
+      <w:keepNext/>
+      <w:keepLines/>
+      <w:spacing w:before="40"/>
+      <w:outlineLvl w:val="3"/>
+    </w:pPr>
+    <w:rPr>
+      <w:rFonts w:asciiTheme="majorHAnsi" w:eastAsiaTheme="majorEastAsia" w:hAnsiTheme="majorHAnsi" w:cstheme="majorBidi"/>
+      <w:i/>
+      <w:iCs/>
+      <w:color w:val="2F5496" w:themeColor="accent1" w:themeShade="BF"/>
     </w:rPr>
   </w:style>
   <w:style w:type="character" w:default="1" w:styleId="DefaultParagraphFont">
@@ -8637,6 +12358,30 @@
     <w:rPr>
       <w:color w:val="0563C1" w:themeColor="hyperlink"/>
       <w:u w:val="single"/>
+    </w:rPr>
+  </w:style>
+  <w:style w:type="character" w:customStyle="1" w:styleId="Heading3Char">
+    <w:name w:val="Heading 3 Char"/>
+    <w:basedOn w:val="DefaultParagraphFont"/>
+    <w:link w:val="Heading3"/>
+    <w:uiPriority w:val="9"/>
+    <w:rsid w:val="00FB5DB1"/>
+    <w:rPr>
+      <w:rFonts w:asciiTheme="majorHAnsi" w:eastAsiaTheme="majorEastAsia" w:hAnsiTheme="majorHAnsi" w:cstheme="majorBidi"/>
+      <w:color w:val="1F3763" w:themeColor="accent1" w:themeShade="7F"/>
+    </w:rPr>
+  </w:style>
+  <w:style w:type="character" w:customStyle="1" w:styleId="Heading4Char">
+    <w:name w:val="Heading 4 Char"/>
+    <w:basedOn w:val="DefaultParagraphFont"/>
+    <w:link w:val="Heading4"/>
+    <w:uiPriority w:val="9"/>
+    <w:rsid w:val="00FB5DB1"/>
+    <w:rPr>
+      <w:rFonts w:asciiTheme="majorHAnsi" w:eastAsiaTheme="majorEastAsia" w:hAnsiTheme="majorHAnsi" w:cstheme="majorBidi"/>
+      <w:i/>
+      <w:iCs/>
+      <w:color w:val="2F5496" w:themeColor="accent1" w:themeShade="BF"/>
     </w:rPr>
   </w:style>
 </w:styles>

</xml_diff>

<commit_message>
=Checkpoint before modifying code into Append mode, in order to process <5k chunks of the vocabulary.
Former-commit-id: e4aae790df34bfc871a49c36a259cb0713cd5e99
Former-commit-id: e6940647e96c1af496666821dafcd16dfbd1c812
</commit_message>
<xml_diff>
--- a/Documents/Task1_DeveloperDiary.docx
+++ b/Documents/Task1_DeveloperDiary.docx
@@ -28,7 +28,7 @@
       <w:r>
         <w:fldChar w:fldCharType="separate"/>
       </w:r>
-      <w:hyperlink w:anchor="_Toc22301666" w:history="1">
+      <w:hyperlink w:anchor="_Toc22302255" w:history="1">
         <w:r>
           <w:rPr>
             <w:rStyle w:val="Hyperlink"/>
@@ -55,7 +55,7 @@
             <w:noProof/>
             <w:webHidden/>
           </w:rPr>
-          <w:instrText xml:space="preserve"> PAGEREF _Toc22301666 \h </w:instrText>
+          <w:instrText xml:space="preserve"> PAGEREF _Toc22302255 \h </w:instrText>
         </w:r>
         <w:r>
           <w:rPr>
@@ -103,7 +103,7 @@
           <w:lang w:eastAsia="en-GB"/>
         </w:rPr>
       </w:pPr>
-      <w:hyperlink w:anchor="_Toc22301667" w:history="1">
+      <w:hyperlink w:anchor="_Toc22302256" w:history="1">
         <w:r>
           <w:rPr>
             <w:rStyle w:val="Hyperlink"/>
@@ -130,7 +130,7 @@
             <w:noProof/>
             <w:webHidden/>
           </w:rPr>
-          <w:instrText xml:space="preserve"> PAGEREF _Toc22301667 \h </w:instrText>
+          <w:instrText xml:space="preserve"> PAGEREF _Toc22302256 \h </w:instrText>
         </w:r>
         <w:r>
           <w:rPr>
@@ -176,7 +176,7 @@
           <w:lang w:eastAsia="en-GB"/>
         </w:rPr>
       </w:pPr>
-      <w:hyperlink w:anchor="_Toc22301668" w:history="1">
+      <w:hyperlink w:anchor="_Toc22302257" w:history="1">
         <w:r>
           <w:rPr>
             <w:rStyle w:val="Hyperlink"/>
@@ -203,7 +203,7 @@
             <w:noProof/>
             <w:webHidden/>
           </w:rPr>
-          <w:instrText xml:space="preserve"> PAGEREF _Toc22301668 \h </w:instrText>
+          <w:instrText xml:space="preserve"> PAGEREF _Toc22302257 \h </w:instrText>
         </w:r>
         <w:r>
           <w:rPr>
@@ -249,7 +249,7 @@
           <w:lang w:eastAsia="en-GB"/>
         </w:rPr>
       </w:pPr>
-      <w:hyperlink w:anchor="_Toc22301669" w:history="1">
+      <w:hyperlink w:anchor="_Toc22302258" w:history="1">
         <w:r>
           <w:rPr>
             <w:rStyle w:val="Hyperlink"/>
@@ -276,7 +276,7 @@
             <w:noProof/>
             <w:webHidden/>
           </w:rPr>
-          <w:instrText xml:space="preserve"> PAGEREF _Toc22301669 \h </w:instrText>
+          <w:instrText xml:space="preserve"> PAGEREF _Toc22302258 \h </w:instrText>
         </w:r>
         <w:r>
           <w:rPr>
@@ -323,7 +323,7 @@
           <w:lang w:eastAsia="en-GB"/>
         </w:rPr>
       </w:pPr>
-      <w:hyperlink w:anchor="_Toc22301670" w:history="1">
+      <w:hyperlink w:anchor="_Toc22302259" w:history="1">
         <w:r>
           <w:rPr>
             <w:rStyle w:val="Hyperlink"/>
@@ -350,7 +350,7 @@
             <w:noProof/>
             <w:webHidden/>
           </w:rPr>
-          <w:instrText xml:space="preserve"> PAGEREF _Toc22301670 \h </w:instrText>
+          <w:instrText xml:space="preserve"> PAGEREF _Toc22302259 \h </w:instrText>
         </w:r>
         <w:r>
           <w:rPr>
@@ -409,7 +409,7 @@
       <w:pPr>
         <w:pStyle w:val="Heading1"/>
       </w:pPr>
-      <w:bookmarkStart w:id="0" w:name="_Toc22301666"/>
+      <w:bookmarkStart w:id="0" w:name="_Toc22302255"/>
       <w:r>
         <w:t>Reflections and the next st</w:t>
       </w:r>
@@ -3625,7 +3625,7 @@
       <w:pPr>
         <w:pStyle w:val="Heading1"/>
       </w:pPr>
-      <w:bookmarkStart w:id="1" w:name="_Toc22301667"/>
+      <w:bookmarkStart w:id="1" w:name="_Toc22302256"/>
       <w:r>
         <w:lastRenderedPageBreak/>
         <w:t>Development – 1</w:t>
@@ -4621,7 +4621,7 @@
       <w:pPr>
         <w:pStyle w:val="Heading2"/>
       </w:pPr>
-      <w:bookmarkStart w:id="2" w:name="_Toc22301668"/>
+      <w:bookmarkStart w:id="2" w:name="_Toc22302257"/>
       <w:r>
         <w:lastRenderedPageBreak/>
         <w:t xml:space="preserve">Step </w:t>
@@ -7149,7 +7149,7 @@
       <w:pPr>
         <w:pStyle w:val="Heading2"/>
       </w:pPr>
-      <w:bookmarkStart w:id="3" w:name="_Toc22301669"/>
+      <w:bookmarkStart w:id="3" w:name="_Toc22302258"/>
       <w:r>
         <w:lastRenderedPageBreak/>
         <w:t xml:space="preserve">Step </w:t>
@@ -8599,13 +8599,6 @@
           <w:szCs w:val="21"/>
         </w:rPr>
         <w:br/>
-      </w:r>
-      <w:r>
-        <w:rPr>
-          <w:rFonts w:ascii="Times New Roman" w:hAnsi="Times New Roman" w:cs="Times New Roman"/>
-          <w:sz w:val="21"/>
-          <w:szCs w:val="21"/>
-        </w:rPr>
         <w:t>3</w:t>
       </w:r>
       <w:r>
@@ -10170,19 +10163,15 @@
     </w:p>
     <w:p>
       <w:pPr>
-        <w:pStyle w:val="Heading4"/>
+        <w:pStyle w:val="Heading3"/>
         <w:rPr>
           <w:rStyle w:val="Heading3Char"/>
-          <w:sz w:val="22"/>
-          <w:szCs w:val="22"/>
-        </w:rPr>
-      </w:pPr>
-      <w:bookmarkStart w:id="4" w:name="_Toc22301670"/>
+        </w:rPr>
+      </w:pPr>
+      <w:bookmarkStart w:id="4" w:name="_Toc22302259"/>
       <w:r>
         <w:rPr>
           <w:rStyle w:val="Heading3Char"/>
-          <w:sz w:val="21"/>
-          <w:szCs w:val="21"/>
         </w:rPr>
         <w:lastRenderedPageBreak/>
         <w:t>How to deal with plural and inflected forms?</w:t>
@@ -10510,19 +10499,1442 @@
         </w:rPr>
         <w:t>:</w:t>
       </w:r>
-    </w:p>
-    <w:p>
-      <w:pPr>
-        <w:pStyle w:val="HTMLPreformatted"/>
-        <w:shd w:val="clear" w:color="auto" w:fill="FFFFFF"/>
-        <w:rPr>
-          <w:rFonts w:ascii="Times New Roman" w:hAnsi="Times New Roman" w:cs="Times New Roman"/>
-          <w:sz w:val="24"/>
-          <w:szCs w:val="24"/>
-        </w:rPr>
-      </w:pPr>
+      <w:r>
+        <w:rPr>
+          <w:rFonts w:ascii="Times New Roman" w:hAnsi="Times New Roman" w:cs="Times New Roman"/>
+          <w:sz w:val="24"/>
+          <w:szCs w:val="24"/>
+        </w:rPr>
+        <w:t xml:space="preserve"> using </w:t>
+      </w:r>
+      <w:proofErr w:type="spellStart"/>
+      <w:proofErr w:type="gramStart"/>
+      <w:r>
+        <w:rPr>
+          <w:rFonts w:ascii="Menlo" w:hAnsi="Menlo" w:cs="Menlo"/>
+          <w:sz w:val="18"/>
+          <w:szCs w:val="18"/>
+        </w:rPr>
+        <w:t>BN.retrieve</w:t>
+      </w:r>
+      <w:proofErr w:type="gramEnd"/>
+      <w:r>
+        <w:rPr>
+          <w:rFonts w:ascii="Menlo" w:hAnsi="Menlo" w:cs="Menlo"/>
+          <w:sz w:val="18"/>
+          <w:szCs w:val="18"/>
+        </w:rPr>
+        <w:t>_DESA</w:t>
+      </w:r>
+      <w:proofErr w:type="spellEnd"/>
+      <w:r>
+        <w:rPr>
+          <w:rFonts w:ascii="Menlo" w:hAnsi="Menlo" w:cs="Menlo"/>
+          <w:sz w:val="18"/>
+          <w:szCs w:val="18"/>
+        </w:rPr>
+        <w:t>(</w:t>
+      </w:r>
+      <w:r>
+        <w:rPr>
+          <w:rFonts w:ascii="Menlo" w:hAnsi="Menlo" w:cs="Menlo"/>
+          <w:sz w:val="18"/>
+          <w:szCs w:val="18"/>
+        </w:rPr>
+        <w:t>‘</w:t>
+      </w:r>
+      <w:r>
+        <w:rPr>
+          <w:rFonts w:ascii="Menlo" w:hAnsi="Menlo" w:cs="Menlo"/>
+          <w:sz w:val="18"/>
+          <w:szCs w:val="18"/>
+        </w:rPr>
+        <w:t>moved')</w:t>
+      </w:r>
+    </w:p>
+    <w:p>
+      <w:pPr>
+        <w:pStyle w:val="HTMLPreformatted"/>
+        <w:shd w:val="clear" w:color="auto" w:fill="FFFFFF"/>
+        <w:rPr>
+          <w:rFonts w:ascii="Times New Roman" w:hAnsi="Times New Roman" w:cs="Times New Roman"/>
+          <w:sz w:val="24"/>
+          <w:szCs w:val="24"/>
+        </w:rPr>
+      </w:pPr>
+      <w:proofErr w:type="gramStart"/>
+      <w:r>
+        <w:rPr>
+          <w:rFonts w:ascii="Times New Roman" w:hAnsi="Times New Roman" w:cs="Times New Roman"/>
+          <w:sz w:val="24"/>
+          <w:szCs w:val="24"/>
+        </w:rPr>
+        <w:t>Out[</w:t>
+      </w:r>
+      <w:proofErr w:type="gramEnd"/>
+      <w:r>
+        <w:rPr>
+          <w:rFonts w:ascii="Times New Roman" w:hAnsi="Times New Roman" w:cs="Times New Roman"/>
+          <w:sz w:val="24"/>
+          <w:szCs w:val="24"/>
+        </w:rPr>
+        <w:t xml:space="preserve">7]: </w:t>
+      </w:r>
+    </w:p>
+    <w:p>
+      <w:pPr>
+        <w:pStyle w:val="HTMLPreformatted"/>
+        <w:shd w:val="clear" w:color="auto" w:fill="FFFFFF"/>
+        <w:rPr>
+          <w:rFonts w:ascii="Times New Roman" w:hAnsi="Times New Roman" w:cs="Times New Roman"/>
+          <w:sz w:val="24"/>
+          <w:szCs w:val="24"/>
+        </w:rPr>
+      </w:pPr>
+      <w:r>
+        <w:rPr>
+          <w:rFonts w:ascii="Times New Roman" w:hAnsi="Times New Roman" w:cs="Times New Roman"/>
+          <w:sz w:val="24"/>
+          <w:szCs w:val="24"/>
+        </w:rPr>
+        <w:t>({'bn:00096594a': ['Being excited or provoked to the expression of an emotion']},</w:t>
+      </w:r>
+    </w:p>
+    <w:p>
+      <w:pPr>
+        <w:pStyle w:val="HTMLPreformatted"/>
+        <w:shd w:val="clear" w:color="auto" w:fill="FFFFFF"/>
+        <w:rPr>
+          <w:rFonts w:ascii="Times New Roman" w:hAnsi="Times New Roman" w:cs="Times New Roman"/>
+          <w:sz w:val="24"/>
+          <w:szCs w:val="24"/>
+        </w:rPr>
+      </w:pPr>
+      <w:r>
+        <w:rPr>
+          <w:rFonts w:ascii="Times New Roman" w:hAnsi="Times New Roman" w:cs="Times New Roman"/>
+          <w:sz w:val="24"/>
+          <w:szCs w:val="24"/>
+        </w:rPr>
+        <w:t xml:space="preserve"> {'bn:00096594a': ['Too moved to speak',</w:t>
+      </w:r>
+    </w:p>
+    <w:p>
+      <w:pPr>
+        <w:pStyle w:val="HTMLPreformatted"/>
+        <w:shd w:val="clear" w:color="auto" w:fill="FFFFFF"/>
+        <w:rPr>
+          <w:rFonts w:ascii="Times New Roman" w:hAnsi="Times New Roman" w:cs="Times New Roman"/>
+          <w:sz w:val="24"/>
+          <w:szCs w:val="24"/>
+        </w:rPr>
+      </w:pPr>
+      <w:r>
+        <w:rPr>
+          <w:rFonts w:ascii="Times New Roman" w:hAnsi="Times New Roman" w:cs="Times New Roman"/>
+          <w:sz w:val="24"/>
+          <w:szCs w:val="24"/>
+        </w:rPr>
+        <w:t xml:space="preserve">   "Very touched by the stranger's kindness"]},</w:t>
+      </w:r>
+    </w:p>
+    <w:p>
+      <w:pPr>
+        <w:pStyle w:val="HTMLPreformatted"/>
+        <w:shd w:val="clear" w:color="auto" w:fill="FFFFFF"/>
+        <w:rPr>
+          <w:rFonts w:ascii="Times New Roman" w:hAnsi="Times New Roman" w:cs="Times New Roman"/>
+          <w:sz w:val="24"/>
+          <w:szCs w:val="24"/>
+        </w:rPr>
+      </w:pPr>
+      <w:r>
+        <w:rPr>
+          <w:rFonts w:ascii="Times New Roman" w:hAnsi="Times New Roman" w:cs="Times New Roman"/>
+          <w:sz w:val="24"/>
+          <w:szCs w:val="24"/>
+        </w:rPr>
+        <w:t xml:space="preserve"> {'bn:00096594a': ['moved', 'affected', 'stirred', 'touched']},</w:t>
+      </w:r>
+    </w:p>
+    <w:p>
+      <w:pPr>
+        <w:pStyle w:val="HTMLPreformatted"/>
+        <w:shd w:val="clear" w:color="auto" w:fill="FFFFFF"/>
+        <w:rPr>
+          <w:rFonts w:ascii="Times New Roman" w:hAnsi="Times New Roman" w:cs="Times New Roman"/>
+          <w:sz w:val="24"/>
+          <w:szCs w:val="24"/>
+        </w:rPr>
+      </w:pPr>
+      <w:r>
+        <w:rPr>
+          <w:rFonts w:ascii="Times New Roman" w:hAnsi="Times New Roman" w:cs="Times New Roman"/>
+          <w:sz w:val="24"/>
+          <w:szCs w:val="24"/>
+        </w:rPr>
+        <w:t xml:space="preserve"> {'bn:00096594a': ['unmoved']})</w:t>
+      </w:r>
+    </w:p>
+    <w:p>
+      <w:pPr>
+        <w:pStyle w:val="HTMLPreformatted"/>
+        <w:shd w:val="clear" w:color="auto" w:fill="FFFFFF"/>
+        <w:rPr>
+          <w:rFonts w:ascii="Times New Roman" w:hAnsi="Times New Roman" w:cs="Times New Roman"/>
+          <w:sz w:val="24"/>
+          <w:szCs w:val="24"/>
+        </w:rPr>
+      </w:pPr>
+    </w:p>
+    <w:p>
+      <w:pPr>
+        <w:pStyle w:val="HTMLPreformatted"/>
+        <w:shd w:val="clear" w:color="auto" w:fill="FFFFFF"/>
+        <w:rPr>
+          <w:rFonts w:ascii="Times New Roman" w:hAnsi="Times New Roman" w:cs="Times New Roman"/>
+          <w:sz w:val="24"/>
+          <w:szCs w:val="24"/>
+        </w:rPr>
+      </w:pPr>
+      <w:r>
+        <w:rPr>
+          <w:rFonts w:ascii="Times New Roman" w:hAnsi="Times New Roman" w:cs="Times New Roman"/>
+          <w:sz w:val="24"/>
+          <w:szCs w:val="24"/>
+        </w:rPr>
+        <w:t xml:space="preserve">‘moves’ gives nothing, </w:t>
+      </w:r>
+      <w:r>
+        <w:rPr>
+          <w:rFonts w:ascii="Times New Roman" w:hAnsi="Times New Roman" w:cs="Times New Roman"/>
+          <w:sz w:val="24"/>
+          <w:szCs w:val="24"/>
+        </w:rPr>
+        <w:br/>
+      </w:r>
+      <w:proofErr w:type="spellStart"/>
+      <w:r>
+        <w:rPr>
+          <w:rFonts w:ascii="Menlo" w:hAnsi="Menlo" w:cs="Menlo"/>
+          <w:sz w:val="18"/>
+          <w:szCs w:val="18"/>
+        </w:rPr>
+        <w:t>BN.retrieve_DESA</w:t>
+      </w:r>
+      <w:proofErr w:type="spellEnd"/>
+      <w:r>
+        <w:rPr>
+          <w:rFonts w:ascii="Menlo" w:hAnsi="Menlo" w:cs="Menlo"/>
+          <w:sz w:val="18"/>
+          <w:szCs w:val="18"/>
+        </w:rPr>
+        <w:t>('moves')</w:t>
+      </w:r>
+    </w:p>
+    <w:p>
+      <w:pPr>
+        <w:pStyle w:val="HTMLPreformatted"/>
+        <w:shd w:val="clear" w:color="auto" w:fill="FFFFFF"/>
+        <w:rPr>
+          <w:rFonts w:ascii="Times New Roman" w:hAnsi="Times New Roman" w:cs="Times New Roman"/>
+          <w:sz w:val="24"/>
+          <w:szCs w:val="24"/>
+        </w:rPr>
+      </w:pPr>
+      <w:proofErr w:type="gramStart"/>
+      <w:r>
+        <w:rPr>
+          <w:rFonts w:ascii="Times New Roman" w:hAnsi="Times New Roman" w:cs="Times New Roman"/>
+          <w:sz w:val="24"/>
+          <w:szCs w:val="24"/>
+        </w:rPr>
+        <w:t>Out[</w:t>
+      </w:r>
+      <w:proofErr w:type="gramEnd"/>
+      <w:r>
+        <w:rPr>
+          <w:rFonts w:ascii="Times New Roman" w:hAnsi="Times New Roman" w:cs="Times New Roman"/>
+          <w:sz w:val="24"/>
+          <w:szCs w:val="24"/>
+        </w:rPr>
+        <w:t>8]: ({}, {}, {}, {})</w:t>
+      </w:r>
+    </w:p>
+    <w:p>
+      <w:pPr>
+        <w:pStyle w:val="HTMLPreformatted"/>
+        <w:shd w:val="clear" w:color="auto" w:fill="FFFFFF"/>
+        <w:rPr>
+          <w:rFonts w:ascii="Times New Roman" w:hAnsi="Times New Roman" w:cs="Times New Roman"/>
+          <w:sz w:val="24"/>
+          <w:szCs w:val="24"/>
+        </w:rPr>
+      </w:pPr>
+    </w:p>
+    <w:p>
+      <w:pPr>
+        <w:pStyle w:val="Heading4"/>
+      </w:pPr>
+      <w:r>
+        <w:t>Hypothesis 1)</w:t>
+      </w:r>
+    </w:p>
+    <w:p>
+      <w:pPr>
+        <w:pStyle w:val="HTMLPreformatted"/>
+        <w:shd w:val="clear" w:color="auto" w:fill="FFFFFF"/>
+        <w:rPr>
+          <w:rFonts w:ascii="Times New Roman" w:hAnsi="Times New Roman" w:cs="Times New Roman"/>
+          <w:sz w:val="24"/>
+          <w:szCs w:val="24"/>
+        </w:rPr>
+      </w:pPr>
+    </w:p>
+    <w:p>
+      <w:pPr>
+        <w:pStyle w:val="HTMLPreformatted"/>
+        <w:shd w:val="clear" w:color="auto" w:fill="FFFFFF"/>
+        <w:rPr>
+          <w:rFonts w:ascii="Times New Roman" w:hAnsi="Times New Roman" w:cs="Times New Roman"/>
+          <w:sz w:val="24"/>
+          <w:szCs w:val="24"/>
+        </w:rPr>
+      </w:pPr>
+      <w:r>
+        <w:rPr>
+          <w:rFonts w:ascii="Times New Roman" w:hAnsi="Times New Roman" w:cs="Times New Roman"/>
+          <w:sz w:val="24"/>
+          <w:szCs w:val="24"/>
+        </w:rPr>
+        <w:t>Consider</w:t>
+      </w:r>
+      <w:r>
+        <w:rPr>
+          <w:rFonts w:ascii="Times New Roman" w:hAnsi="Times New Roman" w:cs="Times New Roman"/>
+          <w:sz w:val="24"/>
+          <w:szCs w:val="24"/>
+        </w:rPr>
+        <w:t xml:space="preserve"> the vocabulary:</w:t>
+      </w:r>
+      <w:r>
+        <w:rPr>
+          <w:rFonts w:ascii="Times New Roman" w:hAnsi="Times New Roman" w:cs="Times New Roman"/>
+          <w:sz w:val="24"/>
+          <w:szCs w:val="24"/>
+        </w:rPr>
+        <w:t xml:space="preserve"> for every word, lemmatize it. Is it identical to itself?</w:t>
+      </w:r>
+    </w:p>
+    <w:p>
+      <w:pPr>
+        <w:pStyle w:val="HTMLPreformatted"/>
+        <w:shd w:val="clear" w:color="auto" w:fill="FFFFFF"/>
+        <w:rPr>
+          <w:rFonts w:ascii="Times New Roman" w:hAnsi="Times New Roman" w:cs="Times New Roman"/>
+          <w:sz w:val="24"/>
+          <w:szCs w:val="24"/>
+        </w:rPr>
+      </w:pPr>
+      <w:r>
+        <w:rPr>
+          <w:rFonts w:ascii="Times New Roman" w:hAnsi="Times New Roman" w:cs="Times New Roman"/>
+          <w:sz w:val="24"/>
+          <w:szCs w:val="24"/>
+        </w:rPr>
+        <w:t>If yes, there is no need to do anything.</w:t>
+      </w:r>
+    </w:p>
+    <w:p>
+      <w:pPr>
+        <w:pStyle w:val="HTMLPreformatted"/>
+        <w:shd w:val="clear" w:color="auto" w:fill="FFFFFF"/>
+        <w:rPr>
+          <w:rFonts w:ascii="Times New Roman" w:hAnsi="Times New Roman" w:cs="Times New Roman"/>
+          <w:sz w:val="24"/>
+          <w:szCs w:val="24"/>
+        </w:rPr>
+      </w:pPr>
+      <w:r>
+        <w:rPr>
+          <w:rFonts w:ascii="Times New Roman" w:hAnsi="Times New Roman" w:cs="Times New Roman"/>
+          <w:sz w:val="24"/>
+          <w:szCs w:val="24"/>
+        </w:rPr>
+        <w:t>If no, mark it away as an Inflected Form.</w:t>
+      </w:r>
+    </w:p>
+    <w:p>
+      <w:pPr>
+        <w:pStyle w:val="HTMLPreformatted"/>
+        <w:shd w:val="clear" w:color="auto" w:fill="FFFFFF"/>
+        <w:rPr>
+          <w:rFonts w:ascii="Times New Roman" w:hAnsi="Times New Roman" w:cs="Times New Roman"/>
+          <w:sz w:val="24"/>
+          <w:szCs w:val="24"/>
+        </w:rPr>
+      </w:pPr>
+    </w:p>
+    <w:p>
+      <w:pPr>
+        <w:pStyle w:val="HTMLPreformatted"/>
+        <w:shd w:val="clear" w:color="auto" w:fill="FFFFFF"/>
+        <w:rPr>
+          <w:rFonts w:ascii="Times New Roman" w:hAnsi="Times New Roman" w:cs="Times New Roman"/>
+          <w:sz w:val="24"/>
+          <w:szCs w:val="24"/>
+        </w:rPr>
+      </w:pPr>
+      <w:r>
+        <w:rPr>
+          <w:rFonts w:ascii="Times New Roman" w:hAnsi="Times New Roman" w:cs="Times New Roman"/>
+          <w:sz w:val="24"/>
+          <w:szCs w:val="24"/>
+        </w:rPr>
+        <w:t xml:space="preserve">Examples of Lemmatization (and </w:t>
+      </w:r>
+      <w:proofErr w:type="spellStart"/>
+      <w:r>
+        <w:rPr>
+          <w:rFonts w:ascii="Times New Roman" w:hAnsi="Times New Roman" w:cs="Times New Roman"/>
+          <w:sz w:val="24"/>
+          <w:szCs w:val="24"/>
+        </w:rPr>
+        <w:t>PoS</w:t>
+      </w:r>
+      <w:proofErr w:type="spellEnd"/>
+      <w:r>
+        <w:rPr>
+          <w:rFonts w:ascii="Times New Roman" w:hAnsi="Times New Roman" w:cs="Times New Roman"/>
+          <w:sz w:val="24"/>
+          <w:szCs w:val="24"/>
+        </w:rPr>
+        <w:t xml:space="preserve"> tagging) with </w:t>
+      </w:r>
+      <w:proofErr w:type="spellStart"/>
+      <w:r>
+        <w:rPr>
+          <w:rFonts w:ascii="Times New Roman" w:hAnsi="Times New Roman" w:cs="Times New Roman"/>
+          <w:sz w:val="24"/>
+          <w:szCs w:val="24"/>
+        </w:rPr>
+        <w:t>nltk</w:t>
+      </w:r>
+      <w:proofErr w:type="spellEnd"/>
+      <w:r>
+        <w:rPr>
+          <w:rFonts w:ascii="Times New Roman" w:hAnsi="Times New Roman" w:cs="Times New Roman"/>
+          <w:sz w:val="24"/>
+          <w:szCs w:val="24"/>
+        </w:rPr>
+        <w:t>:</w:t>
+      </w:r>
+    </w:p>
+    <w:p>
+      <w:pPr>
+        <w:pStyle w:val="HTMLPreformatted"/>
+        <w:shd w:val="clear" w:color="auto" w:fill="FFFFFF"/>
+        <w:rPr>
+          <w:rFonts w:ascii="Times New Roman" w:hAnsi="Times New Roman" w:cs="Times New Roman"/>
+          <w:sz w:val="24"/>
+          <w:szCs w:val="24"/>
+        </w:rPr>
+      </w:pPr>
+      <w:r>
+        <w:rPr>
+          <w:rFonts w:ascii="Times New Roman" w:hAnsi="Times New Roman" w:cs="Times New Roman"/>
+          <w:sz w:val="24"/>
+          <w:szCs w:val="24"/>
+        </w:rPr>
+        <w:t>“</w:t>
+      </w:r>
+      <w:r>
+        <w:rPr>
+          <w:rFonts w:ascii="Times New Roman" w:hAnsi="Times New Roman" w:cs="Times New Roman"/>
+          <w:sz w:val="24"/>
+          <w:szCs w:val="24"/>
+        </w:rPr>
+        <w:t xml:space="preserve">moved" </w:t>
+      </w:r>
+      <w:r>
+        <w:rPr>
+          <w:rFonts w:ascii="Times New Roman" w:hAnsi="Times New Roman" w:cs="Times New Roman"/>
+          <w:sz w:val="24"/>
+          <w:szCs w:val="24"/>
+        </w:rPr>
+        <w:t xml:space="preserve">-&gt; </w:t>
+      </w:r>
+      <w:r>
+        <w:rPr>
+          <w:rFonts w:ascii="Times New Roman" w:hAnsi="Times New Roman" w:cs="Times New Roman"/>
+          <w:sz w:val="24"/>
+          <w:szCs w:val="24"/>
+        </w:rPr>
+        <w:t>'move'</w:t>
+      </w:r>
+      <w:r>
+        <w:rPr>
+          <w:rFonts w:ascii="Times New Roman" w:hAnsi="Times New Roman" w:cs="Times New Roman"/>
+          <w:sz w:val="24"/>
+          <w:szCs w:val="24"/>
+        </w:rPr>
+        <w:t xml:space="preserve"> (</w:t>
+      </w:r>
+      <w:r>
+        <w:rPr>
+          <w:rFonts w:ascii="Times New Roman" w:hAnsi="Times New Roman" w:cs="Times New Roman"/>
+          <w:sz w:val="24"/>
+          <w:szCs w:val="24"/>
+        </w:rPr>
+        <w:t>'VBN')</w:t>
+      </w:r>
+    </w:p>
+    <w:p>
+      <w:pPr>
+        <w:pStyle w:val="HTMLPreformatted"/>
+        <w:shd w:val="clear" w:color="auto" w:fill="FFFFFF"/>
+        <w:rPr>
+          <w:rFonts w:ascii="Times New Roman" w:hAnsi="Times New Roman" w:cs="Times New Roman"/>
+          <w:sz w:val="24"/>
+          <w:szCs w:val="24"/>
+        </w:rPr>
+      </w:pPr>
+      <w:r>
+        <w:rPr>
+          <w:rFonts w:ascii="Times New Roman" w:hAnsi="Times New Roman" w:cs="Times New Roman"/>
+          <w:sz w:val="24"/>
+          <w:szCs w:val="24"/>
+        </w:rPr>
+        <w:t>“</w:t>
+      </w:r>
+      <w:r>
+        <w:rPr>
+          <w:rFonts w:ascii="Times New Roman" w:hAnsi="Times New Roman" w:cs="Times New Roman"/>
+          <w:sz w:val="24"/>
+          <w:szCs w:val="24"/>
+        </w:rPr>
+        <w:t xml:space="preserve">moves" </w:t>
+      </w:r>
+      <w:r>
+        <w:rPr>
+          <w:rFonts w:ascii="Times New Roman" w:hAnsi="Times New Roman" w:cs="Times New Roman"/>
+          <w:sz w:val="24"/>
+          <w:szCs w:val="24"/>
+        </w:rPr>
+        <w:t xml:space="preserve">-&gt; </w:t>
+      </w:r>
+      <w:r>
+        <w:rPr>
+          <w:rFonts w:ascii="Times New Roman" w:hAnsi="Times New Roman" w:cs="Times New Roman"/>
+          <w:sz w:val="24"/>
+          <w:szCs w:val="24"/>
+        </w:rPr>
+        <w:t>'move'</w:t>
+      </w:r>
+      <w:r>
+        <w:rPr>
+          <w:rFonts w:ascii="Times New Roman" w:hAnsi="Times New Roman" w:cs="Times New Roman"/>
+          <w:sz w:val="24"/>
+          <w:szCs w:val="24"/>
+        </w:rPr>
+        <w:t xml:space="preserve"> (</w:t>
+      </w:r>
+      <w:r>
+        <w:rPr>
+          <w:rFonts w:ascii="Times New Roman" w:hAnsi="Times New Roman" w:cs="Times New Roman"/>
+          <w:sz w:val="24"/>
+          <w:szCs w:val="24"/>
+        </w:rPr>
+        <w:t>'NNS'</w:t>
+      </w:r>
+      <w:r>
+        <w:rPr>
+          <w:rFonts w:ascii="Times New Roman" w:hAnsi="Times New Roman" w:cs="Times New Roman"/>
+          <w:sz w:val="24"/>
+          <w:szCs w:val="24"/>
+        </w:rPr>
+        <w:t>)</w:t>
+      </w:r>
+    </w:p>
+    <w:p>
+      <w:pPr>
+        <w:pStyle w:val="HTMLPreformatted"/>
+        <w:shd w:val="clear" w:color="auto" w:fill="FFFFFF"/>
+        <w:rPr>
+          <w:rFonts w:ascii="Times New Roman" w:hAnsi="Times New Roman" w:cs="Times New Roman"/>
+          <w:sz w:val="24"/>
+          <w:szCs w:val="24"/>
+        </w:rPr>
+      </w:pPr>
+      <w:r>
+        <w:rPr>
+          <w:rFonts w:ascii="Times New Roman" w:hAnsi="Times New Roman" w:cs="Times New Roman"/>
+          <w:sz w:val="24"/>
+          <w:szCs w:val="24"/>
+        </w:rPr>
+        <w:t>“</w:t>
+      </w:r>
+      <w:r>
+        <w:rPr>
+          <w:rFonts w:ascii="Times New Roman" w:hAnsi="Times New Roman" w:cs="Times New Roman"/>
+          <w:sz w:val="24"/>
+          <w:szCs w:val="24"/>
+        </w:rPr>
+        <w:t xml:space="preserve">are" </w:t>
+      </w:r>
+      <w:r>
+        <w:rPr>
+          <w:rFonts w:ascii="Times New Roman" w:hAnsi="Times New Roman" w:cs="Times New Roman"/>
+          <w:sz w:val="24"/>
+          <w:szCs w:val="24"/>
+        </w:rPr>
+        <w:t xml:space="preserve">-&gt; </w:t>
+      </w:r>
+      <w:r>
+        <w:rPr>
+          <w:rFonts w:ascii="Times New Roman" w:hAnsi="Times New Roman" w:cs="Times New Roman"/>
+          <w:sz w:val="24"/>
+          <w:szCs w:val="24"/>
+        </w:rPr>
+        <w:t>'be'</w:t>
+      </w:r>
+      <w:r>
+        <w:rPr>
+          <w:rFonts w:ascii="Times New Roman" w:hAnsi="Times New Roman" w:cs="Times New Roman"/>
+          <w:sz w:val="24"/>
+          <w:szCs w:val="24"/>
+        </w:rPr>
+        <w:t xml:space="preserve"> (</w:t>
+      </w:r>
+      <w:r>
+        <w:rPr>
+          <w:rFonts w:ascii="Times New Roman" w:hAnsi="Times New Roman" w:cs="Times New Roman"/>
+          <w:sz w:val="24"/>
+          <w:szCs w:val="24"/>
+        </w:rPr>
+        <w:t>'VBP'</w:t>
+      </w:r>
+      <w:r>
+        <w:rPr>
+          <w:rFonts w:ascii="Times New Roman" w:hAnsi="Times New Roman" w:cs="Times New Roman"/>
+          <w:sz w:val="24"/>
+          <w:szCs w:val="24"/>
+        </w:rPr>
+        <w:t>)</w:t>
+      </w:r>
+    </w:p>
+    <w:p>
+      <w:pPr>
+        <w:pStyle w:val="HTMLPreformatted"/>
+        <w:shd w:val="clear" w:color="auto" w:fill="FFFFFF"/>
+        <w:rPr>
+          <w:rFonts w:ascii="Times New Roman" w:hAnsi="Times New Roman" w:cs="Times New Roman"/>
+          <w:sz w:val="24"/>
+          <w:szCs w:val="24"/>
+        </w:rPr>
+      </w:pPr>
+      <w:r>
+        <w:rPr>
+          <w:rFonts w:ascii="Times New Roman" w:hAnsi="Times New Roman" w:cs="Times New Roman"/>
+          <w:sz w:val="24"/>
+          <w:szCs w:val="24"/>
+        </w:rPr>
+        <w:t>“</w:t>
+      </w:r>
+      <w:r>
+        <w:rPr>
+          <w:rFonts w:ascii="Times New Roman" w:hAnsi="Times New Roman" w:cs="Times New Roman"/>
+          <w:sz w:val="24"/>
+          <w:szCs w:val="24"/>
+        </w:rPr>
+        <w:t>a</w:t>
+      </w:r>
+      <w:r>
+        <w:rPr>
+          <w:rFonts w:ascii="Times New Roman" w:hAnsi="Times New Roman" w:cs="Times New Roman"/>
+          <w:sz w:val="24"/>
+          <w:szCs w:val="24"/>
+        </w:rPr>
+        <w:t>cting</w:t>
+      </w:r>
+      <w:r>
+        <w:rPr>
+          <w:rFonts w:ascii="Times New Roman" w:hAnsi="Times New Roman" w:cs="Times New Roman"/>
+          <w:sz w:val="24"/>
+          <w:szCs w:val="24"/>
+        </w:rPr>
+        <w:t xml:space="preserve">" </w:t>
+      </w:r>
+      <w:r>
+        <w:rPr>
+          <w:rFonts w:ascii="Times New Roman" w:hAnsi="Times New Roman" w:cs="Times New Roman"/>
+          <w:sz w:val="24"/>
+          <w:szCs w:val="24"/>
+        </w:rPr>
+        <w:t xml:space="preserve">-&gt; </w:t>
+      </w:r>
+      <w:r>
+        <w:rPr>
+          <w:rFonts w:ascii="Times New Roman" w:hAnsi="Times New Roman" w:cs="Times New Roman"/>
+          <w:sz w:val="24"/>
+          <w:szCs w:val="24"/>
+        </w:rPr>
+        <w:t>'</w:t>
+      </w:r>
+      <w:r>
+        <w:rPr>
+          <w:rFonts w:ascii="Times New Roman" w:hAnsi="Times New Roman" w:cs="Times New Roman"/>
+          <w:sz w:val="24"/>
+          <w:szCs w:val="24"/>
+        </w:rPr>
+        <w:t>act</w:t>
+      </w:r>
+      <w:r>
+        <w:rPr>
+          <w:rFonts w:ascii="Times New Roman" w:hAnsi="Times New Roman" w:cs="Times New Roman"/>
+          <w:sz w:val="24"/>
+          <w:szCs w:val="24"/>
+        </w:rPr>
+        <w:t>'</w:t>
+      </w:r>
+      <w:r>
+        <w:rPr>
+          <w:rFonts w:ascii="Times New Roman" w:hAnsi="Times New Roman" w:cs="Times New Roman"/>
+          <w:sz w:val="24"/>
+          <w:szCs w:val="24"/>
+        </w:rPr>
+        <w:t xml:space="preserve"> (</w:t>
+      </w:r>
+      <w:r>
+        <w:rPr>
+          <w:rFonts w:ascii="Times New Roman" w:hAnsi="Times New Roman" w:cs="Times New Roman"/>
+          <w:sz w:val="24"/>
+          <w:szCs w:val="24"/>
+        </w:rPr>
+        <w:t>'VB</w:t>
+      </w:r>
+      <w:r>
+        <w:rPr>
+          <w:rFonts w:ascii="Times New Roman" w:hAnsi="Times New Roman" w:cs="Times New Roman"/>
+          <w:sz w:val="24"/>
+          <w:szCs w:val="24"/>
+        </w:rPr>
+        <w:t>G</w:t>
+      </w:r>
+      <w:r>
+        <w:rPr>
+          <w:rFonts w:ascii="Times New Roman" w:hAnsi="Times New Roman" w:cs="Times New Roman"/>
+          <w:sz w:val="24"/>
+          <w:szCs w:val="24"/>
+        </w:rPr>
+        <w:t>'</w:t>
+      </w:r>
+      <w:r>
+        <w:rPr>
+          <w:rFonts w:ascii="Times New Roman" w:hAnsi="Times New Roman" w:cs="Times New Roman"/>
+          <w:sz w:val="24"/>
+          <w:szCs w:val="24"/>
+        </w:rPr>
+        <w:t>)</w:t>
+      </w:r>
+    </w:p>
+    <w:p>
+      <w:pPr>
+        <w:pStyle w:val="HTMLPreformatted"/>
+        <w:shd w:val="clear" w:color="auto" w:fill="FFFFFF"/>
+        <w:rPr>
+          <w:rFonts w:ascii="Times New Roman" w:hAnsi="Times New Roman" w:cs="Times New Roman"/>
+          <w:sz w:val="24"/>
+          <w:szCs w:val="24"/>
+        </w:rPr>
+      </w:pPr>
+    </w:p>
+    <w:p>
+      <w:pPr>
+        <w:pStyle w:val="HTMLPreformatted"/>
+        <w:shd w:val="clear" w:color="auto" w:fill="FFFFFF"/>
+        <w:rPr>
+          <w:rFonts w:ascii="Times New Roman" w:hAnsi="Times New Roman" w:cs="Times New Roman"/>
+          <w:sz w:val="24"/>
+          <w:szCs w:val="24"/>
+        </w:rPr>
+      </w:pPr>
+      <w:r>
+        <w:rPr>
+          <w:rFonts w:ascii="Times New Roman" w:hAnsi="Times New Roman" w:cs="Times New Roman"/>
+          <w:sz w:val="24"/>
+          <w:szCs w:val="24"/>
+        </w:rPr>
+        <w:t xml:space="preserve">The Inflected form… should it change for each sense? </w:t>
+      </w:r>
+    </w:p>
+    <w:p>
+      <w:pPr>
+        <w:pStyle w:val="HTMLPreformatted"/>
+        <w:shd w:val="clear" w:color="auto" w:fill="FFFFFF"/>
+        <w:rPr>
+          <w:rFonts w:ascii="Times New Roman" w:hAnsi="Times New Roman" w:cs="Times New Roman"/>
+          <w:sz w:val="24"/>
+          <w:szCs w:val="24"/>
+        </w:rPr>
+      </w:pPr>
+      <w:r>
+        <w:rPr>
+          <w:rFonts w:ascii="Times New Roman" w:hAnsi="Times New Roman" w:cs="Times New Roman"/>
+          <w:sz w:val="24"/>
+          <w:szCs w:val="24"/>
+        </w:rPr>
+        <w:t>It should be different for each sense, but the transformation verb-to-past or noun-to-plural should not change.</w:t>
+      </w:r>
+    </w:p>
+    <w:p>
+      <w:pPr>
+        <w:pStyle w:val="HTMLPreformatted"/>
+        <w:shd w:val="clear" w:color="auto" w:fill="FFFFFF"/>
+        <w:rPr>
+          <w:rFonts w:ascii="Times New Roman" w:hAnsi="Times New Roman" w:cs="Times New Roman"/>
+          <w:sz w:val="24"/>
+          <w:szCs w:val="24"/>
+        </w:rPr>
+      </w:pPr>
+    </w:p>
+    <w:p>
+      <w:pPr>
+        <w:pStyle w:val="HTMLPreformatted"/>
+        <w:shd w:val="clear" w:color="auto" w:fill="FFFFFF"/>
+        <w:rPr>
+          <w:rFonts w:ascii="Times New Roman" w:hAnsi="Times New Roman" w:cs="Times New Roman"/>
+          <w:sz w:val="24"/>
+          <w:szCs w:val="24"/>
+        </w:rPr>
+      </w:pPr>
+      <w:r>
+        <w:rPr>
+          <w:rFonts w:ascii="Times New Roman" w:hAnsi="Times New Roman" w:cs="Times New Roman"/>
+          <w:sz w:val="24"/>
+          <w:szCs w:val="24"/>
+        </w:rPr>
+        <w:t>We can introduce new edge types in the GNN: Plural</w:t>
+      </w:r>
+      <w:r>
+        <w:rPr>
+          <w:rFonts w:ascii="Times New Roman" w:hAnsi="Times New Roman" w:cs="Times New Roman"/>
+          <w:sz w:val="24"/>
+          <w:szCs w:val="24"/>
+        </w:rPr>
+        <w:t xml:space="preserve"> (for Noun senses)</w:t>
+      </w:r>
+      <w:r>
+        <w:rPr>
+          <w:rFonts w:ascii="Times New Roman" w:hAnsi="Times New Roman" w:cs="Times New Roman"/>
+          <w:sz w:val="24"/>
+          <w:szCs w:val="24"/>
+        </w:rPr>
+        <w:t xml:space="preserve">, </w:t>
+      </w:r>
+      <w:proofErr w:type="spellStart"/>
+      <w:r>
+        <w:rPr>
+          <w:rFonts w:ascii="Times New Roman" w:hAnsi="Times New Roman" w:cs="Times New Roman"/>
+          <w:sz w:val="24"/>
+          <w:szCs w:val="24"/>
+        </w:rPr>
+        <w:t>Ver</w:t>
+      </w:r>
+      <w:r>
+        <w:rPr>
+          <w:rFonts w:ascii="Times New Roman" w:hAnsi="Times New Roman" w:cs="Times New Roman"/>
+          <w:sz w:val="24"/>
+          <w:szCs w:val="24"/>
+        </w:rPr>
+        <w:t>bDeclination</w:t>
+      </w:r>
+      <w:proofErr w:type="spellEnd"/>
+      <w:r>
+        <w:rPr>
+          <w:rFonts w:ascii="Times New Roman" w:hAnsi="Times New Roman" w:cs="Times New Roman"/>
+          <w:sz w:val="24"/>
+          <w:szCs w:val="24"/>
+        </w:rPr>
+        <w:t xml:space="preserve"> (for Verb senses)</w:t>
+      </w:r>
+      <w:r>
+        <w:rPr>
+          <w:rFonts w:ascii="Times New Roman" w:hAnsi="Times New Roman" w:cs="Times New Roman"/>
+          <w:sz w:val="24"/>
+          <w:szCs w:val="24"/>
+        </w:rPr>
+        <w:t>.</w:t>
+      </w:r>
+    </w:p>
+    <w:p>
+      <w:pPr>
+        <w:pStyle w:val="HTMLPreformatted"/>
+        <w:shd w:val="clear" w:color="auto" w:fill="FFFFFF"/>
+        <w:rPr>
+          <w:rFonts w:ascii="Times New Roman" w:hAnsi="Times New Roman" w:cs="Times New Roman"/>
+          <w:sz w:val="24"/>
+          <w:szCs w:val="24"/>
+        </w:rPr>
+      </w:pPr>
+    </w:p>
+    <w:p>
+      <w:pPr>
+        <w:pStyle w:val="HTMLPreformatted"/>
+        <w:shd w:val="clear" w:color="auto" w:fill="FFFFFF"/>
+        <w:rPr>
+          <w:rFonts w:ascii="Times New Roman" w:hAnsi="Times New Roman" w:cs="Times New Roman"/>
+          <w:sz w:val="24"/>
+          <w:szCs w:val="24"/>
+        </w:rPr>
+      </w:pPr>
+    </w:p>
+    <w:p>
+      <w:pPr>
+        <w:pStyle w:val="HTMLPreformatted"/>
+        <w:shd w:val="clear" w:color="auto" w:fill="FFFFFF"/>
+        <w:rPr>
+          <w:rFonts w:ascii="Times New Roman" w:hAnsi="Times New Roman" w:cs="Times New Roman"/>
+          <w:sz w:val="24"/>
+          <w:szCs w:val="24"/>
+        </w:rPr>
+      </w:pPr>
+    </w:p>
+    <w:p>
+      <w:pPr>
+        <w:pStyle w:val="HTMLPreformatted"/>
+        <w:shd w:val="clear" w:color="auto" w:fill="FFFFFF"/>
+        <w:rPr>
+          <w:rFonts w:ascii="Times New Roman" w:hAnsi="Times New Roman" w:cs="Times New Roman"/>
+          <w:sz w:val="24"/>
+          <w:szCs w:val="24"/>
+        </w:rPr>
+      </w:pPr>
+    </w:p>
+    <w:p>
+      <w:pPr>
+        <w:pStyle w:val="HTMLPreformatted"/>
+        <w:shd w:val="clear" w:color="auto" w:fill="FFFFFF"/>
+        <w:rPr>
+          <w:rFonts w:ascii="Times New Roman" w:hAnsi="Times New Roman" w:cs="Times New Roman"/>
+          <w:sz w:val="24"/>
+          <w:szCs w:val="24"/>
+        </w:rPr>
+      </w:pPr>
+    </w:p>
+    <w:p>
+      <w:pPr>
+        <w:pStyle w:val="Heading3"/>
+      </w:pPr>
+      <w:r>
+        <w:lastRenderedPageBreak/>
+        <w:t>U</w:t>
+      </w:r>
+      <w:r>
+        <w:t>sing the Vocabulary to retrieve KB data.</w:t>
+      </w:r>
+    </w:p>
+    <w:p>
+      <w:pPr>
+        <w:pStyle w:val="HTMLPreformatted"/>
+        <w:shd w:val="clear" w:color="auto" w:fill="FFFFFF"/>
+        <w:rPr>
+          <w:rFonts w:ascii="Times New Roman" w:hAnsi="Times New Roman" w:cs="Times New Roman"/>
+          <w:sz w:val="24"/>
+          <w:szCs w:val="24"/>
+        </w:rPr>
+      </w:pPr>
+    </w:p>
+    <w:p>
+      <w:pPr>
+        <w:pStyle w:val="HTMLPreformatted"/>
+        <w:shd w:val="clear" w:color="auto" w:fill="FFFFFF"/>
+        <w:rPr>
+          <w:rFonts w:ascii="Times New Roman" w:hAnsi="Times New Roman" w:cs="Times New Roman"/>
+          <w:sz w:val="24"/>
+          <w:szCs w:val="24"/>
+        </w:rPr>
+      </w:pPr>
+      <w:r>
+        <w:rPr>
+          <w:rFonts w:ascii="Times New Roman" w:hAnsi="Times New Roman" w:cs="Times New Roman"/>
+          <w:sz w:val="24"/>
+          <w:szCs w:val="24"/>
+        </w:rPr>
+        <w:t xml:space="preserve">We extracted a vocabulary of 31628 words from WikiText-2, </w:t>
+      </w:r>
+      <w:r>
+        <w:rPr>
+          <w:rFonts w:ascii="Times New Roman" w:hAnsi="Times New Roman" w:cs="Times New Roman"/>
+          <w:sz w:val="24"/>
+          <w:szCs w:val="24"/>
+        </w:rPr>
+        <w:t xml:space="preserve">setting </w:t>
+      </w:r>
+      <w:proofErr w:type="spellStart"/>
+      <w:r>
+        <w:rPr>
+          <w:rFonts w:ascii="Times New Roman" w:hAnsi="Times New Roman" w:cs="Times New Roman"/>
+          <w:sz w:val="24"/>
+          <w:szCs w:val="24"/>
+        </w:rPr>
+        <w:t>min_count</w:t>
+      </w:r>
+      <w:proofErr w:type="spellEnd"/>
+      <w:r>
+        <w:rPr>
+          <w:rFonts w:ascii="Times New Roman" w:hAnsi="Times New Roman" w:cs="Times New Roman"/>
+          <w:sz w:val="24"/>
+          <w:szCs w:val="24"/>
+        </w:rPr>
+        <w:t>=2.</w:t>
+      </w:r>
+    </w:p>
+    <w:p>
+      <w:pPr>
+        <w:pStyle w:val="HTMLPreformatted"/>
+        <w:shd w:val="clear" w:color="auto" w:fill="FFFFFF"/>
+        <w:rPr>
+          <w:rFonts w:ascii="Times New Roman" w:hAnsi="Times New Roman" w:cs="Times New Roman"/>
+          <w:sz w:val="24"/>
+          <w:szCs w:val="24"/>
+        </w:rPr>
+      </w:pPr>
+    </w:p>
+    <w:p>
+      <w:pPr>
+        <w:pStyle w:val="HTMLPreformatted"/>
+        <w:shd w:val="clear" w:color="auto" w:fill="FFFFFF"/>
+        <w:rPr>
+          <w:rFonts w:ascii="Times New Roman" w:hAnsi="Times New Roman" w:cs="Times New Roman"/>
+          <w:sz w:val="24"/>
+          <w:szCs w:val="24"/>
+        </w:rPr>
+      </w:pPr>
+      <w:r>
+        <w:rPr>
+          <w:rFonts w:ascii="Times New Roman" w:hAnsi="Times New Roman" w:cs="Times New Roman"/>
+          <w:sz w:val="24"/>
+          <w:szCs w:val="24"/>
+        </w:rPr>
+        <w:t xml:space="preserve">Problem: </w:t>
+      </w:r>
+      <w:proofErr w:type="spellStart"/>
+      <w:r>
+        <w:rPr>
+          <w:rFonts w:ascii="Times New Roman" w:hAnsi="Times New Roman" w:cs="Times New Roman"/>
+          <w:sz w:val="24"/>
+          <w:szCs w:val="24"/>
+        </w:rPr>
+        <w:t>BabelNet</w:t>
+      </w:r>
+      <w:proofErr w:type="spellEnd"/>
+      <w:r>
+        <w:rPr>
+          <w:rFonts w:ascii="Times New Roman" w:hAnsi="Times New Roman" w:cs="Times New Roman"/>
+          <w:sz w:val="24"/>
+          <w:szCs w:val="24"/>
+        </w:rPr>
+        <w:t xml:space="preserve"> currently allows me to send 5000 queries a day.</w:t>
+      </w:r>
+    </w:p>
+    <w:p>
+      <w:pPr>
+        <w:pStyle w:val="HTMLPreformatted"/>
+        <w:shd w:val="clear" w:color="auto" w:fill="FFFFFF"/>
+        <w:rPr>
+          <w:rFonts w:ascii="Times New Roman" w:hAnsi="Times New Roman" w:cs="Times New Roman"/>
+          <w:sz w:val="24"/>
+          <w:szCs w:val="24"/>
+        </w:rPr>
+      </w:pPr>
+    </w:p>
+    <w:p>
+      <w:pPr>
+        <w:pStyle w:val="HTMLPreformatted"/>
+        <w:shd w:val="clear" w:color="auto" w:fill="FFFFFF"/>
+        <w:rPr>
+          <w:rFonts w:ascii="Times New Roman" w:hAnsi="Times New Roman" w:cs="Times New Roman"/>
+          <w:sz w:val="24"/>
+          <w:szCs w:val="24"/>
+        </w:rPr>
+      </w:pPr>
+      <w:r>
+        <w:rPr>
+          <w:rFonts w:ascii="Times New Roman" w:hAnsi="Times New Roman" w:cs="Times New Roman"/>
+          <w:sz w:val="24"/>
+          <w:szCs w:val="24"/>
+        </w:rPr>
+        <w:t>It will be necessary to:</w:t>
+      </w:r>
+    </w:p>
+    <w:p>
+      <w:pPr>
+        <w:pStyle w:val="HTMLPreformatted"/>
+        <w:numPr>
+          <w:ilvl w:val="0"/>
+          <w:numId w:val="10"/>
+        </w:numPr>
+        <w:shd w:val="clear" w:color="auto" w:fill="FFFFFF"/>
+        <w:rPr>
+          <w:rFonts w:ascii="Times New Roman" w:hAnsi="Times New Roman" w:cs="Times New Roman"/>
+          <w:sz w:val="24"/>
+          <w:szCs w:val="24"/>
+        </w:rPr>
+      </w:pPr>
+      <w:r>
+        <w:rPr>
+          <w:rFonts w:ascii="Times New Roman" w:hAnsi="Times New Roman" w:cs="Times New Roman"/>
+          <w:sz w:val="24"/>
+          <w:szCs w:val="24"/>
+        </w:rPr>
+        <w:t xml:space="preserve">insert an Append setting to all operations in </w:t>
+      </w:r>
+      <w:proofErr w:type="spellStart"/>
+      <w:r>
+        <w:rPr>
+          <w:rFonts w:ascii="Times New Roman" w:hAnsi="Times New Roman" w:cs="Times New Roman"/>
+          <w:sz w:val="24"/>
+          <w:szCs w:val="24"/>
+        </w:rPr>
+        <w:t>PrepareInput.prepare</w:t>
+      </w:r>
+      <w:proofErr w:type="spellEnd"/>
+      <w:r>
+        <w:rPr>
+          <w:rFonts w:ascii="Times New Roman" w:hAnsi="Times New Roman" w:cs="Times New Roman"/>
+          <w:sz w:val="24"/>
+          <w:szCs w:val="24"/>
+        </w:rPr>
+        <w:t xml:space="preserve">(), or even make it the default setting and add a </w:t>
+      </w:r>
+      <w:proofErr w:type="gramStart"/>
+      <w:r>
+        <w:rPr>
+          <w:rFonts w:ascii="Times New Roman" w:hAnsi="Times New Roman" w:cs="Times New Roman"/>
+          <w:sz w:val="24"/>
+          <w:szCs w:val="24"/>
+        </w:rPr>
+        <w:t>reset(</w:t>
+      </w:r>
+      <w:proofErr w:type="gramEnd"/>
+      <w:r>
+        <w:rPr>
+          <w:rFonts w:ascii="Times New Roman" w:hAnsi="Times New Roman" w:cs="Times New Roman"/>
+          <w:sz w:val="24"/>
+          <w:szCs w:val="24"/>
+        </w:rPr>
+        <w:t>) command.</w:t>
+      </w:r>
+    </w:p>
+    <w:p>
+      <w:pPr>
+        <w:pStyle w:val="HTMLPreformatted"/>
+        <w:numPr>
+          <w:ilvl w:val="0"/>
+          <w:numId w:val="10"/>
+        </w:numPr>
+        <w:shd w:val="clear" w:color="auto" w:fill="FFFFFF"/>
+        <w:rPr>
+          <w:rFonts w:ascii="Times New Roman" w:hAnsi="Times New Roman" w:cs="Times New Roman"/>
+          <w:sz w:val="24"/>
+          <w:szCs w:val="24"/>
+        </w:rPr>
+      </w:pPr>
+      <w:r>
+        <w:rPr>
+          <w:rFonts w:ascii="Times New Roman" w:hAnsi="Times New Roman" w:cs="Times New Roman"/>
+          <w:sz w:val="24"/>
+          <w:szCs w:val="24"/>
+        </w:rPr>
+        <w:t xml:space="preserve">Correction: </w:t>
+      </w:r>
+      <w:proofErr w:type="gramStart"/>
+      <w:r>
+        <w:rPr>
+          <w:rFonts w:ascii="Times New Roman" w:hAnsi="Times New Roman" w:cs="Times New Roman"/>
+          <w:sz w:val="24"/>
+          <w:szCs w:val="24"/>
+        </w:rPr>
+        <w:t>the</w:t>
+      </w:r>
+      <w:proofErr w:type="gramEnd"/>
+      <w:r>
+        <w:rPr>
+          <w:rFonts w:ascii="Times New Roman" w:hAnsi="Times New Roman" w:cs="Times New Roman"/>
+          <w:sz w:val="24"/>
+          <w:szCs w:val="24"/>
+        </w:rPr>
+        <w:t xml:space="preserve"> Append mode has to start all the way back in </w:t>
+      </w:r>
+      <w:proofErr w:type="spellStart"/>
+      <w:r>
+        <w:rPr>
+          <w:rFonts w:ascii="Times New Roman" w:hAnsi="Times New Roman" w:cs="Times New Roman"/>
+          <w:sz w:val="24"/>
+          <w:szCs w:val="24"/>
+        </w:rPr>
+        <w:t>GetInputData</w:t>
+      </w:r>
+      <w:proofErr w:type="spellEnd"/>
+      <w:r>
+        <w:rPr>
+          <w:rFonts w:ascii="Times New Roman" w:hAnsi="Times New Roman" w:cs="Times New Roman"/>
+          <w:sz w:val="24"/>
+          <w:szCs w:val="24"/>
+        </w:rPr>
+        <w:t>.</w:t>
+      </w:r>
+    </w:p>
+    <w:p>
+      <w:pPr>
+        <w:pStyle w:val="HTMLPreformatted"/>
+        <w:shd w:val="clear" w:color="auto" w:fill="FFFFFF"/>
+        <w:rPr>
+          <w:rFonts w:ascii="Times New Roman" w:hAnsi="Times New Roman" w:cs="Times New Roman"/>
+          <w:sz w:val="24"/>
+          <w:szCs w:val="24"/>
+        </w:rPr>
+      </w:pPr>
+    </w:p>
+    <w:p>
+      <w:pPr>
+        <w:pStyle w:val="HTMLPreformatted"/>
+        <w:shd w:val="clear" w:color="auto" w:fill="FFFFFF"/>
+        <w:rPr>
+          <w:rFonts w:ascii="Times New Roman" w:hAnsi="Times New Roman" w:cs="Times New Roman"/>
+          <w:sz w:val="24"/>
+          <w:szCs w:val="24"/>
+        </w:rPr>
+      </w:pPr>
+      <w:r>
+        <w:rPr>
+          <w:rFonts w:ascii="Times New Roman" w:hAnsi="Times New Roman" w:cs="Times New Roman"/>
+          <w:sz w:val="24"/>
+          <w:szCs w:val="24"/>
+        </w:rPr>
+        <w:t>Then:</w:t>
+      </w:r>
+    </w:p>
+    <w:p>
+      <w:pPr>
+        <w:pStyle w:val="HTMLPreformatted"/>
+        <w:shd w:val="clear" w:color="auto" w:fill="FFFFFF"/>
+        <w:rPr>
+          <w:rFonts w:ascii="Times New Roman" w:hAnsi="Times New Roman" w:cs="Times New Roman"/>
+          <w:sz w:val="24"/>
+          <w:szCs w:val="24"/>
+        </w:rPr>
+      </w:pPr>
+      <w:r>
+        <w:rPr>
+          <w:rFonts w:ascii="Times New Roman" w:hAnsi="Times New Roman" w:cs="Times New Roman"/>
+          <w:sz w:val="24"/>
+          <w:szCs w:val="24"/>
+        </w:rPr>
+        <w:t xml:space="preserve">Track the number of </w:t>
+      </w:r>
+      <w:proofErr w:type="spellStart"/>
+      <w:r>
+        <w:rPr>
+          <w:rFonts w:ascii="Times New Roman" w:hAnsi="Times New Roman" w:cs="Times New Roman"/>
+          <w:sz w:val="24"/>
+          <w:szCs w:val="24"/>
+        </w:rPr>
+        <w:t>BabelNet</w:t>
+      </w:r>
+      <w:proofErr w:type="spellEnd"/>
+      <w:r>
+        <w:rPr>
+          <w:rFonts w:ascii="Times New Roman" w:hAnsi="Times New Roman" w:cs="Times New Roman"/>
+          <w:sz w:val="24"/>
+          <w:szCs w:val="24"/>
+        </w:rPr>
+        <w:t xml:space="preserve"> requests in </w:t>
+      </w:r>
+      <w:proofErr w:type="spellStart"/>
+      <w:r>
+        <w:rPr>
+          <w:rFonts w:ascii="Times New Roman" w:hAnsi="Times New Roman" w:cs="Times New Roman"/>
+          <w:sz w:val="24"/>
+          <w:szCs w:val="24"/>
+        </w:rPr>
+        <w:t>GetInputData</w:t>
+      </w:r>
+      <w:proofErr w:type="spellEnd"/>
+      <w:r>
+        <w:rPr>
+          <w:rFonts w:ascii="Times New Roman" w:hAnsi="Times New Roman" w:cs="Times New Roman"/>
+          <w:sz w:val="24"/>
+          <w:szCs w:val="24"/>
+        </w:rPr>
+        <w:t>, or just pick a random number like 3000?</w:t>
+      </w:r>
+    </w:p>
+    <w:p>
+      <w:pPr>
+        <w:pStyle w:val="HTMLPreformatted"/>
+        <w:shd w:val="clear" w:color="auto" w:fill="FFFFFF"/>
+        <w:rPr>
+          <w:rFonts w:ascii="Times New Roman" w:hAnsi="Times New Roman" w:cs="Times New Roman"/>
+          <w:sz w:val="24"/>
+          <w:szCs w:val="24"/>
+        </w:rPr>
+      </w:pPr>
+    </w:p>
+    <w:p>
+      <w:pPr>
+        <w:pStyle w:val="HTMLPreformatted"/>
+        <w:shd w:val="clear" w:color="auto" w:fill="FFFFFF"/>
+        <w:rPr>
+          <w:rFonts w:ascii="Times New Roman" w:hAnsi="Times New Roman" w:cs="Times New Roman"/>
+          <w:sz w:val="24"/>
+          <w:szCs w:val="24"/>
+        </w:rPr>
+      </w:pPr>
+      <w:r>
+        <w:rPr>
+          <w:rFonts w:ascii="Times New Roman" w:hAnsi="Times New Roman" w:cs="Times New Roman"/>
+          <w:sz w:val="24"/>
+          <w:szCs w:val="24"/>
+        </w:rPr>
+        <w:t xml:space="preserve">Tracking is better. A global variable in </w:t>
+      </w:r>
+      <w:proofErr w:type="spellStart"/>
+      <w:r>
+        <w:rPr>
+          <w:rFonts w:ascii="Times New Roman" w:hAnsi="Times New Roman" w:cs="Times New Roman"/>
+          <w:sz w:val="24"/>
+          <w:szCs w:val="24"/>
+        </w:rPr>
+        <w:t>Utils</w:t>
+      </w:r>
+      <w:proofErr w:type="spellEnd"/>
+      <w:r>
+        <w:rPr>
+          <w:rFonts w:ascii="Times New Roman" w:hAnsi="Times New Roman" w:cs="Times New Roman"/>
+          <w:sz w:val="24"/>
+          <w:szCs w:val="24"/>
+        </w:rPr>
+        <w:t xml:space="preserve"> can do it.</w:t>
+      </w:r>
+    </w:p>
+    <w:p>
+      <w:pPr>
+        <w:pStyle w:val="HTMLPreformatted"/>
+        <w:shd w:val="clear" w:color="auto" w:fill="FFFFFF"/>
+        <w:rPr>
+          <w:rFonts w:ascii="Times New Roman" w:hAnsi="Times New Roman" w:cs="Times New Roman"/>
+          <w:sz w:val="24"/>
+          <w:szCs w:val="24"/>
+        </w:rPr>
+      </w:pPr>
+      <w:r>
+        <w:rPr>
+          <w:rFonts w:ascii="Times New Roman" w:hAnsi="Times New Roman" w:cs="Times New Roman"/>
+          <w:sz w:val="24"/>
+          <w:szCs w:val="24"/>
+        </w:rPr>
+        <w:t xml:space="preserve">If I use this choice… then I must save in a </w:t>
+      </w:r>
+      <w:proofErr w:type="spellStart"/>
+      <w:r>
+        <w:rPr>
+          <w:rFonts w:ascii="Times New Roman" w:hAnsi="Times New Roman" w:cs="Times New Roman"/>
+          <w:sz w:val="24"/>
+          <w:szCs w:val="24"/>
+        </w:rPr>
+        <w:t>txt</w:t>
+      </w:r>
+      <w:proofErr w:type="spellEnd"/>
+      <w:r>
+        <w:rPr>
+          <w:rFonts w:ascii="Times New Roman" w:hAnsi="Times New Roman" w:cs="Times New Roman"/>
+          <w:sz w:val="24"/>
+          <w:szCs w:val="24"/>
+        </w:rPr>
+        <w:t xml:space="preserve"> </w:t>
+      </w:r>
+      <w:proofErr w:type="gramStart"/>
+      <w:r>
+        <w:rPr>
+          <w:rFonts w:ascii="Times New Roman" w:hAnsi="Times New Roman" w:cs="Times New Roman"/>
+          <w:sz w:val="24"/>
+          <w:szCs w:val="24"/>
+        </w:rPr>
+        <w:t>file</w:t>
+      </w:r>
+      <w:proofErr w:type="gramEnd"/>
+      <w:r>
+        <w:rPr>
+          <w:rFonts w:ascii="Times New Roman" w:hAnsi="Times New Roman" w:cs="Times New Roman"/>
+          <w:sz w:val="24"/>
+          <w:szCs w:val="24"/>
+        </w:rPr>
+        <w:t xml:space="preserve"> the vocabulary index I processed last.</w:t>
+      </w:r>
+    </w:p>
+    <w:p>
+      <w:pPr>
+        <w:pStyle w:val="HTMLPreformatted"/>
+        <w:shd w:val="clear" w:color="auto" w:fill="FFFFFF"/>
+        <w:rPr>
+          <w:rFonts w:ascii="Times New Roman" w:hAnsi="Times New Roman" w:cs="Times New Roman"/>
+          <w:sz w:val="24"/>
+          <w:szCs w:val="24"/>
+        </w:rPr>
+      </w:pPr>
+      <w:r>
+        <w:rPr>
+          <w:rFonts w:ascii="Times New Roman" w:hAnsi="Times New Roman" w:cs="Times New Roman"/>
+          <w:sz w:val="24"/>
+          <w:szCs w:val="24"/>
+        </w:rPr>
+        <w:t>And then, start the processing from the next one.</w:t>
+      </w:r>
       <w:bookmarkStart w:id="5" w:name="_GoBack"/>
       <w:bookmarkEnd w:id="5"/>
+    </w:p>
+    <w:p>
+      <w:pPr>
+        <w:pStyle w:val="HTMLPreformatted"/>
+        <w:shd w:val="clear" w:color="auto" w:fill="FFFFFF"/>
+        <w:rPr>
+          <w:rFonts w:ascii="Times New Roman" w:hAnsi="Times New Roman" w:cs="Times New Roman"/>
+          <w:sz w:val="24"/>
+          <w:szCs w:val="24"/>
+        </w:rPr>
+      </w:pPr>
+    </w:p>
+    <w:p>
+      <w:pPr>
+        <w:pStyle w:val="HTMLPreformatted"/>
+        <w:shd w:val="clear" w:color="auto" w:fill="FFFFFF"/>
+        <w:rPr>
+          <w:rFonts w:ascii="Times New Roman" w:hAnsi="Times New Roman" w:cs="Times New Roman"/>
+          <w:sz w:val="24"/>
+          <w:szCs w:val="24"/>
+        </w:rPr>
+      </w:pPr>
+      <w:r>
+        <w:rPr>
+          <w:rFonts w:ascii="Times New Roman" w:hAnsi="Times New Roman" w:cs="Times New Roman"/>
+          <w:sz w:val="24"/>
+          <w:szCs w:val="24"/>
+        </w:rPr>
+        <w:t xml:space="preserve"> </w:t>
+      </w:r>
+    </w:p>
+    <w:p>
+      <w:pPr>
+        <w:pStyle w:val="HTMLPreformatted"/>
+        <w:shd w:val="clear" w:color="auto" w:fill="FFFFFF"/>
+        <w:rPr>
+          <w:rFonts w:ascii="Times New Roman" w:hAnsi="Times New Roman" w:cs="Times New Roman"/>
+          <w:sz w:val="24"/>
+          <w:szCs w:val="24"/>
+        </w:rPr>
+      </w:pPr>
     </w:p>
     <w:p>
       <w:pPr>
@@ -11466,6 +12878,119 @@
       </w:pPr>
       <w:rPr>
         <w:rFonts w:ascii="Symbol" w:hAnsi="Symbol" w:hint="default"/>
+      </w:rPr>
+    </w:lvl>
+    <w:lvl w:ilvl="1" w:tplc="08090003" w:tentative="1">
+      <w:start w:val="1"/>
+      <w:numFmt w:val="bullet"/>
+      <w:lvlText w:val="o"/>
+      <w:lvlJc w:val="left"/>
+      <w:pPr>
+        <w:ind w:left="1440" w:hanging="360"/>
+      </w:pPr>
+      <w:rPr>
+        <w:rFonts w:ascii="Courier New" w:hAnsi="Courier New" w:cs="Courier New" w:hint="default"/>
+      </w:rPr>
+    </w:lvl>
+    <w:lvl w:ilvl="2" w:tplc="08090005" w:tentative="1">
+      <w:start w:val="1"/>
+      <w:numFmt w:val="bullet"/>
+      <w:lvlText w:val=""/>
+      <w:lvlJc w:val="left"/>
+      <w:pPr>
+        <w:ind w:left="2160" w:hanging="360"/>
+      </w:pPr>
+      <w:rPr>
+        <w:rFonts w:ascii="Wingdings" w:hAnsi="Wingdings" w:hint="default"/>
+      </w:rPr>
+    </w:lvl>
+    <w:lvl w:ilvl="3" w:tplc="08090001" w:tentative="1">
+      <w:start w:val="1"/>
+      <w:numFmt w:val="bullet"/>
+      <w:lvlText w:val=""/>
+      <w:lvlJc w:val="left"/>
+      <w:pPr>
+        <w:ind w:left="2880" w:hanging="360"/>
+      </w:pPr>
+      <w:rPr>
+        <w:rFonts w:ascii="Symbol" w:hAnsi="Symbol" w:hint="default"/>
+      </w:rPr>
+    </w:lvl>
+    <w:lvl w:ilvl="4" w:tplc="08090003" w:tentative="1">
+      <w:start w:val="1"/>
+      <w:numFmt w:val="bullet"/>
+      <w:lvlText w:val="o"/>
+      <w:lvlJc w:val="left"/>
+      <w:pPr>
+        <w:ind w:left="3600" w:hanging="360"/>
+      </w:pPr>
+      <w:rPr>
+        <w:rFonts w:ascii="Courier New" w:hAnsi="Courier New" w:cs="Courier New" w:hint="default"/>
+      </w:rPr>
+    </w:lvl>
+    <w:lvl w:ilvl="5" w:tplc="08090005" w:tentative="1">
+      <w:start w:val="1"/>
+      <w:numFmt w:val="bullet"/>
+      <w:lvlText w:val=""/>
+      <w:lvlJc w:val="left"/>
+      <w:pPr>
+        <w:ind w:left="4320" w:hanging="360"/>
+      </w:pPr>
+      <w:rPr>
+        <w:rFonts w:ascii="Wingdings" w:hAnsi="Wingdings" w:hint="default"/>
+      </w:rPr>
+    </w:lvl>
+    <w:lvl w:ilvl="6" w:tplc="08090001" w:tentative="1">
+      <w:start w:val="1"/>
+      <w:numFmt w:val="bullet"/>
+      <w:lvlText w:val=""/>
+      <w:lvlJc w:val="left"/>
+      <w:pPr>
+        <w:ind w:left="5040" w:hanging="360"/>
+      </w:pPr>
+      <w:rPr>
+        <w:rFonts w:ascii="Symbol" w:hAnsi="Symbol" w:hint="default"/>
+      </w:rPr>
+    </w:lvl>
+    <w:lvl w:ilvl="7" w:tplc="08090003" w:tentative="1">
+      <w:start w:val="1"/>
+      <w:numFmt w:val="bullet"/>
+      <w:lvlText w:val="o"/>
+      <w:lvlJc w:val="left"/>
+      <w:pPr>
+        <w:ind w:left="5760" w:hanging="360"/>
+      </w:pPr>
+      <w:rPr>
+        <w:rFonts w:ascii="Courier New" w:hAnsi="Courier New" w:cs="Courier New" w:hint="default"/>
+      </w:rPr>
+    </w:lvl>
+    <w:lvl w:ilvl="8" w:tplc="08090005" w:tentative="1">
+      <w:start w:val="1"/>
+      <w:numFmt w:val="bullet"/>
+      <w:lvlText w:val=""/>
+      <w:lvlJc w:val="left"/>
+      <w:pPr>
+        <w:ind w:left="6480" w:hanging="360"/>
+      </w:pPr>
+      <w:rPr>
+        <w:rFonts w:ascii="Wingdings" w:hAnsi="Wingdings" w:hint="default"/>
+      </w:rPr>
+    </w:lvl>
+  </w:abstractNum>
+  <w:abstractNum w:abstractNumId="9" w15:restartNumberingAfterBreak="0">
+    <w:nsid w:val="649F6B0F"/>
+    <w:multiLevelType w:val="hybridMultilevel"/>
+    <w:tmpl w:val="F3F21CA0"/>
+    <w:lvl w:ilvl="0" w:tplc="1DD83D6E">
+      <w:start w:val="2"/>
+      <w:numFmt w:val="bullet"/>
+      <w:lvlText w:val="-"/>
+      <w:lvlJc w:val="left"/>
+      <w:pPr>
+        <w:ind w:left="720" w:hanging="360"/>
+      </w:pPr>
+      <w:rPr>
+        <w:rFonts w:ascii="Times New Roman" w:eastAsia="Times New Roman" w:hAnsi="Times New Roman" w:cs="Times New Roman" w:hint="default"/>
       </w:rPr>
     </w:lvl>
     <w:lvl w:ilvl="1" w:tplc="08090003" w:tentative="1">
@@ -11591,6 +13116,9 @@
   </w:num>
   <w:num w:numId="9">
     <w:abstractNumId w:val="7"/>
+  </w:num>
+  <w:num w:numId="10">
+    <w:abstractNumId w:val="9"/>
   </w:num>
 </w:numbering>
 </file>
@@ -11714,6 +13242,7 @@
     <w:lsdException w:name="HTML Sample" w:semiHidden="1" w:unhideWhenUsed="1"/>
     <w:lsdException w:name="HTML Typewriter" w:semiHidden="1" w:unhideWhenUsed="1"/>
     <w:lsdException w:name="HTML Variable" w:semiHidden="1" w:unhideWhenUsed="1"/>
+    <w:lsdException w:name="Normal Table" w:semiHidden="1" w:unhideWhenUsed="1"/>
     <w:lsdException w:name="annotation subject" w:semiHidden="1" w:unhideWhenUsed="1"/>
     <w:lsdException w:name="No List" w:semiHidden="1" w:unhideWhenUsed="1"/>
     <w:lsdException w:name="Outline List 1" w:semiHidden="1" w:unhideWhenUsed="1"/>
@@ -11760,8 +13289,10 @@
     <w:lsdException w:name="Table Subtle 2" w:semiHidden="1" w:unhideWhenUsed="1"/>
     <w:lsdException w:name="Table Web 1" w:semiHidden="1" w:unhideWhenUsed="1"/>
     <w:lsdException w:name="Table Web 2" w:semiHidden="1" w:unhideWhenUsed="1"/>
+    <w:lsdException w:name="Table Web 3" w:semiHidden="1" w:unhideWhenUsed="1"/>
     <w:lsdException w:name="Balloon Text" w:semiHidden="1" w:unhideWhenUsed="1"/>
     <w:lsdException w:name="Table Grid" w:uiPriority="39"/>
+    <w:lsdException w:name="Table Theme" w:semiHidden="1" w:unhideWhenUsed="1"/>
     <w:lsdException w:name="Placeholder Text" w:semiHidden="1"/>
     <w:lsdException w:name="No Spacing" w:uiPriority="1" w:qFormat="1"/>
     <w:lsdException w:name="Light Shading" w:uiPriority="60"/>

</xml_diff>

<commit_message>
=The Phrases now work.
Former-commit-id: e7c2c12bf40f3ca76369454551bd02836b80116f
Former-commit-id: 22a73b420457b233fa4cfaca4e5dbd0359fcb37f
</commit_message>
<xml_diff>
--- a/Documents/Task1_DeveloperDiary.docx
+++ b/Documents/Task1_DeveloperDiary.docx
@@ -4170,7 +4170,6 @@
         </w:rPr>
         <w:t xml:space="preserve">confirmed as valid. </w:t>
       </w:r>
-      <w:proofErr w:type="spellStart"/>
       <w:r>
         <w:rPr>
           <w:rFonts w:ascii="Times New Roman" w:hAnsi="Times New Roman" w:cs="Times New Roman"/>
@@ -4179,18 +4178,7 @@
           <w:sz w:val="24"/>
           <w:szCs w:val="24"/>
         </w:rPr>
-        <w:t>I</w:t>
-      </w:r>
-      <w:proofErr w:type="spellEnd"/>
-      <w:r>
-        <w:rPr>
-          <w:rFonts w:ascii="Times New Roman" w:hAnsi="Times New Roman" w:cs="Times New Roman"/>
-          <w:b/>
-          <w:bCs/>
-          <w:sz w:val="24"/>
-          <w:szCs w:val="24"/>
-        </w:rPr>
-        <w:t xml:space="preserve"> can recognize “moved to Denmark </w:t>
+        <w:t xml:space="preserve">I can recognize “moved to Denmark </w:t>
       </w:r>
       <w:proofErr w:type="gramStart"/>
       <w:r>
@@ -8683,28 +8671,6 @@
           <w:szCs w:val="24"/>
         </w:rPr>
       </w:pPr>
-    </w:p>
-    <w:p>
-      <w:pPr>
-        <w:pStyle w:val="HTMLPreformatted"/>
-        <w:shd w:val="clear" w:color="auto" w:fill="FFFFFF"/>
-        <w:rPr>
-          <w:rFonts w:ascii="Times New Roman" w:hAnsi="Times New Roman" w:cs="Times New Roman"/>
-          <w:sz w:val="24"/>
-          <w:szCs w:val="24"/>
-        </w:rPr>
-      </w:pPr>
-    </w:p>
-    <w:p>
-      <w:pPr>
-        <w:pStyle w:val="HTMLPreformatted"/>
-        <w:shd w:val="clear" w:color="auto" w:fill="FFFFFF"/>
-        <w:rPr>
-          <w:rFonts w:ascii="Times New Roman" w:hAnsi="Times New Roman" w:cs="Times New Roman"/>
-          <w:sz w:val="24"/>
-          <w:szCs w:val="24"/>
-        </w:rPr>
-      </w:pPr>
       <w:r>
         <w:rPr>
           <w:rFonts w:ascii="Times New Roman" w:hAnsi="Times New Roman" w:cs="Times New Roman"/>
@@ -10378,7 +10344,6 @@
           <w:sz w:val="24"/>
           <w:szCs w:val="24"/>
         </w:rPr>
-        <w:lastRenderedPageBreak/>
         <w:t>move</w:t>
       </w:r>
       <w:r>
@@ -10465,17 +10430,6 @@
     </w:p>
     <w:p>
       <w:pPr>
-        <w:pStyle w:val="HTMLPreformatted"/>
-        <w:shd w:val="clear" w:color="auto" w:fill="FFFFFF"/>
-        <w:rPr>
-          <w:rFonts w:ascii="Times New Roman" w:hAnsi="Times New Roman" w:cs="Times New Roman"/>
-          <w:sz w:val="24"/>
-          <w:szCs w:val="24"/>
-        </w:rPr>
-      </w:pPr>
-    </w:p>
-    <w:p>
-      <w:pPr>
         <w:pStyle w:val="Heading3"/>
         <w:rPr>
           <w:rStyle w:val="Heading3Char"/>
@@ -11626,7 +11580,6 @@
           <w:sz w:val="24"/>
           <w:szCs w:val="24"/>
         </w:rPr>
-        <w:lastRenderedPageBreak/>
         <w:t>We can introduce new edge types in the GNN: Plural</w:t>
       </w:r>
       <w:r>
@@ -12861,8 +12814,35 @@
           <w:sz w:val="18"/>
           <w:szCs w:val="18"/>
         </w:rPr>
-        <w:t xml:space="preserve">.', 'The common raven, also known as the northern raven, is a large </w:t>
-      </w:r>
+        <w:t>.', 'The common raven, also known as the northern raven, is a large all-black passerine bird.', 'A bird that is usually black, very rarely white', 'A large black bird, similar to the crow, but larger.'], 'bn:00092393v': ['Feed greedily'], 'bn:00092392v': ['Obtain or seize by violence']}, {'bn:00086765v': ['He devoured three sandwiches'</w:t>
+      </w:r>
+      <w:r>
+        <w:rPr>
+          <w:rFonts w:ascii="Menlo" w:hAnsi="Menlo" w:cs="Menlo"/>
+          <w:sz w:val="18"/>
+          <w:szCs w:val="18"/>
+        </w:rPr>
+        <w:t>…</w:t>
+      </w:r>
+      <w:r>
+        <w:rPr>
+          <w:rFonts w:ascii="Menlo" w:hAnsi="Menlo" w:cs="Menlo"/>
+          <w:sz w:val="18"/>
+          <w:szCs w:val="18"/>
+        </w:rPr>
+        <w:t xml:space="preserve">}, </w:t>
+      </w:r>
+    </w:p>
+    <w:p>
+      <w:pPr>
+        <w:pStyle w:val="HTMLPreformatted"/>
+        <w:shd w:val="clear" w:color="auto" w:fill="FFFFFF"/>
+        <w:rPr>
+          <w:rFonts w:ascii="Menlo" w:hAnsi="Menlo" w:cs="Menlo"/>
+          <w:sz w:val="18"/>
+          <w:szCs w:val="18"/>
+        </w:rPr>
+      </w:pPr>
       <w:r>
         <w:rPr>
           <w:rFonts w:ascii="Menlo" w:hAnsi="Menlo" w:cs="Menlo"/>
@@ -12870,7 +12850,385 @@
           <w:szCs w:val="18"/>
         </w:rPr>
         <w:lastRenderedPageBreak/>
-        <w:t>all-black passerine bird.', 'A bird that is usually black, very rarely white', 'A large black bird, similar to the crow, but larger.'], 'bn:00092393v': ['Feed greedily'], 'bn:00092392v': ['Obtain or seize by violence']}, {'bn:00086765v': ['He devoured three sandwiches'</w:t>
+        <w:t>{'bn:00086765v': ['devour', '</w:t>
+      </w:r>
+      <w:proofErr w:type="spellStart"/>
+      <w:r>
+        <w:rPr>
+          <w:rFonts w:ascii="Menlo" w:hAnsi="Menlo" w:cs="Menlo"/>
+          <w:sz w:val="18"/>
+          <w:szCs w:val="18"/>
+        </w:rPr>
+        <w:t>guttle</w:t>
+      </w:r>
+      <w:proofErr w:type="spellEnd"/>
+      <w:r>
+        <w:rPr>
+          <w:rFonts w:ascii="Menlo" w:hAnsi="Menlo" w:cs="Menlo"/>
+          <w:sz w:val="18"/>
+          <w:szCs w:val="18"/>
+        </w:rPr>
+        <w:t>', 'raven', 'pig', 'devour', '</w:t>
+      </w:r>
+      <w:proofErr w:type="spellStart"/>
+      <w:r>
+        <w:rPr>
+          <w:rFonts w:ascii="Menlo" w:hAnsi="Menlo" w:cs="Menlo"/>
+          <w:sz w:val="18"/>
+          <w:szCs w:val="18"/>
+        </w:rPr>
+        <w:t>guttle</w:t>
+      </w:r>
+      <w:proofErr w:type="spellEnd"/>
+      <w:r>
+        <w:rPr>
+          <w:rFonts w:ascii="Menlo" w:hAnsi="Menlo" w:cs="Menlo"/>
+          <w:sz w:val="18"/>
+          <w:szCs w:val="18"/>
+        </w:rPr>
+        <w:t>'], 'bn:00091936v': ['raven', 'prey', 'predate', 'predate', 'prey', 'raven', 'predate'], 'bn:00022930n': ['raven', '</w:t>
+      </w:r>
+      <w:proofErr w:type="spellStart"/>
+      <w:r>
+        <w:rPr>
+          <w:rFonts w:ascii="Menlo" w:hAnsi="Menlo" w:cs="Menlo"/>
+          <w:sz w:val="18"/>
+          <w:szCs w:val="18"/>
+        </w:rPr>
+        <w:t>corvus_corax</w:t>
+      </w:r>
+      <w:proofErr w:type="spellEnd"/>
+      <w:r>
+        <w:rPr>
+          <w:rFonts w:ascii="Menlo" w:hAnsi="Menlo" w:cs="Menlo"/>
+          <w:sz w:val="18"/>
+          <w:szCs w:val="18"/>
+        </w:rPr>
+        <w:t>', '</w:t>
+      </w:r>
+      <w:proofErr w:type="spellStart"/>
+      <w:r>
+        <w:rPr>
+          <w:rFonts w:ascii="Menlo" w:hAnsi="Menlo" w:cs="Menlo"/>
+          <w:sz w:val="18"/>
+          <w:szCs w:val="18"/>
+        </w:rPr>
+        <w:t>common_raven</w:t>
+      </w:r>
+      <w:proofErr w:type="spellEnd"/>
+      <w:r>
+        <w:rPr>
+          <w:rFonts w:ascii="Menlo" w:hAnsi="Menlo" w:cs="Menlo"/>
+          <w:sz w:val="18"/>
+          <w:szCs w:val="18"/>
+        </w:rPr>
+        <w:t>', 'raven', '</w:t>
+      </w:r>
+      <w:proofErr w:type="spellStart"/>
+      <w:r>
+        <w:rPr>
+          <w:rFonts w:ascii="Menlo" w:hAnsi="Menlo" w:cs="Menlo"/>
+          <w:sz w:val="18"/>
+          <w:szCs w:val="18"/>
+        </w:rPr>
+        <w:t>common_raven</w:t>
+      </w:r>
+      <w:proofErr w:type="spellEnd"/>
+      <w:r>
+        <w:rPr>
+          <w:rFonts w:ascii="Menlo" w:hAnsi="Menlo" w:cs="Menlo"/>
+          <w:sz w:val="18"/>
+          <w:szCs w:val="18"/>
+        </w:rPr>
+        <w:t>', '</w:t>
+      </w:r>
+      <w:proofErr w:type="spellStart"/>
+      <w:r>
+        <w:rPr>
+          <w:rFonts w:ascii="Menlo" w:hAnsi="Menlo" w:cs="Menlo"/>
+          <w:sz w:val="18"/>
+          <w:szCs w:val="18"/>
+        </w:rPr>
+        <w:t>corvus_corax</w:t>
+      </w:r>
+      <w:proofErr w:type="spellEnd"/>
+      <w:r>
+        <w:rPr>
+          <w:rFonts w:ascii="Menlo" w:hAnsi="Menlo" w:cs="Menlo"/>
+          <w:sz w:val="18"/>
+          <w:szCs w:val="18"/>
+        </w:rPr>
+        <w:t>', 'raven', 'raven', '</w:t>
+      </w:r>
+      <w:proofErr w:type="spellStart"/>
+      <w:r>
+        <w:rPr>
+          <w:rFonts w:ascii="Menlo" w:hAnsi="Menlo" w:cs="Menlo"/>
+          <w:sz w:val="18"/>
+          <w:szCs w:val="18"/>
+        </w:rPr>
+        <w:t>common_raven</w:t>
+      </w:r>
+      <w:proofErr w:type="spellEnd"/>
+      <w:r>
+        <w:rPr>
+          <w:rFonts w:ascii="Menlo" w:hAnsi="Menlo" w:cs="Menlo"/>
+          <w:sz w:val="18"/>
+          <w:szCs w:val="18"/>
+        </w:rPr>
+        <w:t>', '</w:t>
+      </w:r>
+      <w:proofErr w:type="spellStart"/>
+      <w:r>
+        <w:rPr>
+          <w:rFonts w:ascii="Menlo" w:hAnsi="Menlo" w:cs="Menlo"/>
+          <w:sz w:val="18"/>
+          <w:szCs w:val="18"/>
+        </w:rPr>
+        <w:t>northern_raven</w:t>
+      </w:r>
+      <w:proofErr w:type="spellEnd"/>
+      <w:r>
+        <w:rPr>
+          <w:rFonts w:ascii="Menlo" w:hAnsi="Menlo" w:cs="Menlo"/>
+          <w:sz w:val="18"/>
+          <w:szCs w:val="18"/>
+        </w:rPr>
+        <w:t>', 'raven', '</w:t>
+      </w:r>
+      <w:proofErr w:type="spellStart"/>
+      <w:r>
+        <w:rPr>
+          <w:rFonts w:ascii="Menlo" w:hAnsi="Menlo" w:cs="Menlo"/>
+          <w:sz w:val="18"/>
+          <w:szCs w:val="18"/>
+        </w:rPr>
+        <w:t>common_raven</w:t>
+      </w:r>
+      <w:proofErr w:type="spellEnd"/>
+      <w:r>
+        <w:rPr>
+          <w:rFonts w:ascii="Menlo" w:hAnsi="Menlo" w:cs="Menlo"/>
+          <w:sz w:val="18"/>
+          <w:szCs w:val="18"/>
+        </w:rPr>
+        <w:t>', 'corbie', '</w:t>
+      </w:r>
+      <w:proofErr w:type="spellStart"/>
+      <w:r>
+        <w:rPr>
+          <w:rFonts w:ascii="Menlo" w:hAnsi="Menlo" w:cs="Menlo"/>
+          <w:sz w:val="18"/>
+          <w:szCs w:val="18"/>
+        </w:rPr>
+        <w:t>northern_raven</w:t>
+      </w:r>
+      <w:proofErr w:type="spellEnd"/>
+      <w:r>
+        <w:rPr>
+          <w:rFonts w:ascii="Menlo" w:hAnsi="Menlo" w:cs="Menlo"/>
+          <w:sz w:val="18"/>
+          <w:szCs w:val="18"/>
+        </w:rPr>
+        <w:t>', 'raven', 'ravens', '</w:t>
+      </w:r>
+      <w:proofErr w:type="spellStart"/>
+      <w:r>
+        <w:rPr>
+          <w:rFonts w:ascii="Menlo" w:hAnsi="Menlo" w:cs="Menlo"/>
+          <w:sz w:val="18"/>
+          <w:szCs w:val="18"/>
+        </w:rPr>
+        <w:t>canary_islands_raven</w:t>
+      </w:r>
+      <w:proofErr w:type="spellEnd"/>
+      <w:r>
+        <w:rPr>
+          <w:rFonts w:ascii="Menlo" w:hAnsi="Menlo" w:cs="Menlo"/>
+          <w:sz w:val="18"/>
+          <w:szCs w:val="18"/>
+        </w:rPr>
+        <w:t>', '</w:t>
+      </w:r>
+      <w:proofErr w:type="spellStart"/>
+      <w:r>
+        <w:rPr>
+          <w:rFonts w:ascii="Menlo" w:hAnsi="Menlo" w:cs="Menlo"/>
+          <w:sz w:val="18"/>
+          <w:szCs w:val="18"/>
+        </w:rPr>
+        <w:t>common_raven</w:t>
+      </w:r>
+      <w:proofErr w:type="spellEnd"/>
+      <w:r>
+        <w:rPr>
+          <w:rFonts w:ascii="Menlo" w:hAnsi="Menlo" w:cs="Menlo"/>
+          <w:sz w:val="18"/>
+          <w:szCs w:val="18"/>
+        </w:rPr>
+        <w:t>', 'corbies', '</w:t>
+      </w:r>
+      <w:proofErr w:type="spellStart"/>
+      <w:r>
+        <w:rPr>
+          <w:rFonts w:ascii="Menlo" w:hAnsi="Menlo" w:cs="Menlo"/>
+          <w:sz w:val="18"/>
+          <w:szCs w:val="18"/>
+        </w:rPr>
+        <w:t>corvus_corax</w:t>
+      </w:r>
+      <w:proofErr w:type="spellEnd"/>
+      <w:r>
+        <w:rPr>
+          <w:rFonts w:ascii="Menlo" w:hAnsi="Menlo" w:cs="Menlo"/>
+          <w:sz w:val="18"/>
+          <w:szCs w:val="18"/>
+        </w:rPr>
+        <w:t>', '</w:t>
+      </w:r>
+      <w:proofErr w:type="spellStart"/>
+      <w:r>
+        <w:rPr>
+          <w:rFonts w:ascii="Menlo" w:hAnsi="Menlo" w:cs="Menlo"/>
+          <w:sz w:val="18"/>
+          <w:szCs w:val="18"/>
+        </w:rPr>
+        <w:t>corvus_corax_varius</w:t>
+      </w:r>
+      <w:proofErr w:type="spellEnd"/>
+      <w:r>
+        <w:rPr>
+          <w:rFonts w:ascii="Menlo" w:hAnsi="Menlo" w:cs="Menlo"/>
+          <w:sz w:val="18"/>
+          <w:szCs w:val="18"/>
+        </w:rPr>
+        <w:t>', '</w:t>
+      </w:r>
+      <w:proofErr w:type="spellStart"/>
+      <w:r>
+        <w:rPr>
+          <w:rFonts w:ascii="Menlo" w:hAnsi="Menlo" w:cs="Menlo"/>
+          <w:sz w:val="18"/>
+          <w:szCs w:val="18"/>
+        </w:rPr>
+        <w:t>corvus_tingitanus</w:t>
+      </w:r>
+      <w:proofErr w:type="spellEnd"/>
+      <w:r>
+        <w:rPr>
+          <w:rFonts w:ascii="Menlo" w:hAnsi="Menlo" w:cs="Menlo"/>
+          <w:sz w:val="18"/>
+          <w:szCs w:val="18"/>
+        </w:rPr>
+        <w:t>', '</w:t>
+      </w:r>
+      <w:proofErr w:type="spellStart"/>
+      <w:r>
+        <w:rPr>
+          <w:rFonts w:ascii="Menlo" w:hAnsi="Menlo" w:cs="Menlo"/>
+          <w:sz w:val="18"/>
+          <w:szCs w:val="18"/>
+        </w:rPr>
+        <w:t>northern_raven</w:t>
+      </w:r>
+      <w:proofErr w:type="spellEnd"/>
+      <w:r>
+        <w:rPr>
+          <w:rFonts w:ascii="Menlo" w:hAnsi="Menlo" w:cs="Menlo"/>
+          <w:sz w:val="18"/>
+          <w:szCs w:val="18"/>
+        </w:rPr>
+        <w:t>', '</w:t>
+      </w:r>
+      <w:proofErr w:type="spellStart"/>
+      <w:r>
+        <w:rPr>
+          <w:rFonts w:ascii="Menlo" w:hAnsi="Menlo" w:cs="Menlo"/>
+          <w:sz w:val="18"/>
+          <w:szCs w:val="18"/>
+        </w:rPr>
+        <w:t>northern_raven</w:t>
+      </w:r>
+      <w:proofErr w:type="spellEnd"/>
+      <w:r>
+        <w:rPr>
+          <w:rFonts w:ascii="Menlo" w:hAnsi="Menlo" w:cs="Menlo"/>
+          <w:sz w:val="18"/>
+          <w:szCs w:val="18"/>
+        </w:rPr>
+        <w:t>', '</w:t>
+      </w:r>
+      <w:proofErr w:type="spellStart"/>
+      <w:r>
+        <w:rPr>
+          <w:rFonts w:ascii="Menlo" w:hAnsi="Menlo" w:cs="Menlo"/>
+          <w:sz w:val="18"/>
+          <w:szCs w:val="18"/>
+        </w:rPr>
+        <w:t>raen</w:t>
+      </w:r>
+      <w:proofErr w:type="spellEnd"/>
+      <w:r>
+        <w:rPr>
+          <w:rFonts w:ascii="Menlo" w:hAnsi="Menlo" w:cs="Menlo"/>
+          <w:sz w:val="18"/>
+          <w:szCs w:val="18"/>
+        </w:rPr>
+        <w:t>', '</w:t>
+      </w:r>
+      <w:proofErr w:type="spellStart"/>
+      <w:r>
+        <w:rPr>
+          <w:rFonts w:ascii="Menlo" w:hAnsi="Menlo" w:cs="Menlo"/>
+          <w:sz w:val="18"/>
+          <w:szCs w:val="18"/>
+        </w:rPr>
+        <w:t>western_raven</w:t>
+      </w:r>
+      <w:proofErr w:type="spellEnd"/>
+      <w:r>
+        <w:rPr>
+          <w:rFonts w:ascii="Menlo" w:hAnsi="Menlo" w:cs="Menlo"/>
+          <w:sz w:val="18"/>
+          <w:szCs w:val="18"/>
+        </w:rPr>
+        <w:t>', '</w:t>
+      </w:r>
+      <w:proofErr w:type="spellStart"/>
+      <w:r>
+        <w:rPr>
+          <w:rFonts w:ascii="Menlo" w:hAnsi="Menlo" w:cs="Menlo"/>
+          <w:sz w:val="18"/>
+          <w:szCs w:val="18"/>
+        </w:rPr>
+        <w:t>western_raven</w:t>
+      </w:r>
+      <w:proofErr w:type="spellEnd"/>
+      <w:r>
+        <w:rPr>
+          <w:rFonts w:ascii="Menlo" w:hAnsi="Menlo" w:cs="Menlo"/>
+          <w:sz w:val="18"/>
+          <w:szCs w:val="18"/>
+        </w:rPr>
+        <w:t>', 'corbie', 'corbie', 'raven', '</w:t>
+      </w:r>
+      <w:proofErr w:type="spellStart"/>
+      <w:r>
+        <w:rPr>
+          <w:rFonts w:ascii="Menlo" w:hAnsi="Menlo" w:cs="Menlo"/>
+          <w:sz w:val="18"/>
+          <w:szCs w:val="18"/>
+        </w:rPr>
+        <w:t>ravin</w:t>
+      </w:r>
+      <w:proofErr w:type="spellEnd"/>
+      <w:r>
+        <w:rPr>
+          <w:rFonts w:ascii="Menlo" w:hAnsi="Menlo" w:cs="Menlo"/>
+          <w:sz w:val="18"/>
+          <w:szCs w:val="18"/>
+        </w:rPr>
+        <w:t>', 'raven'</w:t>
       </w:r>
       <w:r>
         <w:rPr>
@@ -12886,419 +13244,6 @@
           <w:sz w:val="18"/>
           <w:szCs w:val="18"/>
         </w:rPr>
-        <w:t xml:space="preserve">}, </w:t>
-      </w:r>
-    </w:p>
-    <w:p>
-      <w:pPr>
-        <w:pStyle w:val="HTMLPreformatted"/>
-        <w:shd w:val="clear" w:color="auto" w:fill="FFFFFF"/>
-        <w:rPr>
-          <w:rFonts w:ascii="Menlo" w:hAnsi="Menlo" w:cs="Menlo"/>
-          <w:sz w:val="18"/>
-          <w:szCs w:val="18"/>
-        </w:rPr>
-      </w:pPr>
-      <w:r>
-        <w:rPr>
-          <w:rFonts w:ascii="Menlo" w:hAnsi="Menlo" w:cs="Menlo"/>
-          <w:sz w:val="18"/>
-          <w:szCs w:val="18"/>
-        </w:rPr>
-        <w:t>{'bn:00086765v': ['devour', '</w:t>
-      </w:r>
-      <w:proofErr w:type="spellStart"/>
-      <w:r>
-        <w:rPr>
-          <w:rFonts w:ascii="Menlo" w:hAnsi="Menlo" w:cs="Menlo"/>
-          <w:sz w:val="18"/>
-          <w:szCs w:val="18"/>
-        </w:rPr>
-        <w:t>guttle</w:t>
-      </w:r>
-      <w:proofErr w:type="spellEnd"/>
-      <w:r>
-        <w:rPr>
-          <w:rFonts w:ascii="Menlo" w:hAnsi="Menlo" w:cs="Menlo"/>
-          <w:sz w:val="18"/>
-          <w:szCs w:val="18"/>
-        </w:rPr>
-        <w:t>', 'raven', 'pig', 'devour', '</w:t>
-      </w:r>
-      <w:proofErr w:type="spellStart"/>
-      <w:r>
-        <w:rPr>
-          <w:rFonts w:ascii="Menlo" w:hAnsi="Menlo" w:cs="Menlo"/>
-          <w:sz w:val="18"/>
-          <w:szCs w:val="18"/>
-        </w:rPr>
-        <w:t>guttle</w:t>
-      </w:r>
-      <w:proofErr w:type="spellEnd"/>
-      <w:r>
-        <w:rPr>
-          <w:rFonts w:ascii="Menlo" w:hAnsi="Menlo" w:cs="Menlo"/>
-          <w:sz w:val="18"/>
-          <w:szCs w:val="18"/>
-        </w:rPr>
-        <w:t>'], 'bn:00091936v': ['raven', 'prey', 'predate', 'predate', 'prey', 'raven', 'predate'], 'bn:00022930n': ['raven', '</w:t>
-      </w:r>
-      <w:proofErr w:type="spellStart"/>
-      <w:r>
-        <w:rPr>
-          <w:rFonts w:ascii="Menlo" w:hAnsi="Menlo" w:cs="Menlo"/>
-          <w:sz w:val="18"/>
-          <w:szCs w:val="18"/>
-        </w:rPr>
-        <w:t>corvus_corax</w:t>
-      </w:r>
-      <w:proofErr w:type="spellEnd"/>
-      <w:r>
-        <w:rPr>
-          <w:rFonts w:ascii="Menlo" w:hAnsi="Menlo" w:cs="Menlo"/>
-          <w:sz w:val="18"/>
-          <w:szCs w:val="18"/>
-        </w:rPr>
-        <w:t>', '</w:t>
-      </w:r>
-      <w:proofErr w:type="spellStart"/>
-      <w:r>
-        <w:rPr>
-          <w:rFonts w:ascii="Menlo" w:hAnsi="Menlo" w:cs="Menlo"/>
-          <w:sz w:val="18"/>
-          <w:szCs w:val="18"/>
-        </w:rPr>
-        <w:t>common_raven</w:t>
-      </w:r>
-      <w:proofErr w:type="spellEnd"/>
-      <w:r>
-        <w:rPr>
-          <w:rFonts w:ascii="Menlo" w:hAnsi="Menlo" w:cs="Menlo"/>
-          <w:sz w:val="18"/>
-          <w:szCs w:val="18"/>
-        </w:rPr>
-        <w:t>', 'raven', '</w:t>
-      </w:r>
-      <w:proofErr w:type="spellStart"/>
-      <w:r>
-        <w:rPr>
-          <w:rFonts w:ascii="Menlo" w:hAnsi="Menlo" w:cs="Menlo"/>
-          <w:sz w:val="18"/>
-          <w:szCs w:val="18"/>
-        </w:rPr>
-        <w:t>common_raven</w:t>
-      </w:r>
-      <w:proofErr w:type="spellEnd"/>
-      <w:r>
-        <w:rPr>
-          <w:rFonts w:ascii="Menlo" w:hAnsi="Menlo" w:cs="Menlo"/>
-          <w:sz w:val="18"/>
-          <w:szCs w:val="18"/>
-        </w:rPr>
-        <w:t>', '</w:t>
-      </w:r>
-      <w:proofErr w:type="spellStart"/>
-      <w:r>
-        <w:rPr>
-          <w:rFonts w:ascii="Menlo" w:hAnsi="Menlo" w:cs="Menlo"/>
-          <w:sz w:val="18"/>
-          <w:szCs w:val="18"/>
-        </w:rPr>
-        <w:t>corvus_corax</w:t>
-      </w:r>
-      <w:proofErr w:type="spellEnd"/>
-      <w:r>
-        <w:rPr>
-          <w:rFonts w:ascii="Menlo" w:hAnsi="Menlo" w:cs="Menlo"/>
-          <w:sz w:val="18"/>
-          <w:szCs w:val="18"/>
-        </w:rPr>
-        <w:t>', 'raven', 'raven', '</w:t>
-      </w:r>
-      <w:proofErr w:type="spellStart"/>
-      <w:r>
-        <w:rPr>
-          <w:rFonts w:ascii="Menlo" w:hAnsi="Menlo" w:cs="Menlo"/>
-          <w:sz w:val="18"/>
-          <w:szCs w:val="18"/>
-        </w:rPr>
-        <w:t>common_raven</w:t>
-      </w:r>
-      <w:proofErr w:type="spellEnd"/>
-      <w:r>
-        <w:rPr>
-          <w:rFonts w:ascii="Menlo" w:hAnsi="Menlo" w:cs="Menlo"/>
-          <w:sz w:val="18"/>
-          <w:szCs w:val="18"/>
-        </w:rPr>
-        <w:t>', '</w:t>
-      </w:r>
-      <w:proofErr w:type="spellStart"/>
-      <w:r>
-        <w:rPr>
-          <w:rFonts w:ascii="Menlo" w:hAnsi="Menlo" w:cs="Menlo"/>
-          <w:sz w:val="18"/>
-          <w:szCs w:val="18"/>
-        </w:rPr>
-        <w:t>northern_raven</w:t>
-      </w:r>
-      <w:proofErr w:type="spellEnd"/>
-      <w:r>
-        <w:rPr>
-          <w:rFonts w:ascii="Menlo" w:hAnsi="Menlo" w:cs="Menlo"/>
-          <w:sz w:val="18"/>
-          <w:szCs w:val="18"/>
-        </w:rPr>
-        <w:t>', 'raven', '</w:t>
-      </w:r>
-      <w:proofErr w:type="spellStart"/>
-      <w:r>
-        <w:rPr>
-          <w:rFonts w:ascii="Menlo" w:hAnsi="Menlo" w:cs="Menlo"/>
-          <w:sz w:val="18"/>
-          <w:szCs w:val="18"/>
-        </w:rPr>
-        <w:t>common_raven</w:t>
-      </w:r>
-      <w:proofErr w:type="spellEnd"/>
-      <w:r>
-        <w:rPr>
-          <w:rFonts w:ascii="Menlo" w:hAnsi="Menlo" w:cs="Menlo"/>
-          <w:sz w:val="18"/>
-          <w:szCs w:val="18"/>
-        </w:rPr>
-        <w:t>', 'corbie', '</w:t>
-      </w:r>
-      <w:proofErr w:type="spellStart"/>
-      <w:r>
-        <w:rPr>
-          <w:rFonts w:ascii="Menlo" w:hAnsi="Menlo" w:cs="Menlo"/>
-          <w:sz w:val="18"/>
-          <w:szCs w:val="18"/>
-        </w:rPr>
-        <w:t>northern_raven</w:t>
-      </w:r>
-      <w:proofErr w:type="spellEnd"/>
-      <w:r>
-        <w:rPr>
-          <w:rFonts w:ascii="Menlo" w:hAnsi="Menlo" w:cs="Menlo"/>
-          <w:sz w:val="18"/>
-          <w:szCs w:val="18"/>
-        </w:rPr>
-        <w:t>', 'raven', 'ravens', '</w:t>
-      </w:r>
-      <w:proofErr w:type="spellStart"/>
-      <w:r>
-        <w:rPr>
-          <w:rFonts w:ascii="Menlo" w:hAnsi="Menlo" w:cs="Menlo"/>
-          <w:sz w:val="18"/>
-          <w:szCs w:val="18"/>
-        </w:rPr>
-        <w:t>canary_islands_raven</w:t>
-      </w:r>
-      <w:proofErr w:type="spellEnd"/>
-      <w:r>
-        <w:rPr>
-          <w:rFonts w:ascii="Menlo" w:hAnsi="Menlo" w:cs="Menlo"/>
-          <w:sz w:val="18"/>
-          <w:szCs w:val="18"/>
-        </w:rPr>
-        <w:t>', '</w:t>
-      </w:r>
-      <w:proofErr w:type="spellStart"/>
-      <w:r>
-        <w:rPr>
-          <w:rFonts w:ascii="Menlo" w:hAnsi="Menlo" w:cs="Menlo"/>
-          <w:sz w:val="18"/>
-          <w:szCs w:val="18"/>
-        </w:rPr>
-        <w:t>common_raven</w:t>
-      </w:r>
-      <w:proofErr w:type="spellEnd"/>
-      <w:r>
-        <w:rPr>
-          <w:rFonts w:ascii="Menlo" w:hAnsi="Menlo" w:cs="Menlo"/>
-          <w:sz w:val="18"/>
-          <w:szCs w:val="18"/>
-        </w:rPr>
-        <w:t>', 'corbies', '</w:t>
-      </w:r>
-      <w:proofErr w:type="spellStart"/>
-      <w:r>
-        <w:rPr>
-          <w:rFonts w:ascii="Menlo" w:hAnsi="Menlo" w:cs="Menlo"/>
-          <w:sz w:val="18"/>
-          <w:szCs w:val="18"/>
-        </w:rPr>
-        <w:t>corvus_corax</w:t>
-      </w:r>
-      <w:proofErr w:type="spellEnd"/>
-      <w:r>
-        <w:rPr>
-          <w:rFonts w:ascii="Menlo" w:hAnsi="Menlo" w:cs="Menlo"/>
-          <w:sz w:val="18"/>
-          <w:szCs w:val="18"/>
-        </w:rPr>
-        <w:t>', '</w:t>
-      </w:r>
-      <w:proofErr w:type="spellStart"/>
-      <w:r>
-        <w:rPr>
-          <w:rFonts w:ascii="Menlo" w:hAnsi="Menlo" w:cs="Menlo"/>
-          <w:sz w:val="18"/>
-          <w:szCs w:val="18"/>
-        </w:rPr>
-        <w:t>corvus_corax_varius</w:t>
-      </w:r>
-      <w:proofErr w:type="spellEnd"/>
-      <w:r>
-        <w:rPr>
-          <w:rFonts w:ascii="Menlo" w:hAnsi="Menlo" w:cs="Menlo"/>
-          <w:sz w:val="18"/>
-          <w:szCs w:val="18"/>
-        </w:rPr>
-        <w:t>', '</w:t>
-      </w:r>
-      <w:proofErr w:type="spellStart"/>
-      <w:r>
-        <w:rPr>
-          <w:rFonts w:ascii="Menlo" w:hAnsi="Menlo" w:cs="Menlo"/>
-          <w:sz w:val="18"/>
-          <w:szCs w:val="18"/>
-        </w:rPr>
-        <w:t>corvus_tingitanus</w:t>
-      </w:r>
-      <w:proofErr w:type="spellEnd"/>
-      <w:r>
-        <w:rPr>
-          <w:rFonts w:ascii="Menlo" w:hAnsi="Menlo" w:cs="Menlo"/>
-          <w:sz w:val="18"/>
-          <w:szCs w:val="18"/>
-        </w:rPr>
-        <w:t>', '</w:t>
-      </w:r>
-      <w:proofErr w:type="spellStart"/>
-      <w:r>
-        <w:rPr>
-          <w:rFonts w:ascii="Menlo" w:hAnsi="Menlo" w:cs="Menlo"/>
-          <w:sz w:val="18"/>
-          <w:szCs w:val="18"/>
-        </w:rPr>
-        <w:t>northern_raven</w:t>
-      </w:r>
-      <w:proofErr w:type="spellEnd"/>
-      <w:r>
-        <w:rPr>
-          <w:rFonts w:ascii="Menlo" w:hAnsi="Menlo" w:cs="Menlo"/>
-          <w:sz w:val="18"/>
-          <w:szCs w:val="18"/>
-        </w:rPr>
-        <w:t>', '</w:t>
-      </w:r>
-      <w:proofErr w:type="spellStart"/>
-      <w:r>
-        <w:rPr>
-          <w:rFonts w:ascii="Menlo" w:hAnsi="Menlo" w:cs="Menlo"/>
-          <w:sz w:val="18"/>
-          <w:szCs w:val="18"/>
-        </w:rPr>
-        <w:t>northern_raven</w:t>
-      </w:r>
-      <w:proofErr w:type="spellEnd"/>
-      <w:r>
-        <w:rPr>
-          <w:rFonts w:ascii="Menlo" w:hAnsi="Menlo" w:cs="Menlo"/>
-          <w:sz w:val="18"/>
-          <w:szCs w:val="18"/>
-        </w:rPr>
-        <w:t>', '</w:t>
-      </w:r>
-      <w:proofErr w:type="spellStart"/>
-      <w:r>
-        <w:rPr>
-          <w:rFonts w:ascii="Menlo" w:hAnsi="Menlo" w:cs="Menlo"/>
-          <w:sz w:val="18"/>
-          <w:szCs w:val="18"/>
-        </w:rPr>
-        <w:t>raen</w:t>
-      </w:r>
-      <w:proofErr w:type="spellEnd"/>
-      <w:r>
-        <w:rPr>
-          <w:rFonts w:ascii="Menlo" w:hAnsi="Menlo" w:cs="Menlo"/>
-          <w:sz w:val="18"/>
-          <w:szCs w:val="18"/>
-        </w:rPr>
-        <w:t>', '</w:t>
-      </w:r>
-      <w:proofErr w:type="spellStart"/>
-      <w:r>
-        <w:rPr>
-          <w:rFonts w:ascii="Menlo" w:hAnsi="Menlo" w:cs="Menlo"/>
-          <w:sz w:val="18"/>
-          <w:szCs w:val="18"/>
-        </w:rPr>
-        <w:t>western_raven</w:t>
-      </w:r>
-      <w:proofErr w:type="spellEnd"/>
-      <w:r>
-        <w:rPr>
-          <w:rFonts w:ascii="Menlo" w:hAnsi="Menlo" w:cs="Menlo"/>
-          <w:sz w:val="18"/>
-          <w:szCs w:val="18"/>
-        </w:rPr>
-        <w:t>', '</w:t>
-      </w:r>
-      <w:proofErr w:type="spellStart"/>
-      <w:r>
-        <w:rPr>
-          <w:rFonts w:ascii="Menlo" w:hAnsi="Menlo" w:cs="Menlo"/>
-          <w:sz w:val="18"/>
-          <w:szCs w:val="18"/>
-        </w:rPr>
-        <w:t>western_raven</w:t>
-      </w:r>
-      <w:proofErr w:type="spellEnd"/>
-      <w:r>
-        <w:rPr>
-          <w:rFonts w:ascii="Menlo" w:hAnsi="Menlo" w:cs="Menlo"/>
-          <w:sz w:val="18"/>
-          <w:szCs w:val="18"/>
-        </w:rPr>
-        <w:t>', 'corbie', 'corbie', 'raven', '</w:t>
-      </w:r>
-      <w:proofErr w:type="spellStart"/>
-      <w:r>
-        <w:rPr>
-          <w:rFonts w:ascii="Menlo" w:hAnsi="Menlo" w:cs="Menlo"/>
-          <w:sz w:val="18"/>
-          <w:szCs w:val="18"/>
-        </w:rPr>
-        <w:t>ravin</w:t>
-      </w:r>
-      <w:proofErr w:type="spellEnd"/>
-      <w:r>
-        <w:rPr>
-          <w:rFonts w:ascii="Menlo" w:hAnsi="Menlo" w:cs="Menlo"/>
-          <w:sz w:val="18"/>
-          <w:szCs w:val="18"/>
-        </w:rPr>
-        <w:t>', 'raven'</w:t>
-      </w:r>
-      <w:r>
-        <w:rPr>
-          <w:rFonts w:ascii="Menlo" w:hAnsi="Menlo" w:cs="Menlo"/>
-          <w:sz w:val="18"/>
-          <w:szCs w:val="18"/>
-        </w:rPr>
-        <w:t>…</w:t>
-      </w:r>
-      <w:r>
-        <w:rPr>
-          <w:rFonts w:ascii="Menlo" w:hAnsi="Menlo" w:cs="Menlo"/>
-          <w:sz w:val="18"/>
-          <w:szCs w:val="18"/>
-        </w:rPr>
         <w:t>)</w:t>
       </w:r>
     </w:p>
@@ -13366,7 +13311,23 @@
           <w:sz w:val="24"/>
           <w:szCs w:val="24"/>
         </w:rPr>
-        <w:t xml:space="preserve">, despite out </w:t>
+        <w:t>, despite o</w:t>
+      </w:r>
+      <w:r>
+        <w:rPr>
+          <w:rFonts w:ascii="Times New Roman" w:hAnsi="Times New Roman" w:cs="Times New Roman"/>
+          <w:sz w:val="24"/>
+          <w:szCs w:val="24"/>
+        </w:rPr>
+        <w:t>ur</w:t>
+      </w:r>
+      <w:r>
+        <w:rPr>
+          <w:rFonts w:ascii="Times New Roman" w:hAnsi="Times New Roman" w:cs="Times New Roman"/>
+          <w:sz w:val="24"/>
+          <w:szCs w:val="24"/>
+        </w:rPr>
+        <w:t xml:space="preserve"> </w:t>
       </w:r>
       <w:proofErr w:type="spellStart"/>
       <w:r>
@@ -13422,7 +13383,23 @@
           <w:sz w:val="24"/>
           <w:szCs w:val="24"/>
         </w:rPr>
-        <w:t xml:space="preserve">Calamity Rave, in the game </w:t>
+        <w:t>Calamity Rave</w:t>
+      </w:r>
+      <w:r>
+        <w:rPr>
+          <w:rFonts w:ascii="Times New Roman" w:hAnsi="Times New Roman" w:cs="Times New Roman"/>
+          <w:sz w:val="24"/>
+          <w:szCs w:val="24"/>
+        </w:rPr>
+        <w:t>n</w:t>
+      </w:r>
+      <w:r>
+        <w:rPr>
+          <w:rFonts w:ascii="Times New Roman" w:hAnsi="Times New Roman" w:cs="Times New Roman"/>
+          <w:sz w:val="24"/>
+          <w:szCs w:val="24"/>
+        </w:rPr>
+        <w:t xml:space="preserve">, in the game </w:t>
       </w:r>
       <w:proofErr w:type="spellStart"/>
       <w:r>
@@ -13969,41 +13946,814 @@
           <w:sz w:val="24"/>
           <w:szCs w:val="24"/>
         </w:rPr>
-        <w:t xml:space="preserve">It would be opportune for the </w:t>
-      </w:r>
-      <w:proofErr w:type="spellStart"/>
-      <w:r>
-        <w:rPr>
-          <w:rFonts w:ascii="Times New Roman" w:hAnsi="Times New Roman" w:cs="Times New Roman"/>
-          <w:sz w:val="24"/>
-          <w:szCs w:val="24"/>
-        </w:rPr>
-        <w:t>min_count</w:t>
-      </w:r>
-      <w:proofErr w:type="spellEnd"/>
-      <w:r>
-        <w:rPr>
-          <w:rFonts w:ascii="Times New Roman" w:hAnsi="Times New Roman" w:cs="Times New Roman"/>
-          <w:sz w:val="24"/>
-          <w:szCs w:val="24"/>
-        </w:rPr>
-        <w:t xml:space="preserve"> to be proportional to the training corpus’ size.</w:t>
-      </w:r>
-    </w:p>
-    <w:p>
-      <w:pPr>
-        <w:pStyle w:val="HTMLPreformatted"/>
-        <w:shd w:val="clear" w:color="auto" w:fill="FFFFFF"/>
-        <w:rPr>
-          <w:rFonts w:ascii="Times New Roman" w:hAnsi="Times New Roman" w:cs="Times New Roman"/>
-          <w:sz w:val="24"/>
-          <w:szCs w:val="24"/>
-        </w:rPr>
-      </w:pPr>
-    </w:p>
-    <w:p>
-      <w:pPr>
-        <w:pStyle w:val="HTMLPreformatted"/>
+        <w:t>The</w:t>
+      </w:r>
+      <w:r>
+        <w:rPr>
+          <w:rFonts w:ascii="Times New Roman" w:hAnsi="Times New Roman" w:cs="Times New Roman"/>
+          <w:sz w:val="24"/>
+          <w:szCs w:val="24"/>
+        </w:rPr>
+        <w:t xml:space="preserve"> </w:t>
+      </w:r>
+      <w:r>
+        <w:rPr>
+          <w:rFonts w:ascii="Times New Roman" w:hAnsi="Times New Roman" w:cs="Times New Roman"/>
+          <w:sz w:val="24"/>
+          <w:szCs w:val="24"/>
+        </w:rPr>
+        <w:t xml:space="preserve">parameters can </w:t>
+      </w:r>
+      <w:r>
+        <w:rPr>
+          <w:rFonts w:ascii="Times New Roman" w:hAnsi="Times New Roman" w:cs="Times New Roman"/>
+          <w:sz w:val="24"/>
+          <w:szCs w:val="24"/>
+        </w:rPr>
+        <w:t>be proportional to the training corpus’ si</w:t>
+      </w:r>
+      <w:r>
+        <w:rPr>
+          <w:rFonts w:ascii="Times New Roman" w:hAnsi="Times New Roman" w:cs="Times New Roman"/>
+          <w:sz w:val="24"/>
+          <w:szCs w:val="24"/>
+        </w:rPr>
+        <w:t>ze</w:t>
+      </w:r>
+      <w:r>
+        <w:rPr>
+          <w:rFonts w:ascii="Times New Roman" w:hAnsi="Times New Roman" w:cs="Times New Roman"/>
+          <w:sz w:val="24"/>
+          <w:szCs w:val="24"/>
+        </w:rPr>
+        <w:t>. Hypothesis:</w:t>
+      </w:r>
+    </w:p>
+    <w:p>
+      <w:pPr>
+        <w:pStyle w:val="HTMLPreformatted"/>
+        <w:shd w:val="clear" w:color="auto" w:fill="FFFFFF"/>
+        <w:rPr>
+          <w:rFonts w:ascii="Times New Roman" w:hAnsi="Times New Roman" w:cs="Times New Roman"/>
+          <w:sz w:val="24"/>
+          <w:szCs w:val="24"/>
+        </w:rPr>
+      </w:pPr>
+      <w:proofErr w:type="spellStart"/>
+      <w:r>
+        <w:rPr>
+          <w:rFonts w:ascii="Times New Roman" w:hAnsi="Times New Roman" w:cs="Times New Roman"/>
+          <w:sz w:val="24"/>
+          <w:szCs w:val="24"/>
+        </w:rPr>
+        <w:t>min_freq</w:t>
+      </w:r>
+      <w:proofErr w:type="spellEnd"/>
+      <w:r>
+        <w:rPr>
+          <w:rFonts w:ascii="Times New Roman" w:hAnsi="Times New Roman" w:cs="Times New Roman"/>
+          <w:sz w:val="24"/>
+          <w:szCs w:val="24"/>
+        </w:rPr>
+        <w:t xml:space="preserve"> = </w:t>
+      </w:r>
+      <w:r>
+        <w:rPr>
+          <w:rFonts w:ascii="Times New Roman" w:hAnsi="Times New Roman" w:cs="Times New Roman"/>
+          <w:sz w:val="24"/>
+          <w:szCs w:val="24"/>
+        </w:rPr>
+        <w:t xml:space="preserve">cubic </w:t>
+      </w:r>
+      <w:r>
+        <w:rPr>
+          <w:rFonts w:ascii="Times New Roman" w:hAnsi="Times New Roman" w:cs="Times New Roman"/>
+          <w:sz w:val="24"/>
+          <w:szCs w:val="24"/>
+        </w:rPr>
+        <w:t xml:space="preserve">root of </w:t>
+      </w:r>
+      <w:proofErr w:type="spellStart"/>
+      <w:r>
+        <w:rPr>
+          <w:rFonts w:ascii="Times New Roman" w:hAnsi="Times New Roman" w:cs="Times New Roman"/>
+          <w:sz w:val="24"/>
+          <w:szCs w:val="24"/>
+        </w:rPr>
+        <w:t>total_num_tokens</w:t>
+      </w:r>
+      <w:proofErr w:type="spellEnd"/>
+      <w:r>
+        <w:rPr>
+          <w:rFonts w:ascii="Times New Roman" w:hAnsi="Times New Roman" w:cs="Times New Roman"/>
+          <w:sz w:val="24"/>
+          <w:szCs w:val="24"/>
+        </w:rPr>
+        <w:t xml:space="preserve"> // 2</w:t>
+      </w:r>
+      <w:r>
+        <w:rPr>
+          <w:rFonts w:ascii="Times New Roman" w:hAnsi="Times New Roman" w:cs="Times New Roman"/>
+          <w:sz w:val="24"/>
+          <w:szCs w:val="24"/>
+        </w:rPr>
+        <w:t xml:space="preserve"> (e.g. </w:t>
+      </w:r>
+      <w:proofErr w:type="spellStart"/>
+      <w:proofErr w:type="gramStart"/>
+      <w:r>
+        <w:rPr>
+          <w:rFonts w:ascii="Times New Roman" w:hAnsi="Times New Roman" w:cs="Times New Roman"/>
+          <w:sz w:val="24"/>
+          <w:szCs w:val="24"/>
+        </w:rPr>
+        <w:t>cbrt</w:t>
+      </w:r>
+      <w:proofErr w:type="spellEnd"/>
+      <w:r>
+        <w:rPr>
+          <w:rFonts w:ascii="Times New Roman" w:hAnsi="Times New Roman" w:cs="Times New Roman"/>
+          <w:sz w:val="24"/>
+          <w:szCs w:val="24"/>
+        </w:rPr>
+        <w:t>(</w:t>
+      </w:r>
+      <w:proofErr w:type="gramEnd"/>
+      <w:r>
+        <w:rPr>
+          <w:rFonts w:ascii="Times New Roman" w:hAnsi="Times New Roman" w:cs="Times New Roman"/>
+          <w:sz w:val="24"/>
+          <w:szCs w:val="24"/>
+        </w:rPr>
+        <w:t>2.2*10</w:t>
+      </w:r>
+      <w:r>
+        <w:rPr>
+          <w:rFonts w:ascii="Times New Roman" w:hAnsi="Times New Roman" w:cs="Times New Roman"/>
+          <w:sz w:val="24"/>
+          <w:szCs w:val="24"/>
+          <w:vertAlign w:val="superscript"/>
+        </w:rPr>
+        <w:t>6</w:t>
+      </w:r>
+      <w:r>
+        <w:rPr>
+          <w:rFonts w:ascii="Times New Roman" w:hAnsi="Times New Roman" w:cs="Times New Roman"/>
+          <w:sz w:val="24"/>
+          <w:szCs w:val="24"/>
+        </w:rPr>
+        <w:t xml:space="preserve">) </w:t>
+      </w:r>
+      <w:r>
+        <w:rPr>
+          <w:rFonts w:ascii="Times New Roman" w:hAnsi="Times New Roman" w:cs="Times New Roman"/>
+          <w:sz w:val="24"/>
+          <w:szCs w:val="24"/>
+        </w:rPr>
+        <w:t>/ 2</w:t>
+      </w:r>
+      <w:r>
+        <w:rPr>
+          <w:rFonts w:ascii="Times New Roman" w:hAnsi="Times New Roman" w:cs="Times New Roman"/>
+          <w:sz w:val="24"/>
+          <w:szCs w:val="24"/>
+        </w:rPr>
+        <w:t xml:space="preserve"> = 65</w:t>
+      </w:r>
+      <w:r>
+        <w:rPr>
+          <w:rFonts w:ascii="Times New Roman" w:hAnsi="Times New Roman" w:cs="Times New Roman"/>
+          <w:sz w:val="24"/>
+          <w:szCs w:val="24"/>
+        </w:rPr>
+        <w:t>)</w:t>
+      </w:r>
+    </w:p>
+    <w:p>
+      <w:pPr>
+        <w:pStyle w:val="HTMLPreformatted"/>
+        <w:shd w:val="clear" w:color="auto" w:fill="FFFFFF"/>
+        <w:rPr>
+          <w:rFonts w:ascii="Times New Roman" w:hAnsi="Times New Roman" w:cs="Times New Roman"/>
+          <w:sz w:val="24"/>
+          <w:szCs w:val="24"/>
+        </w:rPr>
+      </w:pPr>
+      <w:proofErr w:type="spellStart"/>
+      <w:r>
+        <w:rPr>
+          <w:rFonts w:ascii="Times New Roman" w:hAnsi="Times New Roman" w:cs="Times New Roman"/>
+          <w:sz w:val="24"/>
+          <w:szCs w:val="24"/>
+        </w:rPr>
+        <w:t>phrases_score_threshold</w:t>
+      </w:r>
+      <w:proofErr w:type="spellEnd"/>
+      <w:r>
+        <w:rPr>
+          <w:rFonts w:ascii="Times New Roman" w:hAnsi="Times New Roman" w:cs="Times New Roman"/>
+          <w:sz w:val="24"/>
+          <w:szCs w:val="24"/>
+        </w:rPr>
+        <w:t xml:space="preserve"> = </w:t>
+      </w:r>
+      <w:proofErr w:type="spellStart"/>
+      <w:r>
+        <w:rPr>
+          <w:rFonts w:ascii="Times New Roman" w:hAnsi="Times New Roman" w:cs="Times New Roman"/>
+          <w:sz w:val="24"/>
+          <w:szCs w:val="24"/>
+        </w:rPr>
+        <w:t>min_freq</w:t>
+      </w:r>
+      <w:proofErr w:type="spellEnd"/>
+      <w:r>
+        <w:rPr>
+          <w:rFonts w:ascii="Times New Roman" w:hAnsi="Times New Roman" w:cs="Times New Roman"/>
+          <w:sz w:val="24"/>
+          <w:szCs w:val="24"/>
+        </w:rPr>
+        <w:t xml:space="preserve"> * </w:t>
+      </w:r>
+      <w:r>
+        <w:rPr>
+          <w:rFonts w:ascii="Times New Roman" w:hAnsi="Times New Roman" w:cs="Times New Roman"/>
+          <w:sz w:val="24"/>
+          <w:szCs w:val="24"/>
+        </w:rPr>
+        <w:t>2</w:t>
+      </w:r>
+      <w:r>
+        <w:rPr>
+          <w:rFonts w:ascii="Times New Roman" w:hAnsi="Times New Roman" w:cs="Times New Roman"/>
+          <w:sz w:val="24"/>
+          <w:szCs w:val="24"/>
+        </w:rPr>
+        <w:t xml:space="preserve"> (</w:t>
+      </w:r>
+      <w:r>
+        <w:rPr>
+          <w:rFonts w:ascii="Times New Roman" w:hAnsi="Times New Roman" w:cs="Times New Roman"/>
+          <w:sz w:val="24"/>
+          <w:szCs w:val="24"/>
+        </w:rPr>
+        <w:t>130</w:t>
+      </w:r>
+      <w:r>
+        <w:rPr>
+          <w:rFonts w:ascii="Times New Roman" w:hAnsi="Times New Roman" w:cs="Times New Roman"/>
+          <w:sz w:val="24"/>
+          <w:szCs w:val="24"/>
+        </w:rPr>
+        <w:t>)</w:t>
+      </w:r>
+    </w:p>
+    <w:p>
+      <w:pPr>
+        <w:pStyle w:val="HTMLPreformatted"/>
+        <w:shd w:val="clear" w:color="auto" w:fill="FFFFFF"/>
+        <w:rPr>
+          <w:rFonts w:ascii="Times New Roman" w:hAnsi="Times New Roman" w:cs="Times New Roman"/>
+          <w:sz w:val="24"/>
+          <w:szCs w:val="24"/>
+        </w:rPr>
+      </w:pPr>
+    </w:p>
+    <w:p>
+      <w:pPr>
+        <w:pStyle w:val="HTMLPreformatted"/>
+        <w:shd w:val="clear" w:color="auto" w:fill="FFFFFF"/>
+        <w:rPr>
+          <w:rFonts w:ascii="Times New Roman" w:hAnsi="Times New Roman" w:cs="Times New Roman"/>
+          <w:sz w:val="24"/>
+          <w:szCs w:val="24"/>
+        </w:rPr>
+      </w:pPr>
+      <w:r>
+        <w:rPr>
+          <w:rFonts w:ascii="Times New Roman" w:hAnsi="Times New Roman" w:cs="Times New Roman"/>
+          <w:sz w:val="24"/>
+          <w:szCs w:val="24"/>
+        </w:rPr>
+        <w:t xml:space="preserve">It is probably better to just </w:t>
+      </w:r>
+      <w:r>
+        <w:rPr>
+          <w:rFonts w:ascii="Times New Roman" w:hAnsi="Times New Roman" w:cs="Times New Roman"/>
+          <w:sz w:val="24"/>
+          <w:szCs w:val="24"/>
+        </w:rPr>
+        <w:t>train them based on the phrases we get.</w:t>
+      </w:r>
+    </w:p>
+    <w:p>
+      <w:pPr>
+        <w:pStyle w:val="HTMLPreformatted"/>
+        <w:shd w:val="clear" w:color="auto" w:fill="FFFFFF"/>
+        <w:rPr>
+          <w:rFonts w:ascii="Times New Roman" w:hAnsi="Times New Roman" w:cs="Times New Roman"/>
+          <w:sz w:val="24"/>
+          <w:szCs w:val="24"/>
+        </w:rPr>
+      </w:pPr>
+      <w:r>
+        <w:rPr>
+          <w:rFonts w:ascii="Times New Roman" w:hAnsi="Times New Roman" w:cs="Times New Roman"/>
+          <w:sz w:val="24"/>
+          <w:szCs w:val="24"/>
+        </w:rPr>
+        <w:t xml:space="preserve">For WikiText-2, </w:t>
+      </w:r>
+      <w:proofErr w:type="spellStart"/>
+      <w:r>
+        <w:rPr>
+          <w:rFonts w:ascii="Times New Roman" w:hAnsi="Times New Roman" w:cs="Times New Roman"/>
+          <w:sz w:val="24"/>
+          <w:szCs w:val="24"/>
+        </w:rPr>
+        <w:t>min_freq</w:t>
+      </w:r>
+      <w:proofErr w:type="spellEnd"/>
+      <w:r>
+        <w:rPr>
+          <w:rFonts w:ascii="Times New Roman" w:hAnsi="Times New Roman" w:cs="Times New Roman"/>
+          <w:sz w:val="24"/>
+          <w:szCs w:val="24"/>
+        </w:rPr>
+        <w:t xml:space="preserve"> = 50 and </w:t>
+      </w:r>
+      <w:proofErr w:type="spellStart"/>
+      <w:r>
+        <w:rPr>
+          <w:rFonts w:ascii="Times New Roman" w:hAnsi="Times New Roman" w:cs="Times New Roman"/>
+          <w:sz w:val="24"/>
+          <w:szCs w:val="24"/>
+        </w:rPr>
+        <w:t>phrases_score_threshold</w:t>
+      </w:r>
+      <w:proofErr w:type="spellEnd"/>
+      <w:r>
+        <w:rPr>
+          <w:rFonts w:ascii="Times New Roman" w:hAnsi="Times New Roman" w:cs="Times New Roman"/>
+          <w:sz w:val="24"/>
+          <w:szCs w:val="24"/>
+        </w:rPr>
+        <w:t xml:space="preserve"> = 120 is appropriate.</w:t>
+      </w:r>
+    </w:p>
+    <w:p>
+      <w:pPr>
+        <w:pStyle w:val="HTMLPreformatted"/>
+        <w:shd w:val="clear" w:color="auto" w:fill="FFFFFF"/>
+        <w:rPr>
+          <w:rFonts w:ascii="Times New Roman" w:hAnsi="Times New Roman" w:cs="Times New Roman"/>
+          <w:sz w:val="24"/>
+          <w:szCs w:val="24"/>
+        </w:rPr>
+      </w:pPr>
+      <w:r>
+        <w:rPr>
+          <w:rFonts w:ascii="Times New Roman" w:hAnsi="Times New Roman" w:cs="Times New Roman"/>
+          <w:sz w:val="24"/>
+          <w:szCs w:val="24"/>
+        </w:rPr>
+        <w:t xml:space="preserve">We obtain 70 phrases, from </w:t>
+      </w:r>
+      <w:proofErr w:type="spellStart"/>
+      <w:r>
+        <w:rPr>
+          <w:rFonts w:ascii="Times New Roman" w:hAnsi="Times New Roman" w:cs="Times New Roman"/>
+          <w:sz w:val="24"/>
+          <w:szCs w:val="24"/>
+        </w:rPr>
+        <w:t>b'yard</w:t>
+      </w:r>
+      <w:proofErr w:type="spellEnd"/>
+      <w:r>
+        <w:rPr>
+          <w:rFonts w:ascii="Times New Roman" w:hAnsi="Times New Roman" w:cs="Times New Roman"/>
+          <w:sz w:val="24"/>
+          <w:szCs w:val="24"/>
+        </w:rPr>
+        <w:t xml:space="preserve"> line'</w:t>
+      </w:r>
+      <w:r>
+        <w:rPr>
+          <w:rFonts w:ascii="Times New Roman" w:hAnsi="Times New Roman" w:cs="Times New Roman"/>
+          <w:sz w:val="24"/>
+          <w:szCs w:val="24"/>
+        </w:rPr>
+        <w:t xml:space="preserve">, </w:t>
+      </w:r>
+      <w:proofErr w:type="spellStart"/>
+      <w:r>
+        <w:rPr>
+          <w:rFonts w:ascii="Times New Roman" w:hAnsi="Times New Roman" w:cs="Times New Roman"/>
+          <w:sz w:val="24"/>
+          <w:szCs w:val="24"/>
+        </w:rPr>
+        <w:t>b'long</w:t>
+      </w:r>
+      <w:proofErr w:type="spellEnd"/>
+      <w:r>
+        <w:rPr>
+          <w:rFonts w:ascii="Times New Roman" w:hAnsi="Times New Roman" w:cs="Times New Roman"/>
+          <w:sz w:val="24"/>
+          <w:szCs w:val="24"/>
+        </w:rPr>
+        <w:t xml:space="preserve"> tons'</w:t>
+      </w:r>
+      <w:r>
+        <w:rPr>
+          <w:rFonts w:ascii="Times New Roman" w:hAnsi="Times New Roman" w:cs="Times New Roman"/>
+          <w:sz w:val="24"/>
+          <w:szCs w:val="24"/>
+        </w:rPr>
+        <w:t xml:space="preserve">, </w:t>
+      </w:r>
+      <w:proofErr w:type="spellStart"/>
+      <w:r>
+        <w:rPr>
+          <w:rFonts w:ascii="Times New Roman" w:hAnsi="Times New Roman" w:cs="Times New Roman"/>
+          <w:sz w:val="24"/>
+          <w:szCs w:val="24"/>
+        </w:rPr>
+        <w:t>b'tropical</w:t>
+      </w:r>
+      <w:proofErr w:type="spellEnd"/>
+      <w:r>
+        <w:rPr>
+          <w:rFonts w:ascii="Times New Roman" w:hAnsi="Times New Roman" w:cs="Times New Roman"/>
+          <w:sz w:val="24"/>
+          <w:szCs w:val="24"/>
+        </w:rPr>
+        <w:t xml:space="preserve"> depression'</w:t>
+      </w:r>
+      <w:r>
+        <w:rPr>
+          <w:rFonts w:ascii="Times New Roman" w:hAnsi="Times New Roman" w:cs="Times New Roman"/>
+          <w:sz w:val="24"/>
+          <w:szCs w:val="24"/>
+        </w:rPr>
+        <w:t xml:space="preserve">, </w:t>
+      </w:r>
+      <w:proofErr w:type="spellStart"/>
+      <w:r>
+        <w:rPr>
+          <w:rFonts w:ascii="Times New Roman" w:hAnsi="Times New Roman" w:cs="Times New Roman"/>
+          <w:sz w:val="24"/>
+          <w:szCs w:val="24"/>
+        </w:rPr>
+        <w:t>b'World</w:t>
+      </w:r>
+      <w:proofErr w:type="spellEnd"/>
+      <w:r>
+        <w:rPr>
+          <w:rFonts w:ascii="Times New Roman" w:hAnsi="Times New Roman" w:cs="Times New Roman"/>
+          <w:sz w:val="24"/>
+          <w:szCs w:val="24"/>
+        </w:rPr>
+        <w:t xml:space="preserve"> Cup'</w:t>
+      </w:r>
+    </w:p>
+    <w:p>
+      <w:pPr>
+        <w:pStyle w:val="HTMLPreformatted"/>
+        <w:shd w:val="clear" w:color="auto" w:fill="FFFFFF"/>
+        <w:rPr>
+          <w:rFonts w:ascii="Times New Roman" w:hAnsi="Times New Roman" w:cs="Times New Roman"/>
+          <w:sz w:val="24"/>
+          <w:szCs w:val="24"/>
+        </w:rPr>
+      </w:pPr>
+      <w:r>
+        <w:rPr>
+          <w:rFonts w:ascii="Times New Roman" w:hAnsi="Times New Roman" w:cs="Times New Roman"/>
+          <w:sz w:val="24"/>
+          <w:szCs w:val="24"/>
+        </w:rPr>
+        <w:t xml:space="preserve">to </w:t>
+      </w:r>
+      <w:proofErr w:type="spellStart"/>
+      <w:r>
+        <w:rPr>
+          <w:rFonts w:ascii="Times New Roman" w:hAnsi="Times New Roman" w:cs="Times New Roman"/>
+          <w:sz w:val="24"/>
+          <w:szCs w:val="24"/>
+        </w:rPr>
+        <w:t>b'Light</w:t>
+      </w:r>
+      <w:proofErr w:type="spellEnd"/>
+      <w:r>
+        <w:rPr>
+          <w:rFonts w:ascii="Times New Roman" w:hAnsi="Times New Roman" w:cs="Times New Roman"/>
+          <w:sz w:val="24"/>
+          <w:szCs w:val="24"/>
+        </w:rPr>
+        <w:t xml:space="preserve"> Horse'</w:t>
+      </w:r>
+      <w:r>
+        <w:rPr>
+          <w:rFonts w:ascii="Times New Roman" w:hAnsi="Times New Roman" w:cs="Times New Roman"/>
+          <w:sz w:val="24"/>
+          <w:szCs w:val="24"/>
+        </w:rPr>
+        <w:t xml:space="preserve">, </w:t>
+      </w:r>
+      <w:proofErr w:type="spellStart"/>
+      <w:r>
+        <w:rPr>
+          <w:rFonts w:ascii="Times New Roman" w:hAnsi="Times New Roman" w:cs="Times New Roman"/>
+          <w:sz w:val="24"/>
+          <w:szCs w:val="24"/>
+        </w:rPr>
+        <w:t>b'noisy</w:t>
+      </w:r>
+      <w:proofErr w:type="spellEnd"/>
+      <w:r>
+        <w:rPr>
+          <w:rFonts w:ascii="Times New Roman" w:hAnsi="Times New Roman" w:cs="Times New Roman"/>
+          <w:sz w:val="24"/>
+          <w:szCs w:val="24"/>
+        </w:rPr>
+        <w:t xml:space="preserve"> miner'</w:t>
+      </w:r>
+      <w:r>
+        <w:rPr>
+          <w:rFonts w:ascii="Times New Roman" w:hAnsi="Times New Roman" w:cs="Times New Roman"/>
+          <w:sz w:val="24"/>
+          <w:szCs w:val="24"/>
+        </w:rPr>
+        <w:t xml:space="preserve">, </w:t>
+      </w:r>
+      <w:proofErr w:type="spellStart"/>
+      <w:r>
+        <w:rPr>
+          <w:rFonts w:ascii="Times New Roman" w:hAnsi="Times New Roman" w:cs="Times New Roman"/>
+          <w:sz w:val="24"/>
+          <w:szCs w:val="24"/>
+        </w:rPr>
+        <w:t>b'Garc</w:t>
+      </w:r>
+      <w:r>
+        <w:rPr>
+          <w:rFonts w:ascii="Times New Roman" w:hAnsi="Times New Roman" w:cs="Times New Roman"/>
+          <w:sz w:val="24"/>
+          <w:szCs w:val="24"/>
+        </w:rPr>
+        <w:t>ía</w:t>
+      </w:r>
+      <w:proofErr w:type="spellEnd"/>
+      <w:r>
+        <w:rPr>
+          <w:rFonts w:ascii="Times New Roman" w:hAnsi="Times New Roman" w:cs="Times New Roman"/>
+          <w:sz w:val="24"/>
+          <w:szCs w:val="24"/>
+        </w:rPr>
+        <w:t xml:space="preserve"> Marquez'</w:t>
+      </w:r>
+      <w:r>
+        <w:rPr>
+          <w:rFonts w:ascii="Times New Roman" w:hAnsi="Times New Roman" w:cs="Times New Roman"/>
+          <w:sz w:val="24"/>
+          <w:szCs w:val="24"/>
+        </w:rPr>
+        <w:t xml:space="preserve">, </w:t>
+      </w:r>
+      <w:proofErr w:type="spellStart"/>
+      <w:r>
+        <w:rPr>
+          <w:rFonts w:ascii="Times New Roman" w:hAnsi="Times New Roman" w:cs="Times New Roman"/>
+          <w:sz w:val="24"/>
+          <w:szCs w:val="24"/>
+        </w:rPr>
+        <w:t>b'Guitar</w:t>
+      </w:r>
+      <w:proofErr w:type="spellEnd"/>
+      <w:r>
+        <w:rPr>
+          <w:rFonts w:ascii="Times New Roman" w:hAnsi="Times New Roman" w:cs="Times New Roman"/>
+          <w:sz w:val="24"/>
+          <w:szCs w:val="24"/>
+        </w:rPr>
+        <w:t xml:space="preserve"> Hero'</w:t>
+      </w:r>
+      <w:r>
+        <w:rPr>
+          <w:rFonts w:ascii="Times New Roman" w:hAnsi="Times New Roman" w:cs="Times New Roman"/>
+          <w:sz w:val="24"/>
+          <w:szCs w:val="24"/>
+        </w:rPr>
+        <w:t xml:space="preserve">, </w:t>
+      </w:r>
+      <w:proofErr w:type="spellStart"/>
+      <w:r>
+        <w:rPr>
+          <w:rFonts w:ascii="Times New Roman" w:hAnsi="Times New Roman" w:cs="Times New Roman"/>
+          <w:sz w:val="24"/>
+          <w:szCs w:val="24"/>
+        </w:rPr>
+        <w:t>b'Rolling</w:t>
+      </w:r>
+      <w:proofErr w:type="spellEnd"/>
+      <w:r>
+        <w:rPr>
+          <w:rFonts w:ascii="Times New Roman" w:hAnsi="Times New Roman" w:cs="Times New Roman"/>
+          <w:sz w:val="24"/>
+          <w:szCs w:val="24"/>
+        </w:rPr>
+        <w:t xml:space="preserve"> Stone'</w:t>
+      </w:r>
+    </w:p>
+    <w:p>
+      <w:pPr>
+        <w:pStyle w:val="HTMLPreformatted"/>
+        <w:shd w:val="clear" w:color="auto" w:fill="FFFFFF"/>
+        <w:rPr>
+          <w:rFonts w:ascii="Times New Roman" w:hAnsi="Times New Roman" w:cs="Times New Roman"/>
+          <w:sz w:val="24"/>
+          <w:szCs w:val="24"/>
+        </w:rPr>
+      </w:pPr>
+      <w:r>
+        <w:rPr>
+          <w:rFonts w:ascii="Times New Roman" w:hAnsi="Times New Roman" w:cs="Times New Roman"/>
+          <w:sz w:val="24"/>
+          <w:szCs w:val="24"/>
+        </w:rPr>
+        <w:t xml:space="preserve">and </w:t>
+      </w:r>
+      <w:proofErr w:type="gramStart"/>
+      <w:r>
+        <w:rPr>
+          <w:rFonts w:ascii="Times New Roman" w:hAnsi="Times New Roman" w:cs="Times New Roman"/>
+          <w:sz w:val="24"/>
+          <w:szCs w:val="24"/>
+        </w:rPr>
+        <w:t>of course</w:t>
+      </w:r>
+      <w:proofErr w:type="gramEnd"/>
+      <w:r>
+        <w:rPr>
+          <w:rFonts w:ascii="Times New Roman" w:hAnsi="Times New Roman" w:cs="Times New Roman"/>
+          <w:sz w:val="24"/>
+          <w:szCs w:val="24"/>
+        </w:rPr>
+        <w:t xml:space="preserve"> </w:t>
+      </w:r>
+      <w:proofErr w:type="spellStart"/>
+      <w:r>
+        <w:rPr>
+          <w:rFonts w:ascii="Times New Roman" w:hAnsi="Times New Roman" w:cs="Times New Roman"/>
+          <w:sz w:val="24"/>
+          <w:szCs w:val="24"/>
+        </w:rPr>
+        <w:t>b'New</w:t>
+      </w:r>
+      <w:proofErr w:type="spellEnd"/>
+      <w:r>
+        <w:rPr>
+          <w:rFonts w:ascii="Times New Roman" w:hAnsi="Times New Roman" w:cs="Times New Roman"/>
+          <w:sz w:val="24"/>
+          <w:szCs w:val="24"/>
+        </w:rPr>
+        <w:t xml:space="preserve"> Zealand'</w:t>
+      </w:r>
+      <w:r>
+        <w:rPr>
+          <w:rFonts w:ascii="Times New Roman" w:hAnsi="Times New Roman" w:cs="Times New Roman"/>
+          <w:sz w:val="24"/>
+          <w:szCs w:val="24"/>
+        </w:rPr>
+        <w:t xml:space="preserve">, </w:t>
+      </w:r>
+      <w:proofErr w:type="spellStart"/>
+      <w:r>
+        <w:rPr>
+          <w:rFonts w:ascii="Times New Roman" w:hAnsi="Times New Roman" w:cs="Times New Roman"/>
+          <w:sz w:val="24"/>
+          <w:szCs w:val="24"/>
+        </w:rPr>
+        <w:t>b'United</w:t>
+      </w:r>
+      <w:proofErr w:type="spellEnd"/>
+      <w:r>
+        <w:rPr>
+          <w:rFonts w:ascii="Times New Roman" w:hAnsi="Times New Roman" w:cs="Times New Roman"/>
+          <w:sz w:val="24"/>
+          <w:szCs w:val="24"/>
+        </w:rPr>
+        <w:t xml:space="preserve"> Kingdom'</w:t>
+      </w:r>
+      <w:r>
+        <w:rPr>
+          <w:rFonts w:ascii="Times New Roman" w:hAnsi="Times New Roman" w:cs="Times New Roman"/>
+          <w:sz w:val="24"/>
+          <w:szCs w:val="24"/>
+        </w:rPr>
+        <w:t xml:space="preserve">, </w:t>
+      </w:r>
+      <w:proofErr w:type="spellStart"/>
+      <w:r>
+        <w:rPr>
+          <w:rFonts w:ascii="Times New Roman" w:hAnsi="Times New Roman" w:cs="Times New Roman"/>
+          <w:sz w:val="24"/>
+          <w:szCs w:val="24"/>
+        </w:rPr>
+        <w:t>b'San</w:t>
+      </w:r>
+      <w:proofErr w:type="spellEnd"/>
+      <w:r>
+        <w:rPr>
+          <w:rFonts w:ascii="Times New Roman" w:hAnsi="Times New Roman" w:cs="Times New Roman"/>
+          <w:sz w:val="24"/>
+          <w:szCs w:val="24"/>
+        </w:rPr>
+        <w:t xml:space="preserve"> Francisco'</w:t>
+      </w:r>
+      <w:r>
+        <w:rPr>
+          <w:rFonts w:ascii="Times New Roman" w:hAnsi="Times New Roman" w:cs="Times New Roman"/>
+          <w:sz w:val="24"/>
+          <w:szCs w:val="24"/>
+        </w:rPr>
+        <w:t xml:space="preserve">, </w:t>
+      </w:r>
+      <w:proofErr w:type="spellStart"/>
+      <w:r>
+        <w:rPr>
+          <w:rFonts w:ascii="Times New Roman" w:hAnsi="Times New Roman" w:cs="Times New Roman"/>
+          <w:sz w:val="24"/>
+          <w:szCs w:val="24"/>
+        </w:rPr>
+        <w:t>b'Formula</w:t>
+      </w:r>
+      <w:proofErr w:type="spellEnd"/>
+      <w:r>
+        <w:rPr>
+          <w:rFonts w:ascii="Times New Roman" w:hAnsi="Times New Roman" w:cs="Times New Roman"/>
+          <w:sz w:val="24"/>
+          <w:szCs w:val="24"/>
+        </w:rPr>
+        <w:t xml:space="preserve"> One'</w:t>
+      </w:r>
+      <w:r>
+        <w:rPr>
+          <w:rFonts w:ascii="Times New Roman" w:hAnsi="Times New Roman" w:cs="Times New Roman"/>
+          <w:sz w:val="24"/>
+          <w:szCs w:val="24"/>
+        </w:rPr>
+        <w:t xml:space="preserve"> etc.</w:t>
+      </w:r>
+    </w:p>
+    <w:p>
+      <w:pPr>
+        <w:pStyle w:val="HTMLPreformatted"/>
+        <w:shd w:val="clear" w:color="auto" w:fill="FFFFFF"/>
+        <w:rPr>
+          <w:rFonts w:ascii="Times New Roman" w:hAnsi="Times New Roman" w:cs="Times New Roman"/>
+          <w:sz w:val="24"/>
+          <w:szCs w:val="24"/>
+        </w:rPr>
+      </w:pPr>
+    </w:p>
+    <w:p>
+      <w:pPr>
+        <w:pStyle w:val="HTMLPreformatted"/>
+        <w:shd w:val="clear" w:color="auto" w:fill="FFFFFF"/>
+        <w:rPr>
+          <w:rFonts w:ascii="Times New Roman" w:hAnsi="Times New Roman" w:cs="Times New Roman"/>
+          <w:sz w:val="24"/>
+          <w:szCs w:val="24"/>
+        </w:rPr>
+      </w:pPr>
+    </w:p>
+    <w:p>
+      <w:pPr>
+        <w:pStyle w:val="HTMLPreformatted"/>
+        <w:shd w:val="clear" w:color="auto" w:fill="FFFFFF"/>
+        <w:rPr>
+          <w:rFonts w:ascii="Times New Roman" w:hAnsi="Times New Roman" w:cs="Times New Roman"/>
+          <w:sz w:val="24"/>
+          <w:szCs w:val="24"/>
+        </w:rPr>
+      </w:pPr>
+      <w:r>
+        <w:rPr>
+          <w:rFonts w:ascii="Times New Roman" w:hAnsi="Times New Roman" w:cs="Times New Roman"/>
+          <w:sz w:val="24"/>
+          <w:szCs w:val="24"/>
+        </w:rPr>
+        <w:t>At this point, there are 2 possibilities:</w:t>
+      </w:r>
+    </w:p>
+    <w:p>
+      <w:pPr>
+        <w:pStyle w:val="HTMLPreformatted"/>
+        <w:numPr>
+          <w:ilvl w:val="0"/>
+          <w:numId w:val="12"/>
+        </w:numPr>
         <w:shd w:val="clear" w:color="auto" w:fill="FFFFFF"/>
         <w:rPr>
           <w:rFonts w:ascii="Times New Roman" w:hAnsi="Times New Roman" w:cs="Times New Roman"/>
@@ -14012,7 +14762,145 @@
         </w:rPr>
       </w:pPr>
       <w:bookmarkStart w:id="7" w:name="_GoBack"/>
-      <w:bookmarkEnd w:id="7"/>
+      <w:r>
+        <w:rPr>
+          <w:rFonts w:ascii="Times New Roman" w:hAnsi="Times New Roman" w:cs="Times New Roman"/>
+          <w:sz w:val="24"/>
+          <w:szCs w:val="24"/>
+        </w:rPr>
+        <w:t>Fast &amp; scalable</w:t>
+      </w:r>
+      <w:r>
+        <w:rPr>
+          <w:rFonts w:ascii="Times New Roman" w:hAnsi="Times New Roman" w:cs="Times New Roman"/>
+          <w:sz w:val="24"/>
+          <w:szCs w:val="24"/>
+        </w:rPr>
+        <w:t>, less accurate for the subsequent Language Model training &amp; task</w:t>
+      </w:r>
+      <w:r>
+        <w:rPr>
+          <w:rFonts w:ascii="Times New Roman" w:hAnsi="Times New Roman" w:cs="Times New Roman"/>
+          <w:sz w:val="24"/>
+          <w:szCs w:val="24"/>
+        </w:rPr>
+        <w:t>: just add the phrases to our vocabulary.</w:t>
+      </w:r>
+    </w:p>
+    <w:p>
+      <w:pPr>
+        <w:pStyle w:val="HTMLPreformatted"/>
+        <w:numPr>
+          <w:ilvl w:val="0"/>
+          <w:numId w:val="12"/>
+        </w:numPr>
+        <w:shd w:val="clear" w:color="auto" w:fill="FFFFFF"/>
+        <w:rPr>
+          <w:rFonts w:ascii="Times New Roman" w:hAnsi="Times New Roman" w:cs="Times New Roman"/>
+          <w:sz w:val="24"/>
+          <w:szCs w:val="24"/>
+        </w:rPr>
+      </w:pPr>
+      <w:r>
+        <w:rPr>
+          <w:rFonts w:ascii="Times New Roman" w:hAnsi="Times New Roman" w:cs="Times New Roman"/>
+          <w:sz w:val="24"/>
+          <w:szCs w:val="24"/>
+        </w:rPr>
+        <w:t>More time-consuming</w:t>
+      </w:r>
+      <w:r>
+        <w:rPr>
+          <w:rFonts w:ascii="Times New Roman" w:hAnsi="Times New Roman" w:cs="Times New Roman"/>
+          <w:sz w:val="24"/>
+          <w:szCs w:val="24"/>
+        </w:rPr>
+        <w:t>, more precise</w:t>
+      </w:r>
+      <w:r>
+        <w:rPr>
+          <w:rFonts w:ascii="Times New Roman" w:hAnsi="Times New Roman" w:cs="Times New Roman"/>
+          <w:sz w:val="24"/>
+          <w:szCs w:val="24"/>
+        </w:rPr>
+        <w:t xml:space="preserve">: re-process the corpus, joining into </w:t>
+      </w:r>
+      <w:proofErr w:type="spellStart"/>
+      <w:r>
+        <w:rPr>
+          <w:rFonts w:ascii="Times New Roman" w:hAnsi="Times New Roman" w:cs="Times New Roman"/>
+          <w:sz w:val="24"/>
+          <w:szCs w:val="24"/>
+        </w:rPr>
+        <w:t>a_b</w:t>
+      </w:r>
+      <w:proofErr w:type="spellEnd"/>
+      <w:r>
+        <w:rPr>
+          <w:rFonts w:ascii="Times New Roman" w:hAnsi="Times New Roman" w:cs="Times New Roman"/>
+          <w:sz w:val="24"/>
+          <w:szCs w:val="24"/>
+        </w:rPr>
+        <w:t xml:space="preserve"> all </w:t>
+      </w:r>
+      <w:r>
+        <w:rPr>
+          <w:rFonts w:ascii="Times New Roman" w:hAnsi="Times New Roman" w:cs="Times New Roman"/>
+          <w:sz w:val="24"/>
+          <w:szCs w:val="24"/>
+        </w:rPr>
+        <w:t>the bigram occurrences.</w:t>
+      </w:r>
+    </w:p>
+    <w:bookmarkEnd w:id="7"/>
+    <w:p>
+      <w:pPr>
+        <w:pStyle w:val="HTMLPreformatted"/>
+        <w:shd w:val="clear" w:color="auto" w:fill="FFFFFF"/>
+        <w:rPr>
+          <w:rFonts w:ascii="Times New Roman" w:hAnsi="Times New Roman" w:cs="Times New Roman"/>
+          <w:sz w:val="24"/>
+          <w:szCs w:val="24"/>
+        </w:rPr>
+      </w:pPr>
+      <w:r>
+        <w:rPr>
+          <w:rFonts w:ascii="Times New Roman" w:hAnsi="Times New Roman" w:cs="Times New Roman"/>
+          <w:sz w:val="24"/>
+          <w:szCs w:val="24"/>
+        </w:rPr>
+        <w:t xml:space="preserve">Choosing: </w:t>
+      </w:r>
+      <w:r>
+        <w:rPr>
+          <w:rFonts w:ascii="Times New Roman" w:hAnsi="Times New Roman" w:cs="Times New Roman"/>
+          <w:sz w:val="24"/>
+          <w:szCs w:val="24"/>
+        </w:rPr>
+        <w:t>(2)</w:t>
+      </w:r>
+    </w:p>
+    <w:p>
+      <w:pPr>
+        <w:pStyle w:val="HTMLPreformatted"/>
+        <w:shd w:val="clear" w:color="auto" w:fill="FFFFFF"/>
+        <w:rPr>
+          <w:rFonts w:ascii="Times New Roman" w:hAnsi="Times New Roman" w:cs="Times New Roman"/>
+          <w:sz w:val="24"/>
+          <w:szCs w:val="24"/>
+        </w:rPr>
+      </w:pPr>
+    </w:p>
+    <w:p>
+      <w:pPr>
+        <w:pStyle w:val="HTMLPreformatted"/>
+        <w:shd w:val="clear" w:color="auto" w:fill="FFFFFF"/>
+        <w:rPr>
+          <w:rFonts w:ascii="Times New Roman" w:hAnsi="Times New Roman" w:cs="Times New Roman"/>
+          <w:sz w:val="24"/>
+          <w:szCs w:val="24"/>
+        </w:rPr>
+      </w:pPr>
     </w:p>
     <w:p>
       <w:pPr>
@@ -14439,6 +15327,119 @@
     </w:lvl>
   </w:abstractNum>
   <w:abstractNum w:abstractNumId="3" w15:restartNumberingAfterBreak="0">
+    <w:nsid w:val="2C5B5221"/>
+    <w:multiLevelType w:val="hybridMultilevel"/>
+    <w:tmpl w:val="1A7A1904"/>
+    <w:lvl w:ilvl="0" w:tplc="0809000F">
+      <w:start w:val="1"/>
+      <w:numFmt w:val="decimal"/>
+      <w:lvlText w:val="%1."/>
+      <w:lvlJc w:val="left"/>
+      <w:pPr>
+        <w:ind w:left="720" w:hanging="360"/>
+      </w:pPr>
+      <w:rPr>
+        <w:rFonts w:hint="default"/>
+      </w:rPr>
+    </w:lvl>
+    <w:lvl w:ilvl="1" w:tplc="08090003" w:tentative="1">
+      <w:start w:val="1"/>
+      <w:numFmt w:val="bullet"/>
+      <w:lvlText w:val="o"/>
+      <w:lvlJc w:val="left"/>
+      <w:pPr>
+        <w:ind w:left="1440" w:hanging="360"/>
+      </w:pPr>
+      <w:rPr>
+        <w:rFonts w:ascii="Courier New" w:hAnsi="Courier New" w:cs="Courier New" w:hint="default"/>
+      </w:rPr>
+    </w:lvl>
+    <w:lvl w:ilvl="2" w:tplc="08090005" w:tentative="1">
+      <w:start w:val="1"/>
+      <w:numFmt w:val="bullet"/>
+      <w:lvlText w:val=""/>
+      <w:lvlJc w:val="left"/>
+      <w:pPr>
+        <w:ind w:left="2160" w:hanging="360"/>
+      </w:pPr>
+      <w:rPr>
+        <w:rFonts w:ascii="Wingdings" w:hAnsi="Wingdings" w:hint="default"/>
+      </w:rPr>
+    </w:lvl>
+    <w:lvl w:ilvl="3" w:tplc="08090001" w:tentative="1">
+      <w:start w:val="1"/>
+      <w:numFmt w:val="bullet"/>
+      <w:lvlText w:val=""/>
+      <w:lvlJc w:val="left"/>
+      <w:pPr>
+        <w:ind w:left="2880" w:hanging="360"/>
+      </w:pPr>
+      <w:rPr>
+        <w:rFonts w:ascii="Symbol" w:hAnsi="Symbol" w:hint="default"/>
+      </w:rPr>
+    </w:lvl>
+    <w:lvl w:ilvl="4" w:tplc="08090003" w:tentative="1">
+      <w:start w:val="1"/>
+      <w:numFmt w:val="bullet"/>
+      <w:lvlText w:val="o"/>
+      <w:lvlJc w:val="left"/>
+      <w:pPr>
+        <w:ind w:left="3600" w:hanging="360"/>
+      </w:pPr>
+      <w:rPr>
+        <w:rFonts w:ascii="Courier New" w:hAnsi="Courier New" w:cs="Courier New" w:hint="default"/>
+      </w:rPr>
+    </w:lvl>
+    <w:lvl w:ilvl="5" w:tplc="08090005" w:tentative="1">
+      <w:start w:val="1"/>
+      <w:numFmt w:val="bullet"/>
+      <w:lvlText w:val=""/>
+      <w:lvlJc w:val="left"/>
+      <w:pPr>
+        <w:ind w:left="4320" w:hanging="360"/>
+      </w:pPr>
+      <w:rPr>
+        <w:rFonts w:ascii="Wingdings" w:hAnsi="Wingdings" w:hint="default"/>
+      </w:rPr>
+    </w:lvl>
+    <w:lvl w:ilvl="6" w:tplc="08090001" w:tentative="1">
+      <w:start w:val="1"/>
+      <w:numFmt w:val="bullet"/>
+      <w:lvlText w:val=""/>
+      <w:lvlJc w:val="left"/>
+      <w:pPr>
+        <w:ind w:left="5040" w:hanging="360"/>
+      </w:pPr>
+      <w:rPr>
+        <w:rFonts w:ascii="Symbol" w:hAnsi="Symbol" w:hint="default"/>
+      </w:rPr>
+    </w:lvl>
+    <w:lvl w:ilvl="7" w:tplc="08090003" w:tentative="1">
+      <w:start w:val="1"/>
+      <w:numFmt w:val="bullet"/>
+      <w:lvlText w:val="o"/>
+      <w:lvlJc w:val="left"/>
+      <w:pPr>
+        <w:ind w:left="5760" w:hanging="360"/>
+      </w:pPr>
+      <w:rPr>
+        <w:rFonts w:ascii="Courier New" w:hAnsi="Courier New" w:cs="Courier New" w:hint="default"/>
+      </w:rPr>
+    </w:lvl>
+    <w:lvl w:ilvl="8" w:tplc="08090005" w:tentative="1">
+      <w:start w:val="1"/>
+      <w:numFmt w:val="bullet"/>
+      <w:lvlText w:val=""/>
+      <w:lvlJc w:val="left"/>
+      <w:pPr>
+        <w:ind w:left="6480" w:hanging="360"/>
+      </w:pPr>
+      <w:rPr>
+        <w:rFonts w:ascii="Wingdings" w:hAnsi="Wingdings" w:hint="default"/>
+      </w:rPr>
+    </w:lvl>
+  </w:abstractNum>
+  <w:abstractNum w:abstractNumId="4" w15:restartNumberingAfterBreak="0">
     <w:nsid w:val="34513D78"/>
     <w:multiLevelType w:val="hybridMultilevel"/>
     <w:tmpl w:val="24D45566"/>
@@ -14551,7 +15552,7 @@
       </w:rPr>
     </w:lvl>
   </w:abstractNum>
-  <w:abstractNum w:abstractNumId="4" w15:restartNumberingAfterBreak="0">
+  <w:abstractNum w:abstractNumId="5" w15:restartNumberingAfterBreak="0">
     <w:nsid w:val="3C78131E"/>
     <w:multiLevelType w:val="hybridMultilevel"/>
     <w:tmpl w:val="6AF84858"/>
@@ -14664,7 +15665,7 @@
       </w:rPr>
     </w:lvl>
   </w:abstractNum>
-  <w:abstractNum w:abstractNumId="5" w15:restartNumberingAfterBreak="0">
+  <w:abstractNum w:abstractNumId="6" w15:restartNumberingAfterBreak="0">
     <w:nsid w:val="4FD310B4"/>
     <w:multiLevelType w:val="hybridMultilevel"/>
     <w:tmpl w:val="E04AFB42"/>
@@ -14777,7 +15778,7 @@
       </w:rPr>
     </w:lvl>
   </w:abstractNum>
-  <w:abstractNum w:abstractNumId="6" w15:restartNumberingAfterBreak="0">
+  <w:abstractNum w:abstractNumId="7" w15:restartNumberingAfterBreak="0">
     <w:nsid w:val="50BE5D26"/>
     <w:multiLevelType w:val="multilevel"/>
     <w:tmpl w:val="F12E3486"/>
@@ -14863,7 +15864,120 @@
       </w:pPr>
     </w:lvl>
   </w:abstractNum>
-  <w:abstractNum w:abstractNumId="7" w15:restartNumberingAfterBreak="0">
+  <w:abstractNum w:abstractNumId="8" w15:restartNumberingAfterBreak="0">
+    <w:nsid w:val="531D41E3"/>
+    <w:multiLevelType w:val="hybridMultilevel"/>
+    <w:tmpl w:val="E352723C"/>
+    <w:lvl w:ilvl="0" w:tplc="08090001">
+      <w:start w:val="1"/>
+      <w:numFmt w:val="bullet"/>
+      <w:lvlText w:val=""/>
+      <w:lvlJc w:val="left"/>
+      <w:pPr>
+        <w:ind w:left="720" w:hanging="360"/>
+      </w:pPr>
+      <w:rPr>
+        <w:rFonts w:ascii="Symbol" w:hAnsi="Symbol" w:hint="default"/>
+      </w:rPr>
+    </w:lvl>
+    <w:lvl w:ilvl="1" w:tplc="08090003" w:tentative="1">
+      <w:start w:val="1"/>
+      <w:numFmt w:val="bullet"/>
+      <w:lvlText w:val="o"/>
+      <w:lvlJc w:val="left"/>
+      <w:pPr>
+        <w:ind w:left="1440" w:hanging="360"/>
+      </w:pPr>
+      <w:rPr>
+        <w:rFonts w:ascii="Courier New" w:hAnsi="Courier New" w:cs="Courier New" w:hint="default"/>
+      </w:rPr>
+    </w:lvl>
+    <w:lvl w:ilvl="2" w:tplc="08090005" w:tentative="1">
+      <w:start w:val="1"/>
+      <w:numFmt w:val="bullet"/>
+      <w:lvlText w:val=""/>
+      <w:lvlJc w:val="left"/>
+      <w:pPr>
+        <w:ind w:left="2160" w:hanging="360"/>
+      </w:pPr>
+      <w:rPr>
+        <w:rFonts w:ascii="Wingdings" w:hAnsi="Wingdings" w:hint="default"/>
+      </w:rPr>
+    </w:lvl>
+    <w:lvl w:ilvl="3" w:tplc="08090001" w:tentative="1">
+      <w:start w:val="1"/>
+      <w:numFmt w:val="bullet"/>
+      <w:lvlText w:val=""/>
+      <w:lvlJc w:val="left"/>
+      <w:pPr>
+        <w:ind w:left="2880" w:hanging="360"/>
+      </w:pPr>
+      <w:rPr>
+        <w:rFonts w:ascii="Symbol" w:hAnsi="Symbol" w:hint="default"/>
+      </w:rPr>
+    </w:lvl>
+    <w:lvl w:ilvl="4" w:tplc="08090003" w:tentative="1">
+      <w:start w:val="1"/>
+      <w:numFmt w:val="bullet"/>
+      <w:lvlText w:val="o"/>
+      <w:lvlJc w:val="left"/>
+      <w:pPr>
+        <w:ind w:left="3600" w:hanging="360"/>
+      </w:pPr>
+      <w:rPr>
+        <w:rFonts w:ascii="Courier New" w:hAnsi="Courier New" w:cs="Courier New" w:hint="default"/>
+      </w:rPr>
+    </w:lvl>
+    <w:lvl w:ilvl="5" w:tplc="08090005" w:tentative="1">
+      <w:start w:val="1"/>
+      <w:numFmt w:val="bullet"/>
+      <w:lvlText w:val=""/>
+      <w:lvlJc w:val="left"/>
+      <w:pPr>
+        <w:ind w:left="4320" w:hanging="360"/>
+      </w:pPr>
+      <w:rPr>
+        <w:rFonts w:ascii="Wingdings" w:hAnsi="Wingdings" w:hint="default"/>
+      </w:rPr>
+    </w:lvl>
+    <w:lvl w:ilvl="6" w:tplc="08090001" w:tentative="1">
+      <w:start w:val="1"/>
+      <w:numFmt w:val="bullet"/>
+      <w:lvlText w:val=""/>
+      <w:lvlJc w:val="left"/>
+      <w:pPr>
+        <w:ind w:left="5040" w:hanging="360"/>
+      </w:pPr>
+      <w:rPr>
+        <w:rFonts w:ascii="Symbol" w:hAnsi="Symbol" w:hint="default"/>
+      </w:rPr>
+    </w:lvl>
+    <w:lvl w:ilvl="7" w:tplc="08090003" w:tentative="1">
+      <w:start w:val="1"/>
+      <w:numFmt w:val="bullet"/>
+      <w:lvlText w:val="o"/>
+      <w:lvlJc w:val="left"/>
+      <w:pPr>
+        <w:ind w:left="5760" w:hanging="360"/>
+      </w:pPr>
+      <w:rPr>
+        <w:rFonts w:ascii="Courier New" w:hAnsi="Courier New" w:cs="Courier New" w:hint="default"/>
+      </w:rPr>
+    </w:lvl>
+    <w:lvl w:ilvl="8" w:tplc="08090005" w:tentative="1">
+      <w:start w:val="1"/>
+      <w:numFmt w:val="bullet"/>
+      <w:lvlText w:val=""/>
+      <w:lvlJc w:val="left"/>
+      <w:pPr>
+        <w:ind w:left="6480" w:hanging="360"/>
+      </w:pPr>
+      <w:rPr>
+        <w:rFonts w:ascii="Wingdings" w:hAnsi="Wingdings" w:hint="default"/>
+      </w:rPr>
+    </w:lvl>
+  </w:abstractNum>
+  <w:abstractNum w:abstractNumId="9" w15:restartNumberingAfterBreak="0">
     <w:nsid w:val="58CA7454"/>
     <w:multiLevelType w:val="hybridMultilevel"/>
     <w:tmpl w:val="2A74E6FC"/>
@@ -14976,7 +16090,7 @@
       </w:rPr>
     </w:lvl>
   </w:abstractNum>
-  <w:abstractNum w:abstractNumId="8" w15:restartNumberingAfterBreak="0">
+  <w:abstractNum w:abstractNumId="10" w15:restartNumberingAfterBreak="0">
     <w:nsid w:val="5D351610"/>
     <w:multiLevelType w:val="hybridMultilevel"/>
     <w:tmpl w:val="5172D970"/>
@@ -15089,7 +16203,7 @@
       </w:rPr>
     </w:lvl>
   </w:abstractNum>
-  <w:abstractNum w:abstractNumId="9" w15:restartNumberingAfterBreak="0">
+  <w:abstractNum w:abstractNumId="11" w15:restartNumberingAfterBreak="0">
     <w:nsid w:val="649F6B0F"/>
     <w:multiLevelType w:val="hybridMultilevel"/>
     <w:tmpl w:val="F3F21CA0"/>
@@ -15203,7 +16317,7 @@
     </w:lvl>
   </w:abstractNum>
   <w:num w:numId="1">
-    <w:abstractNumId w:val="4"/>
+    <w:abstractNumId w:val="5"/>
   </w:num>
   <w:num w:numId="2">
     <w:abstractNumId w:val="0"/>
@@ -15215,22 +16329,28 @@
     <w:abstractNumId w:val="2"/>
   </w:num>
   <w:num w:numId="5">
+    <w:abstractNumId w:val="7"/>
+  </w:num>
+  <w:num w:numId="6">
+    <w:abstractNumId w:val="10"/>
+  </w:num>
+  <w:num w:numId="7">
+    <w:abstractNumId w:val="4"/>
+  </w:num>
+  <w:num w:numId="8">
     <w:abstractNumId w:val="6"/>
   </w:num>
-  <w:num w:numId="6">
+  <w:num w:numId="9">
+    <w:abstractNumId w:val="9"/>
+  </w:num>
+  <w:num w:numId="10">
+    <w:abstractNumId w:val="11"/>
+  </w:num>
+  <w:num w:numId="11">
     <w:abstractNumId w:val="8"/>
   </w:num>
-  <w:num w:numId="7">
+  <w:num w:numId="12">
     <w:abstractNumId w:val="3"/>
-  </w:num>
-  <w:num w:numId="8">
-    <w:abstractNumId w:val="5"/>
-  </w:num>
-  <w:num w:numId="9">
-    <w:abstractNumId w:val="7"/>
-  </w:num>
-  <w:num w:numId="10">
-    <w:abstractNumId w:val="9"/>
   </w:num>
 </w:numbering>
 </file>

</xml_diff>